<commit_message>
Added brief background to the introduction
</commit_message>
<xml_diff>
--- a/Master.docx
+++ b/Master.docx
@@ -6,8 +6,334 @@
       <w:r>
         <w:t>Master’s thesis</w:t>
       </w:r>
+    </w:p>
+    <w:p/>
+    <w:p>
+      <w:r>
+        <w:t>Length:</w:t>
+      </w:r>
+    </w:p>
+    <w:p>
+      <w:pPr>
+        <w:pStyle w:val="ListParagraph"/>
+        <w:numPr>
+          <w:ilvl w:val="0"/>
+          <w:numId w:val="1"/>
+        </w:numPr>
+      </w:pPr>
+      <w:r>
+        <w:t>Referencing: APA 6</w:t>
+      </w:r>
+      <w:r>
+        <w:rPr>
+          <w:vertAlign w:val="superscript"/>
+        </w:rPr>
+        <w:t>th</w:t>
+      </w:r>
+      <w:r>
+        <w:t xml:space="preserve"> or 7</w:t>
+      </w:r>
+      <w:r>
+        <w:rPr>
+          <w:vertAlign w:val="superscript"/>
+        </w:rPr>
+        <w:t>th</w:t>
+      </w:r>
+    </w:p>
+    <w:p>
+      <w:pPr>
+        <w:pStyle w:val="ListParagraph"/>
+        <w:numPr>
+          <w:ilvl w:val="0"/>
+          <w:numId w:val="1"/>
+        </w:numPr>
+      </w:pPr>
+      <w:r>
+        <w:t xml:space="preserve">Empirical theses: No longer than 50 pages including figures and tables, </w:t>
+      </w:r>
+      <w:r>
+        <w:rPr>
+          <w:u w:val="single"/>
+        </w:rPr>
+        <w:t>excluding references, front page, table of contents, and abstract.</w:t>
+      </w:r>
+    </w:p>
+    <w:p>
+      <w:pPr>
+        <w:pStyle w:val="ListParagraph"/>
+        <w:numPr>
+          <w:ilvl w:val="0"/>
+          <w:numId w:val="1"/>
+        </w:numPr>
+      </w:pPr>
+      <w:r>
+        <w:t>Page and word formatting: A4, Times New Roman 12, paragraph 1.5, frame 2.5 cm</w:t>
+      </w:r>
+    </w:p>
+    <w:p>
+      <w:r>
+        <w:t>Elements:</w:t>
+      </w:r>
+    </w:p>
+    <w:p>
+      <w:pPr>
+        <w:pStyle w:val="ListParagraph"/>
+        <w:numPr>
+          <w:ilvl w:val="0"/>
+          <w:numId w:val="1"/>
+        </w:numPr>
+      </w:pPr>
+      <w:r>
+        <w:t>Front page</w:t>
+      </w:r>
+    </w:p>
+    <w:p>
+      <w:pPr>
+        <w:pStyle w:val="ListParagraph"/>
+        <w:numPr>
+          <w:ilvl w:val="0"/>
+          <w:numId w:val="1"/>
+        </w:numPr>
+      </w:pPr>
+      <w:r>
+        <w:t>Table of contents</w:t>
+      </w:r>
+    </w:p>
+    <w:p>
+      <w:pPr>
+        <w:pStyle w:val="ListParagraph"/>
+        <w:numPr>
+          <w:ilvl w:val="0"/>
+          <w:numId w:val="1"/>
+        </w:numPr>
+      </w:pPr>
+      <w:r>
+        <w:t>Acknowledgments</w:t>
+      </w:r>
+    </w:p>
+    <w:p>
+      <w:pPr>
+        <w:pStyle w:val="ListParagraph"/>
+        <w:numPr>
+          <w:ilvl w:val="0"/>
+          <w:numId w:val="1"/>
+        </w:numPr>
+      </w:pPr>
+      <w:r>
+        <w:t>Introduction</w:t>
+      </w:r>
+    </w:p>
+    <w:p>
+      <w:pPr>
+        <w:pStyle w:val="ListParagraph"/>
+        <w:numPr>
+          <w:ilvl w:val="1"/>
+          <w:numId w:val="1"/>
+        </w:numPr>
+      </w:pPr>
+      <w:r>
+        <w:t>Background</w:t>
+      </w:r>
+    </w:p>
+    <w:p>
+      <w:pPr>
+        <w:pStyle w:val="ListParagraph"/>
+        <w:numPr>
+          <w:ilvl w:val="1"/>
+          <w:numId w:val="1"/>
+        </w:numPr>
+      </w:pPr>
+      <w:r>
+        <w:t>Hypothesis &amp; research question</w:t>
+      </w:r>
+    </w:p>
+    <w:p>
+      <w:pPr>
+        <w:pStyle w:val="ListParagraph"/>
+        <w:numPr>
+          <w:ilvl w:val="0"/>
+          <w:numId w:val="1"/>
+        </w:numPr>
+      </w:pPr>
+      <w:r>
+        <w:t>Methodology</w:t>
+      </w:r>
+    </w:p>
+    <w:p>
+      <w:pPr>
+        <w:pStyle w:val="ListParagraph"/>
+        <w:numPr>
+          <w:ilvl w:val="1"/>
+          <w:numId w:val="1"/>
+        </w:numPr>
+      </w:pPr>
+      <w:r>
+        <w:t>Sampling</w:t>
+      </w:r>
+    </w:p>
+    <w:p>
+      <w:pPr>
+        <w:pStyle w:val="ListParagraph"/>
+        <w:numPr>
+          <w:ilvl w:val="1"/>
+          <w:numId w:val="1"/>
+        </w:numPr>
+      </w:pPr>
+      <w:r>
+        <w:t>EEG</w:t>
+      </w:r>
+    </w:p>
+    <w:p>
+      <w:pPr>
+        <w:pStyle w:val="ListParagraph"/>
+        <w:numPr>
+          <w:ilvl w:val="2"/>
+          <w:numId w:val="1"/>
+        </w:numPr>
+      </w:pPr>
+      <w:r>
+        <w:t>Active electrodes</w:t>
+      </w:r>
+    </w:p>
+    <w:p>
+      <w:pPr>
+        <w:pStyle w:val="ListParagraph"/>
+        <w:numPr>
+          <w:ilvl w:val="2"/>
+          <w:numId w:val="1"/>
+        </w:numPr>
+      </w:pPr>
+      <w:r>
+        <w:t>10/20 system</w:t>
+      </w:r>
+    </w:p>
+    <w:p>
+      <w:pPr>
+        <w:pStyle w:val="ListParagraph"/>
+        <w:numPr>
+          <w:ilvl w:val="2"/>
+          <w:numId w:val="1"/>
+        </w:numPr>
+      </w:pPr>
+      <w:r>
+        <w:t>32 electrodes</w:t>
+      </w:r>
+    </w:p>
+    <w:p>
+      <w:pPr>
+        <w:pStyle w:val="ListParagraph"/>
+        <w:numPr>
+          <w:ilvl w:val="2"/>
+          <w:numId w:val="1"/>
+        </w:numPr>
+      </w:pPr>
+      <w:r>
+        <w:t>Sampling rate</w:t>
+      </w:r>
+    </w:p>
+    <w:p>
+      <w:pPr>
+        <w:pStyle w:val="ListParagraph"/>
+        <w:numPr>
+          <w:ilvl w:val="1"/>
+          <w:numId w:val="1"/>
+        </w:numPr>
+      </w:pPr>
+      <w:r>
+        <w:t>Saliva sampling</w:t>
+      </w:r>
+    </w:p>
+    <w:p>
+      <w:pPr>
+        <w:pStyle w:val="ListParagraph"/>
+        <w:numPr>
+          <w:ilvl w:val="2"/>
+          <w:numId w:val="1"/>
+        </w:numPr>
+      </w:pPr>
       <w:bookmarkStart w:id="0" w:name="_GoBack"/>
       <w:bookmarkEnd w:id="0"/>
+    </w:p>
+    <w:p>
+      <w:pPr>
+        <w:pStyle w:val="ListParagraph"/>
+        <w:numPr>
+          <w:ilvl w:val="1"/>
+          <w:numId w:val="1"/>
+        </w:numPr>
+      </w:pPr>
+      <w:r>
+        <w:t>Questionnaires</w:t>
+      </w:r>
+    </w:p>
+    <w:p>
+      <w:pPr>
+        <w:pStyle w:val="ListParagraph"/>
+        <w:numPr>
+          <w:ilvl w:val="0"/>
+          <w:numId w:val="1"/>
+        </w:numPr>
+      </w:pPr>
+      <w:r>
+        <w:t>Results</w:t>
+      </w:r>
+    </w:p>
+    <w:p>
+      <w:pPr>
+        <w:pStyle w:val="ListParagraph"/>
+        <w:numPr>
+          <w:ilvl w:val="1"/>
+          <w:numId w:val="1"/>
+        </w:numPr>
+      </w:pPr>
+      <w:r>
+        <w:t>Spectral EEG analysis</w:t>
+      </w:r>
+    </w:p>
+    <w:p>
+      <w:pPr>
+        <w:pStyle w:val="ListParagraph"/>
+        <w:numPr>
+          <w:ilvl w:val="1"/>
+          <w:numId w:val="1"/>
+        </w:numPr>
+      </w:pPr>
+    </w:p>
+    <w:p>
+      <w:pPr>
+        <w:pStyle w:val="ListParagraph"/>
+        <w:numPr>
+          <w:ilvl w:val="0"/>
+          <w:numId w:val="1"/>
+        </w:numPr>
+      </w:pPr>
+      <w:r>
+        <w:t xml:space="preserve">Discussion </w:t>
+      </w:r>
+    </w:p>
+    <w:p>
+      <w:pPr>
+        <w:pStyle w:val="ListParagraph"/>
+        <w:numPr>
+          <w:ilvl w:val="0"/>
+          <w:numId w:val="1"/>
+        </w:numPr>
+      </w:pPr>
+      <w:r>
+        <w:t>References</w:t>
+      </w:r>
+    </w:p>
+    <w:p>
+      <w:pPr>
+        <w:pStyle w:val="ListParagraph"/>
+        <w:numPr>
+          <w:ilvl w:val="0"/>
+          <w:numId w:val="1"/>
+        </w:numPr>
+      </w:pPr>
+      <w:r>
+        <w:t>Additional material</w:t>
+      </w:r>
     </w:p>
     <w:sectPr>
       <w:pgSz w:w="12240" w:h="15840"/>
@@ -17,6 +343,126 @@
     </w:sectPr>
   </w:body>
 </w:document>
+</file>
+
+<file path=word/numbering.xml><?xml version="1.0" encoding="utf-8"?>
+<w:numbering xmlns:wpc="http://schemas.microsoft.com/office/word/2010/wordprocessingCanvas" xmlns:cx="http://schemas.microsoft.com/office/drawing/2014/chartex" xmlns:cx1="http://schemas.microsoft.com/office/drawing/2015/9/8/chartex" xmlns:mc="http://schemas.openxmlformats.org/markup-compatibility/2006" xmlns:o="urn:schemas-microsoft-com:office:office" xmlns:r="http://schemas.openxmlformats.org/officeDocument/2006/relationships" xmlns:m="http://schemas.openxmlformats.org/officeDocument/2006/math" xmlns:v="urn:schemas-microsoft-com:vml" xmlns:wp14="http://schemas.microsoft.com/office/word/2010/wordprocessingDrawing" xmlns:wp="http://schemas.openxmlformats.org/drawingml/2006/wordprocessingDrawing" xmlns:w10="urn:schemas-microsoft-com:office:word" xmlns:w="http://schemas.openxmlformats.org/wordprocessingml/2006/main" xmlns:w14="http://schemas.microsoft.com/office/word/2010/wordml" xmlns:w15="http://schemas.microsoft.com/office/word/2012/wordml" xmlns:w16se="http://schemas.microsoft.com/office/word/2015/wordml/symex" xmlns:wpg="http://schemas.microsoft.com/office/word/2010/wordprocessingGroup" xmlns:wpi="http://schemas.microsoft.com/office/word/2010/wordprocessingInk" xmlns:wne="http://schemas.microsoft.com/office/word/2006/wordml" xmlns:wps="http://schemas.microsoft.com/office/word/2010/wordprocessingShape" mc:Ignorable="w14 w15 w16se wp14">
+  <w:abstractNum w:abstractNumId="0" w15:restartNumberingAfterBreak="0">
+    <w:nsid w:val="58C700A1"/>
+    <w:multiLevelType w:val="hybridMultilevel"/>
+    <w:tmpl w:val="0A3C0BA6"/>
+    <w:lvl w:ilvl="0" w:tplc="48D47272">
+      <w:numFmt w:val="bullet"/>
+      <w:lvlText w:val=""/>
+      <w:lvlJc w:val="left"/>
+      <w:pPr>
+        <w:ind w:left="720" w:hanging="360"/>
+      </w:pPr>
+      <w:rPr>
+        <w:rFonts w:ascii="Symbol" w:eastAsiaTheme="minorHAnsi" w:hAnsi="Symbol" w:cstheme="minorBidi" w:hint="default"/>
+      </w:rPr>
+    </w:lvl>
+    <w:lvl w:ilvl="1" w:tplc="04090003">
+      <w:start w:val="1"/>
+      <w:numFmt w:val="bullet"/>
+      <w:lvlText w:val="o"/>
+      <w:lvlJc w:val="left"/>
+      <w:pPr>
+        <w:ind w:left="1440" w:hanging="360"/>
+      </w:pPr>
+      <w:rPr>
+        <w:rFonts w:ascii="Courier New" w:hAnsi="Courier New" w:cs="Courier New" w:hint="default"/>
+      </w:rPr>
+    </w:lvl>
+    <w:lvl w:ilvl="2" w:tplc="04090005">
+      <w:start w:val="1"/>
+      <w:numFmt w:val="bullet"/>
+      <w:lvlText w:val=""/>
+      <w:lvlJc w:val="left"/>
+      <w:pPr>
+        <w:ind w:left="2160" w:hanging="360"/>
+      </w:pPr>
+      <w:rPr>
+        <w:rFonts w:ascii="Wingdings" w:hAnsi="Wingdings" w:hint="default"/>
+      </w:rPr>
+    </w:lvl>
+    <w:lvl w:ilvl="3" w:tplc="04090001" w:tentative="1">
+      <w:start w:val="1"/>
+      <w:numFmt w:val="bullet"/>
+      <w:lvlText w:val=""/>
+      <w:lvlJc w:val="left"/>
+      <w:pPr>
+        <w:ind w:left="2880" w:hanging="360"/>
+      </w:pPr>
+      <w:rPr>
+        <w:rFonts w:ascii="Symbol" w:hAnsi="Symbol" w:hint="default"/>
+      </w:rPr>
+    </w:lvl>
+    <w:lvl w:ilvl="4" w:tplc="04090003" w:tentative="1">
+      <w:start w:val="1"/>
+      <w:numFmt w:val="bullet"/>
+      <w:lvlText w:val="o"/>
+      <w:lvlJc w:val="left"/>
+      <w:pPr>
+        <w:ind w:left="3600" w:hanging="360"/>
+      </w:pPr>
+      <w:rPr>
+        <w:rFonts w:ascii="Courier New" w:hAnsi="Courier New" w:cs="Courier New" w:hint="default"/>
+      </w:rPr>
+    </w:lvl>
+    <w:lvl w:ilvl="5" w:tplc="04090005" w:tentative="1">
+      <w:start w:val="1"/>
+      <w:numFmt w:val="bullet"/>
+      <w:lvlText w:val=""/>
+      <w:lvlJc w:val="left"/>
+      <w:pPr>
+        <w:ind w:left="4320" w:hanging="360"/>
+      </w:pPr>
+      <w:rPr>
+        <w:rFonts w:ascii="Wingdings" w:hAnsi="Wingdings" w:hint="default"/>
+      </w:rPr>
+    </w:lvl>
+    <w:lvl w:ilvl="6" w:tplc="04090001" w:tentative="1">
+      <w:start w:val="1"/>
+      <w:numFmt w:val="bullet"/>
+      <w:lvlText w:val=""/>
+      <w:lvlJc w:val="left"/>
+      <w:pPr>
+        <w:ind w:left="5040" w:hanging="360"/>
+      </w:pPr>
+      <w:rPr>
+        <w:rFonts w:ascii="Symbol" w:hAnsi="Symbol" w:hint="default"/>
+      </w:rPr>
+    </w:lvl>
+    <w:lvl w:ilvl="7" w:tplc="04090003" w:tentative="1">
+      <w:start w:val="1"/>
+      <w:numFmt w:val="bullet"/>
+      <w:lvlText w:val="o"/>
+      <w:lvlJc w:val="left"/>
+      <w:pPr>
+        <w:ind w:left="5760" w:hanging="360"/>
+      </w:pPr>
+      <w:rPr>
+        <w:rFonts w:ascii="Courier New" w:hAnsi="Courier New" w:cs="Courier New" w:hint="default"/>
+      </w:rPr>
+    </w:lvl>
+    <w:lvl w:ilvl="8" w:tplc="04090005" w:tentative="1">
+      <w:start w:val="1"/>
+      <w:numFmt w:val="bullet"/>
+      <w:lvlText w:val=""/>
+      <w:lvlJc w:val="left"/>
+      <w:pPr>
+        <w:ind w:left="6480" w:hanging="360"/>
+      </w:pPr>
+      <w:rPr>
+        <w:rFonts w:ascii="Wingdings" w:hAnsi="Wingdings" w:hint="default"/>
+      </w:rPr>
+    </w:lvl>
+  </w:abstractNum>
+  <w:num w:numId="1">
+    <w:abstractNumId w:val="0"/>
+  </w:num>
+</w:numbering>
 </file>
 
 <file path=word/styles.xml><?xml version="1.0" encoding="utf-8"?>
@@ -440,6 +886,17 @@
     <w:semiHidden/>
     <w:unhideWhenUsed/>
   </w:style>
+  <w:style w:type="paragraph" w:styleId="ListParagraph">
+    <w:name w:val="List Paragraph"/>
+    <w:basedOn w:val="Normal"/>
+    <w:uiPriority w:val="34"/>
+    <w:qFormat/>
+    <w:rsid w:val="00E241BE"/>
+    <w:pPr>
+      <w:ind w:left="720"/>
+      <w:contextualSpacing/>
+    </w:pPr>
+  </w:style>
 </w:styles>
 </file>
 

</xml_diff>

<commit_message>
Made an error. This is the correct commit with updated word file.
</commit_message>
<xml_diff>
--- a/Master.docx
+++ b/Master.docx
@@ -49,7 +49,19 @@
         </w:numPr>
       </w:pPr>
       <w:r>
-        <w:t xml:space="preserve">Empirical theses: No longer than 50 pages including figures and tables, </w:t>
+        <w:t xml:space="preserve">Empirical theses: </w:t>
+      </w:r>
+      <w:r>
+        <w:t>Normally 30-40 pages, n</w:t>
+      </w:r>
+      <w:r>
+        <w:t>o longer than 50 pages</w:t>
+      </w:r>
+      <w:r>
+        <w:t>,</w:t>
+      </w:r>
+      <w:r>
+        <w:t xml:space="preserve"> including figures and tables, </w:t>
       </w:r>
       <w:r>
         <w:rPr>
@@ -71,11 +83,6 @@
       </w:r>
     </w:p>
     <w:p>
-      <w:r>
-        <w:t>Elements:</w:t>
-      </w:r>
-    </w:p>
-    <w:p>
       <w:pPr>
         <w:pStyle w:val="ListParagraph"/>
         <w:numPr>
@@ -84,175 +91,57 @@
         </w:numPr>
       </w:pPr>
       <w:r>
-        <w:t>Front page</w:t>
-      </w:r>
-    </w:p>
-    <w:p>
-      <w:pPr>
-        <w:pStyle w:val="ListParagraph"/>
-        <w:numPr>
-          <w:ilvl w:val="0"/>
-          <w:numId w:val="1"/>
-        </w:numPr>
-      </w:pPr>
-      <w:r>
-        <w:t>Table of contents</w:t>
-      </w:r>
-    </w:p>
-    <w:p>
-      <w:pPr>
-        <w:pStyle w:val="ListParagraph"/>
-        <w:numPr>
-          <w:ilvl w:val="0"/>
-          <w:numId w:val="1"/>
-        </w:numPr>
-      </w:pPr>
-      <w:r>
-        <w:t>Acknowledgments</w:t>
-      </w:r>
-    </w:p>
-    <w:p>
-      <w:pPr>
-        <w:pStyle w:val="ListParagraph"/>
-        <w:numPr>
-          <w:ilvl w:val="0"/>
-          <w:numId w:val="1"/>
-        </w:numPr>
-      </w:pPr>
-      <w:r>
-        <w:t>Introduction</w:t>
-      </w:r>
-    </w:p>
-    <w:p>
-      <w:pPr>
-        <w:pStyle w:val="ListParagraph"/>
-        <w:numPr>
-          <w:ilvl w:val="1"/>
-          <w:numId w:val="1"/>
-        </w:numPr>
-      </w:pPr>
-      <w:r>
-        <w:t>Background</w:t>
-      </w:r>
-    </w:p>
-    <w:p>
-      <w:pPr>
-        <w:pStyle w:val="ListParagraph"/>
-        <w:numPr>
-          <w:ilvl w:val="1"/>
-          <w:numId w:val="1"/>
-        </w:numPr>
-      </w:pPr>
-      <w:r>
-        <w:t>Hypothesis &amp; research question</w:t>
-      </w:r>
-    </w:p>
-    <w:p>
-      <w:pPr>
-        <w:pStyle w:val="ListParagraph"/>
-        <w:numPr>
-          <w:ilvl w:val="0"/>
-          <w:numId w:val="1"/>
-        </w:numPr>
-      </w:pPr>
-      <w:r>
-        <w:t>Methodology</w:t>
-      </w:r>
-    </w:p>
-    <w:p>
-      <w:pPr>
-        <w:pStyle w:val="ListParagraph"/>
-        <w:numPr>
-          <w:ilvl w:val="1"/>
-          <w:numId w:val="1"/>
-        </w:numPr>
-      </w:pPr>
-      <w:r>
-        <w:t>Sampling</w:t>
-      </w:r>
-    </w:p>
-    <w:p>
-      <w:pPr>
-        <w:pStyle w:val="ListParagraph"/>
-        <w:numPr>
-          <w:ilvl w:val="1"/>
-          <w:numId w:val="1"/>
-        </w:numPr>
-      </w:pPr>
-      <w:r>
-        <w:t>EEG</w:t>
-      </w:r>
-    </w:p>
-    <w:p>
-      <w:pPr>
-        <w:pStyle w:val="ListParagraph"/>
-        <w:numPr>
-          <w:ilvl w:val="2"/>
-          <w:numId w:val="1"/>
-        </w:numPr>
-      </w:pPr>
-      <w:r>
-        <w:t>Active electrodes</w:t>
-      </w:r>
-    </w:p>
-    <w:p>
-      <w:pPr>
-        <w:pStyle w:val="ListParagraph"/>
-        <w:numPr>
-          <w:ilvl w:val="2"/>
-          <w:numId w:val="1"/>
-        </w:numPr>
-      </w:pPr>
-      <w:r>
-        <w:t>10/20 system</w:t>
-      </w:r>
-    </w:p>
-    <w:p>
-      <w:pPr>
-        <w:pStyle w:val="ListParagraph"/>
-        <w:numPr>
-          <w:ilvl w:val="2"/>
-          <w:numId w:val="1"/>
-        </w:numPr>
-      </w:pPr>
-      <w:r>
-        <w:t>32 electrodes</w:t>
-      </w:r>
-    </w:p>
-    <w:p>
-      <w:pPr>
-        <w:pStyle w:val="ListParagraph"/>
-        <w:numPr>
-          <w:ilvl w:val="2"/>
-          <w:numId w:val="1"/>
-        </w:numPr>
-      </w:pPr>
-      <w:r>
-        <w:t>Sampling rate</w:t>
-      </w:r>
-    </w:p>
-    <w:p>
-      <w:pPr>
-        <w:pStyle w:val="ListParagraph"/>
-        <w:numPr>
-          <w:ilvl w:val="1"/>
-          <w:numId w:val="1"/>
-        </w:numPr>
-      </w:pPr>
-      <w:r>
-        <w:t>Saliva sampling</w:t>
-      </w:r>
-    </w:p>
-    <w:p>
-      <w:pPr>
-        <w:pStyle w:val="ListParagraph"/>
-        <w:numPr>
-          <w:ilvl w:val="2"/>
-          <w:numId w:val="1"/>
-        </w:numPr>
-      </w:pPr>
+        <w:t>Abstract: up to</w:t>
+      </w:r>
       <w:bookmarkStart w:id="0" w:name="_GoBack"/>
       <w:bookmarkEnd w:id="0"/>
+      <w:r>
+        <w:t xml:space="preserve"> 500 words</w:t>
+      </w:r>
+    </w:p>
+    <w:p>
+      <w:r>
+        <w:t>Elements:</w:t>
+      </w:r>
+    </w:p>
+    <w:p>
+      <w:pPr>
+        <w:pStyle w:val="ListParagraph"/>
+        <w:numPr>
+          <w:ilvl w:val="0"/>
+          <w:numId w:val="1"/>
+        </w:numPr>
+      </w:pPr>
+      <w:r>
+        <w:t>Frontpage</w:t>
+      </w:r>
+      <w:r>
+        <w:t>ge</w:t>
+      </w:r>
+    </w:p>
+    <w:p>
+      <w:pPr>
+        <w:pStyle w:val="ListParagraph"/>
+        <w:numPr>
+          <w:ilvl w:val="0"/>
+          <w:numId w:val="1"/>
+        </w:numPr>
+      </w:pPr>
+      <w:r>
+        <w:t>Table of contents</w:t>
+      </w:r>
+    </w:p>
+    <w:p>
+      <w:pPr>
+        <w:pStyle w:val="ListParagraph"/>
+        <w:numPr>
+          <w:ilvl w:val="0"/>
+          <w:numId w:val="1"/>
+        </w:numPr>
+      </w:pPr>
+      <w:r>
+        <w:t>Acknowledgments</w:t>
+      </w:r>
     </w:p>
     <w:p>
       <w:pPr>
@@ -261,6 +150,204 @@
           <w:ilvl w:val="1"/>
           <w:numId w:val="1"/>
         </w:numPr>
+        <w:rPr>
+          <w:lang w:val="nb-NO"/>
+        </w:rPr>
+      </w:pPr>
+      <w:r>
+        <w:rPr>
+          <w:lang w:val="nb-NO"/>
+        </w:rPr>
+        <w:t xml:space="preserve">Østfold </w:t>
+      </w:r>
+      <w:r>
+        <w:rPr>
+          <w:lang w:val="nb-NO"/>
+        </w:rPr>
+        <w:t>sykehus</w:t>
+      </w:r>
+      <w:r>
+        <w:rPr>
+          <w:lang w:val="nb-NO"/>
+        </w:rPr>
+        <w:t xml:space="preserve">, Andre Sevenius, Carsten Bundt, </w:t>
+      </w:r>
+      <w:r>
+        <w:rPr>
+          <w:lang w:val="nb-NO"/>
+        </w:rPr>
+        <w:t xml:space="preserve">Ingmar Clausen, Ingrid Autran, </w:t>
+      </w:r>
+      <w:r>
+        <w:rPr>
+          <w:lang w:val="nb-NO"/>
+        </w:rPr>
+        <w:t>Lowan Stewart</w:t>
+      </w:r>
+    </w:p>
+    <w:p>
+      <w:pPr>
+        <w:pStyle w:val="ListParagraph"/>
+        <w:numPr>
+          <w:ilvl w:val="0"/>
+          <w:numId w:val="1"/>
+        </w:numPr>
+      </w:pPr>
+      <w:r>
+        <w:t>Introduction</w:t>
+      </w:r>
+    </w:p>
+    <w:p>
+      <w:pPr>
+        <w:pStyle w:val="ListParagraph"/>
+        <w:numPr>
+          <w:ilvl w:val="1"/>
+          <w:numId w:val="1"/>
+        </w:numPr>
+      </w:pPr>
+      <w:r>
+        <w:t>Background</w:t>
+      </w:r>
+    </w:p>
+    <w:p>
+      <w:pPr>
+        <w:pStyle w:val="ListParagraph"/>
+        <w:numPr>
+          <w:ilvl w:val="1"/>
+          <w:numId w:val="1"/>
+        </w:numPr>
+      </w:pPr>
+      <w:r>
+        <w:t>Hypothesis &amp; research question</w:t>
+      </w:r>
+    </w:p>
+    <w:p>
+      <w:pPr>
+        <w:pStyle w:val="ListParagraph"/>
+        <w:numPr>
+          <w:ilvl w:val="0"/>
+          <w:numId w:val="1"/>
+        </w:numPr>
+      </w:pPr>
+      <w:r>
+        <w:t>Methodology</w:t>
+      </w:r>
+    </w:p>
+    <w:p>
+      <w:pPr>
+        <w:pStyle w:val="ListParagraph"/>
+        <w:numPr>
+          <w:ilvl w:val="1"/>
+          <w:numId w:val="1"/>
+        </w:numPr>
+      </w:pPr>
+      <w:r>
+        <w:t>Sampling</w:t>
+      </w:r>
+    </w:p>
+    <w:p>
+      <w:pPr>
+        <w:pStyle w:val="ListParagraph"/>
+        <w:numPr>
+          <w:ilvl w:val="1"/>
+          <w:numId w:val="1"/>
+        </w:numPr>
+      </w:pPr>
+      <w:r>
+        <w:t>EEG</w:t>
+      </w:r>
+    </w:p>
+    <w:p>
+      <w:pPr>
+        <w:pStyle w:val="ListParagraph"/>
+        <w:numPr>
+          <w:ilvl w:val="2"/>
+          <w:numId w:val="1"/>
+        </w:numPr>
+      </w:pPr>
+      <w:r>
+        <w:t>Active electrodes</w:t>
+      </w:r>
+    </w:p>
+    <w:p>
+      <w:pPr>
+        <w:pStyle w:val="ListParagraph"/>
+        <w:numPr>
+          <w:ilvl w:val="2"/>
+          <w:numId w:val="1"/>
+        </w:numPr>
+      </w:pPr>
+      <w:r>
+        <w:t>10/20 system</w:t>
+      </w:r>
+    </w:p>
+    <w:p>
+      <w:pPr>
+        <w:pStyle w:val="ListParagraph"/>
+        <w:numPr>
+          <w:ilvl w:val="2"/>
+          <w:numId w:val="1"/>
+        </w:numPr>
+      </w:pPr>
+      <w:r>
+        <w:t>32 electrodes</w:t>
+      </w:r>
+    </w:p>
+    <w:p>
+      <w:pPr>
+        <w:pStyle w:val="ListParagraph"/>
+        <w:numPr>
+          <w:ilvl w:val="2"/>
+          <w:numId w:val="1"/>
+        </w:numPr>
+      </w:pPr>
+      <w:r>
+        <w:t>Sampling rate</w:t>
+      </w:r>
+    </w:p>
+    <w:p>
+      <w:pPr>
+        <w:pStyle w:val="ListParagraph"/>
+        <w:numPr>
+          <w:ilvl w:val="1"/>
+          <w:numId w:val="1"/>
+        </w:numPr>
+      </w:pPr>
+      <w:r>
+        <w:t>Saliva sampling</w:t>
+      </w:r>
+    </w:p>
+    <w:p>
+      <w:pPr>
+        <w:pStyle w:val="ListParagraph"/>
+        <w:numPr>
+          <w:ilvl w:val="2"/>
+          <w:numId w:val="1"/>
+        </w:numPr>
+      </w:pPr>
+      <w:r>
+        <w:t xml:space="preserve">Storage </w:t>
+      </w:r>
+    </w:p>
+    <w:p>
+      <w:pPr>
+        <w:pStyle w:val="ListParagraph"/>
+        <w:numPr>
+          <w:ilvl w:val="2"/>
+          <w:numId w:val="1"/>
+        </w:numPr>
+      </w:pPr>
+      <w:r>
+        <w:t>QPCR analysis</w:t>
+      </w:r>
+    </w:p>
+    <w:p>
+      <w:pPr>
+        <w:pStyle w:val="ListParagraph"/>
+        <w:numPr>
+          <w:ilvl w:val="1"/>
+          <w:numId w:val="1"/>
+        </w:numPr>
       </w:pPr>
       <w:r>
         <w:t>Questionnaires</w:t>
@@ -334,6 +421,839 @@
       <w:r>
         <w:t>Additional material</w:t>
       </w:r>
+    </w:p>
+    <w:p/>
+    <w:p/>
+    <w:p/>
+    <w:p/>
+    <w:p/>
+    <w:p>
+      <w:r>
+        <w:t>Introduction</w:t>
+      </w:r>
+    </w:p>
+    <w:p>
+      <w:pPr>
+        <w:pStyle w:val="ListParagraph"/>
+        <w:numPr>
+          <w:ilvl w:val="0"/>
+          <w:numId w:val="2"/>
+        </w:numPr>
+      </w:pPr>
+      <w:r>
+        <w:t>Background</w:t>
+      </w:r>
+    </w:p>
+    <w:p>
+      <w:pPr>
+        <w:spacing w:line="360" w:lineRule="auto"/>
+        <w:rPr>
+          <w:rFonts w:ascii="Times New Roman" w:hAnsi="Times New Roman" w:cs="Times New Roman"/>
+          <w:sz w:val="24"/>
+          <w:szCs w:val="24"/>
+          <w:vertAlign w:val="subscript"/>
+        </w:rPr>
+      </w:pPr>
+      <w:commentRangeStart w:id="1"/>
+      <w:r>
+        <w:rPr>
+          <w:rFonts w:ascii="Times New Roman" w:hAnsi="Times New Roman" w:cs="Times New Roman"/>
+          <w:sz w:val="24"/>
+          <w:szCs w:val="24"/>
+        </w:rPr>
+        <w:t xml:space="preserve">Depression is a </w:t>
+      </w:r>
+      <w:r>
+        <w:rPr>
+          <w:rFonts w:ascii="Times New Roman" w:hAnsi="Times New Roman" w:cs="Times New Roman"/>
+          <w:sz w:val="24"/>
+          <w:szCs w:val="24"/>
+        </w:rPr>
+        <w:t>severe</w:t>
+      </w:r>
+      <w:r>
+        <w:rPr>
+          <w:rFonts w:ascii="Times New Roman" w:hAnsi="Times New Roman" w:cs="Times New Roman"/>
+          <w:sz w:val="24"/>
+          <w:szCs w:val="24"/>
+        </w:rPr>
+        <w:t xml:space="preserve"> m</w:t>
+      </w:r>
+      <w:r>
+        <w:rPr>
+          <w:rFonts w:ascii="Times New Roman" w:hAnsi="Times New Roman" w:cs="Times New Roman"/>
+          <w:sz w:val="24"/>
+          <w:szCs w:val="24"/>
+        </w:rPr>
+        <w:t xml:space="preserve">ental disorder </w:t>
+      </w:r>
+      <w:r>
+        <w:rPr>
+          <w:rFonts w:ascii="Times New Roman" w:hAnsi="Times New Roman" w:cs="Times New Roman"/>
+          <w:sz w:val="24"/>
+          <w:szCs w:val="24"/>
+        </w:rPr>
+        <w:t>affecting around 5% of the</w:t>
+      </w:r>
+      <w:r>
+        <w:rPr>
+          <w:rFonts w:ascii="Times New Roman" w:hAnsi="Times New Roman" w:cs="Times New Roman"/>
+          <w:sz w:val="24"/>
+          <w:szCs w:val="24"/>
+        </w:rPr>
+        <w:t xml:space="preserve"> adult world </w:t>
+      </w:r>
+      <w:r>
+        <w:rPr>
+          <w:rFonts w:ascii="Times New Roman" w:hAnsi="Times New Roman" w:cs="Times New Roman"/>
+          <w:sz w:val="24"/>
+          <w:szCs w:val="24"/>
+        </w:rPr>
+        <w:t xml:space="preserve">population </w:t>
+      </w:r>
+      <w:r>
+        <w:rPr>
+          <w:rFonts w:ascii="Times New Roman" w:hAnsi="Times New Roman" w:cs="Times New Roman"/>
+          <w:sz w:val="24"/>
+          <w:szCs w:val="24"/>
+        </w:rPr>
+        <w:t>(World Health Organization</w:t>
+      </w:r>
+      <w:r>
+        <w:rPr>
+          <w:rFonts w:ascii="Times New Roman" w:hAnsi="Times New Roman" w:cs="Times New Roman"/>
+          <w:sz w:val="24"/>
+          <w:szCs w:val="24"/>
+        </w:rPr>
+        <w:t>, 2021</w:t>
+      </w:r>
+      <w:commentRangeEnd w:id="1"/>
+      <w:r>
+        <w:rPr>
+          <w:rStyle w:val="CommentReference"/>
+        </w:rPr>
+        <w:commentReference w:id="1"/>
+      </w:r>
+      <w:r>
+        <w:rPr>
+          <w:rFonts w:ascii="Times New Roman" w:hAnsi="Times New Roman" w:cs="Times New Roman"/>
+          <w:sz w:val="24"/>
+          <w:szCs w:val="24"/>
+        </w:rPr>
+        <w:t>)</w:t>
+      </w:r>
+      <w:r>
+        <w:rPr>
+          <w:rFonts w:ascii="Times New Roman" w:hAnsi="Times New Roman" w:cs="Times New Roman"/>
+          <w:sz w:val="24"/>
+          <w:szCs w:val="24"/>
+        </w:rPr>
+        <w:t>, and 20% to 25% of adults may experience an episode of major depression at some point during their lifetime (Bruce, 2020)</w:t>
+      </w:r>
+      <w:r>
+        <w:rPr>
+          <w:rFonts w:ascii="Times New Roman" w:hAnsi="Times New Roman" w:cs="Times New Roman"/>
+          <w:sz w:val="24"/>
+          <w:szCs w:val="24"/>
+        </w:rPr>
+        <w:t xml:space="preserve">. </w:t>
+      </w:r>
+      <w:r>
+        <w:rPr>
+          <w:rFonts w:ascii="Times New Roman" w:hAnsi="Times New Roman" w:cs="Times New Roman"/>
+          <w:sz w:val="24"/>
+          <w:szCs w:val="24"/>
+        </w:rPr>
+        <w:t>Those diagnosed</w:t>
+      </w:r>
+      <w:r>
+        <w:rPr>
+          <w:rFonts w:ascii="Times New Roman" w:hAnsi="Times New Roman" w:cs="Times New Roman"/>
+          <w:sz w:val="24"/>
+          <w:szCs w:val="24"/>
+        </w:rPr>
+        <w:t xml:space="preserve"> </w:t>
+      </w:r>
+      <w:r>
+        <w:rPr>
+          <w:rFonts w:ascii="Times New Roman" w:hAnsi="Times New Roman" w:cs="Times New Roman"/>
+          <w:sz w:val="24"/>
+          <w:szCs w:val="24"/>
+        </w:rPr>
+        <w:t>with major depression are usually treated with psychotherapy, medic</w:t>
+      </w:r>
+      <w:r>
+        <w:rPr>
+          <w:rFonts w:ascii="Times New Roman" w:hAnsi="Times New Roman" w:cs="Times New Roman"/>
+          <w:sz w:val="24"/>
+          <w:szCs w:val="24"/>
+        </w:rPr>
+        <w:t>ation, or both (</w:t>
+      </w:r>
+      <w:r>
+        <w:rPr>
+          <w:rFonts w:ascii="Times New Roman" w:hAnsi="Times New Roman" w:cs="Times New Roman"/>
+          <w:sz w:val="24"/>
+          <w:szCs w:val="24"/>
+          <w:highlight w:val="yellow"/>
+        </w:rPr>
+        <w:t>SOURCE</w:t>
+      </w:r>
+      <w:r>
+        <w:rPr>
+          <w:rFonts w:ascii="Times New Roman" w:hAnsi="Times New Roman" w:cs="Times New Roman"/>
+          <w:sz w:val="24"/>
+          <w:szCs w:val="24"/>
+        </w:rPr>
+        <w:t xml:space="preserve">). </w:t>
+      </w:r>
+      <w:r>
+        <w:rPr>
+          <w:rFonts w:ascii="Times New Roman" w:hAnsi="Times New Roman" w:cs="Times New Roman"/>
+          <w:sz w:val="24"/>
+          <w:szCs w:val="24"/>
+        </w:rPr>
+        <w:t xml:space="preserve">According to Howland (2015), any first-choice antidepressant medication significantly alleviates depression symptoms in 50% to 70% </w:t>
+      </w:r>
+      <w:r>
+        <w:rPr>
+          <w:rFonts w:ascii="Times New Roman" w:hAnsi="Times New Roman" w:cs="Times New Roman"/>
+          <w:sz w:val="24"/>
+          <w:szCs w:val="24"/>
+        </w:rPr>
+        <w:t>of MDD patients. However, only 50%</w:t>
+      </w:r>
+      <w:r>
+        <w:rPr>
+          <w:rFonts w:ascii="Times New Roman" w:hAnsi="Times New Roman" w:cs="Times New Roman"/>
+          <w:sz w:val="24"/>
+          <w:szCs w:val="24"/>
+        </w:rPr>
+        <w:t xml:space="preserve"> to</w:t>
+      </w:r>
+      <w:r>
+        <w:rPr>
+          <w:rFonts w:ascii="Times New Roman" w:hAnsi="Times New Roman" w:cs="Times New Roman"/>
+          <w:sz w:val="24"/>
+          <w:szCs w:val="24"/>
+        </w:rPr>
+        <w:t xml:space="preserve"> 33% </w:t>
+      </w:r>
+      <w:r>
+        <w:rPr>
+          <w:rFonts w:ascii="Times New Roman" w:hAnsi="Times New Roman" w:cs="Times New Roman"/>
+          <w:sz w:val="24"/>
+          <w:szCs w:val="24"/>
+        </w:rPr>
+        <w:t>reach</w:t>
+      </w:r>
+      <w:r>
+        <w:rPr>
+          <w:rFonts w:ascii="Times New Roman" w:hAnsi="Times New Roman" w:cs="Times New Roman"/>
+          <w:sz w:val="24"/>
+          <w:szCs w:val="24"/>
+        </w:rPr>
+        <w:t xml:space="preserve"> complete remission, which leaves 65% to 83% with untreated or residual depression </w:t>
+      </w:r>
+      <w:r>
+        <w:rPr>
+          <w:rFonts w:ascii="Times New Roman" w:hAnsi="Times New Roman" w:cs="Times New Roman"/>
+          <w:sz w:val="24"/>
+          <w:szCs w:val="24"/>
+        </w:rPr>
+        <w:t xml:space="preserve">symptoms (Howland, 2015). </w:t>
+      </w:r>
+      <w:r>
+        <w:rPr>
+          <w:rFonts w:ascii="Times New Roman" w:hAnsi="Times New Roman" w:cs="Times New Roman"/>
+          <w:sz w:val="24"/>
+          <w:szCs w:val="24"/>
+        </w:rPr>
+        <w:t xml:space="preserve">  </w:t>
+      </w:r>
+      <w:r>
+        <w:rPr>
+          <w:rFonts w:ascii="Times New Roman" w:hAnsi="Times New Roman" w:cs="Times New Roman"/>
+          <w:sz w:val="24"/>
+          <w:szCs w:val="24"/>
+        </w:rPr>
+        <w:t xml:space="preserve">  </w:t>
+      </w:r>
+    </w:p>
+    <w:p>
+      <w:pPr>
+        <w:spacing w:line="360" w:lineRule="auto"/>
+        <w:rPr>
+          <w:rFonts w:ascii="Times New Roman" w:hAnsi="Times New Roman" w:cs="Times New Roman"/>
+          <w:sz w:val="24"/>
+          <w:szCs w:val="24"/>
+        </w:rPr>
+      </w:pPr>
+      <w:r>
+        <w:rPr>
+          <w:rFonts w:ascii="Times New Roman" w:hAnsi="Times New Roman" w:cs="Times New Roman"/>
+          <w:sz w:val="24"/>
+          <w:szCs w:val="24"/>
+        </w:rPr>
+        <w:t>About</w:t>
+      </w:r>
+      <w:r>
+        <w:rPr>
+          <w:rFonts w:ascii="Times New Roman" w:hAnsi="Times New Roman" w:cs="Times New Roman"/>
+          <w:sz w:val="24"/>
+          <w:szCs w:val="24"/>
+        </w:rPr>
+        <w:t xml:space="preserve"> 30% of MDD</w:t>
+      </w:r>
+      <w:r>
+        <w:rPr>
+          <w:rFonts w:ascii="Times New Roman" w:hAnsi="Times New Roman" w:cs="Times New Roman"/>
+          <w:sz w:val="24"/>
+          <w:szCs w:val="24"/>
+        </w:rPr>
+        <w:t xml:space="preserve"> patients do not experience any alleviation from either antidepressant therapy, talking therapy</w:t>
+      </w:r>
+      <w:r>
+        <w:rPr>
+          <w:rFonts w:ascii="Times New Roman" w:hAnsi="Times New Roman" w:cs="Times New Roman"/>
+          <w:sz w:val="24"/>
+          <w:szCs w:val="24"/>
+        </w:rPr>
+        <w:t>,</w:t>
+      </w:r>
+      <w:r>
+        <w:rPr>
+          <w:rFonts w:ascii="Times New Roman" w:hAnsi="Times New Roman" w:cs="Times New Roman"/>
+          <w:sz w:val="24"/>
+          <w:szCs w:val="24"/>
+        </w:rPr>
+        <w:t xml:space="preserve"> or </w:t>
+      </w:r>
+      <w:r>
+        <w:rPr>
+          <w:rFonts w:ascii="Times New Roman" w:hAnsi="Times New Roman" w:cs="Times New Roman"/>
+          <w:sz w:val="24"/>
+          <w:szCs w:val="24"/>
+        </w:rPr>
+        <w:t>combinations</w:t>
+      </w:r>
+      <w:r>
+        <w:rPr>
+          <w:rFonts w:ascii="Times New Roman" w:hAnsi="Times New Roman" w:cs="Times New Roman"/>
+          <w:sz w:val="24"/>
+          <w:szCs w:val="24"/>
+        </w:rPr>
+        <w:t xml:space="preserve"> (</w:t>
+      </w:r>
+      <w:r>
+        <w:rPr>
+          <w:rFonts w:ascii="Times New Roman" w:hAnsi="Times New Roman" w:cs="Times New Roman"/>
+          <w:sz w:val="24"/>
+          <w:szCs w:val="24"/>
+        </w:rPr>
+        <w:t xml:space="preserve">Zhdanava et al., 2021; </w:t>
+      </w:r>
+      <w:r>
+        <w:rPr>
+          <w:rFonts w:ascii="Times New Roman" w:hAnsi="Times New Roman" w:cs="Times New Roman"/>
+          <w:sz w:val="24"/>
+          <w:szCs w:val="24"/>
+        </w:rPr>
+        <w:t xml:space="preserve">Little, 2009). This patient group </w:t>
+      </w:r>
+      <w:r>
+        <w:rPr>
+          <w:rFonts w:ascii="Times New Roman" w:hAnsi="Times New Roman" w:cs="Times New Roman"/>
+          <w:sz w:val="24"/>
+          <w:szCs w:val="24"/>
+        </w:rPr>
+        <w:t xml:space="preserve">is then diagnosed with </w:t>
+      </w:r>
+      <w:r>
+        <w:rPr>
+          <w:rFonts w:ascii="Times New Roman" w:hAnsi="Times New Roman" w:cs="Times New Roman"/>
+          <w:sz w:val="24"/>
+          <w:szCs w:val="24"/>
+        </w:rPr>
+        <w:t xml:space="preserve">treatment-resistant depression </w:t>
+      </w:r>
+      <w:r>
+        <w:rPr>
+          <w:rFonts w:ascii="Times New Roman" w:hAnsi="Times New Roman" w:cs="Times New Roman"/>
+          <w:sz w:val="24"/>
+          <w:szCs w:val="24"/>
+        </w:rPr>
+        <w:t>(TR-D)</w:t>
+      </w:r>
+      <w:r>
+        <w:rPr>
+          <w:rFonts w:ascii="Times New Roman" w:hAnsi="Times New Roman" w:cs="Times New Roman"/>
+          <w:sz w:val="24"/>
+          <w:szCs w:val="24"/>
+        </w:rPr>
+        <w:t xml:space="preserve">. </w:t>
+      </w:r>
+      <w:r>
+        <w:rPr>
+          <w:rFonts w:ascii="Times New Roman" w:hAnsi="Times New Roman" w:cs="Times New Roman"/>
+          <w:sz w:val="24"/>
+          <w:szCs w:val="24"/>
+        </w:rPr>
+        <w:t>The TR-D patient group is almost</w:t>
+      </w:r>
+      <w:r>
+        <w:rPr>
+          <w:rFonts w:ascii="Times New Roman" w:hAnsi="Times New Roman" w:cs="Times New Roman"/>
+          <w:sz w:val="24"/>
+          <w:szCs w:val="24"/>
+        </w:rPr>
+        <w:t xml:space="preserve"> 30% more </w:t>
+      </w:r>
+      <w:r>
+        <w:rPr>
+          <w:rFonts w:ascii="Times New Roman" w:hAnsi="Times New Roman" w:cs="Times New Roman"/>
+          <w:sz w:val="24"/>
+          <w:szCs w:val="24"/>
+        </w:rPr>
+        <w:t xml:space="preserve">expensive </w:t>
+      </w:r>
+      <w:r>
+        <w:rPr>
+          <w:rFonts w:ascii="Times New Roman" w:hAnsi="Times New Roman" w:cs="Times New Roman"/>
+          <w:sz w:val="24"/>
+          <w:szCs w:val="24"/>
+        </w:rPr>
+        <w:t>than</w:t>
+      </w:r>
+      <w:r>
+        <w:rPr>
+          <w:rFonts w:ascii="Times New Roman" w:hAnsi="Times New Roman" w:cs="Times New Roman"/>
+          <w:sz w:val="24"/>
+          <w:szCs w:val="24"/>
+        </w:rPr>
+        <w:t xml:space="preserve"> the MDD patients </w:t>
+      </w:r>
+      <w:r>
+        <w:rPr>
+          <w:rFonts w:ascii="Times New Roman" w:hAnsi="Times New Roman" w:cs="Times New Roman"/>
+          <w:sz w:val="24"/>
+          <w:szCs w:val="24"/>
+        </w:rPr>
+        <w:t xml:space="preserve">to </w:t>
+      </w:r>
+      <w:r>
+        <w:rPr>
+          <w:rFonts w:ascii="Times New Roman" w:hAnsi="Times New Roman" w:cs="Times New Roman"/>
+          <w:sz w:val="24"/>
+          <w:szCs w:val="24"/>
+        </w:rPr>
+        <w:t xml:space="preserve">the local health care services (Olchanski et al., 2013), </w:t>
+      </w:r>
+      <w:r>
+        <w:rPr>
+          <w:rFonts w:ascii="Times New Roman" w:hAnsi="Times New Roman" w:cs="Times New Roman"/>
+          <w:sz w:val="24"/>
+          <w:szCs w:val="24"/>
+        </w:rPr>
+        <w:t xml:space="preserve">making up a societal cost between $29-$48 billion a year in the US alone (Mrazek et al., 2014). </w:t>
+      </w:r>
+    </w:p>
+    <w:p>
+      <w:pPr>
+        <w:spacing w:line="360" w:lineRule="auto"/>
+        <w:rPr>
+          <w:rFonts w:ascii="Times New Roman" w:hAnsi="Times New Roman" w:cs="Times New Roman"/>
+          <w:sz w:val="24"/>
+          <w:szCs w:val="24"/>
+        </w:rPr>
+      </w:pPr>
+      <w:r>
+        <w:rPr>
+          <w:rFonts w:ascii="Times New Roman" w:hAnsi="Times New Roman" w:cs="Times New Roman"/>
+          <w:sz w:val="24"/>
+          <w:szCs w:val="24"/>
+        </w:rPr>
+        <w:t xml:space="preserve">A typical TR-D patient would either change medication or receive an added antidepressant to their prescription (Howland, </w:t>
+      </w:r>
+      <w:r>
+        <w:rPr>
+          <w:rFonts w:ascii="Times New Roman" w:hAnsi="Times New Roman" w:cs="Times New Roman"/>
+          <w:sz w:val="24"/>
+          <w:szCs w:val="24"/>
+        </w:rPr>
+        <w:t xml:space="preserve">2015). </w:t>
+      </w:r>
+    </w:p>
+    <w:p>
+      <w:pPr>
+        <w:spacing w:line="360" w:lineRule="auto"/>
+        <w:rPr>
+          <w:rFonts w:ascii="Times New Roman" w:hAnsi="Times New Roman" w:cs="Times New Roman"/>
+          <w:sz w:val="24"/>
+          <w:szCs w:val="24"/>
+        </w:rPr>
+      </w:pPr>
+    </w:p>
+    <w:p>
+      <w:pPr>
+        <w:spacing w:line="360" w:lineRule="auto"/>
+        <w:rPr>
+          <w:rFonts w:ascii="Times New Roman" w:hAnsi="Times New Roman" w:cs="Times New Roman"/>
+          <w:b/>
+          <w:sz w:val="24"/>
+          <w:szCs w:val="24"/>
+        </w:rPr>
+      </w:pPr>
+      <w:r>
+        <w:rPr>
+          <w:rFonts w:ascii="Times New Roman" w:hAnsi="Times New Roman" w:cs="Times New Roman"/>
+          <w:b/>
+          <w:sz w:val="24"/>
+          <w:szCs w:val="24"/>
+        </w:rPr>
+        <w:t>References</w:t>
+      </w:r>
+    </w:p>
+    <w:p>
+      <w:pPr>
+        <w:spacing w:beforeAutospacing="1" w:after="0" w:afterAutospacing="1" w:line="360" w:lineRule="auto"/>
+        <w:ind w:left="720" w:hanging="720"/>
+        <w:rPr>
+          <w:rFonts w:ascii="Times New Roman" w:hAnsi="Times New Roman" w:cs="Times New Roman"/>
+          <w:color w:val="000000" w:themeColor="text1"/>
+          <w:sz w:val="24"/>
+          <w:szCs w:val="24"/>
+        </w:rPr>
+      </w:pPr>
+      <w:r>
+        <w:rPr>
+          <w:rFonts w:ascii="Times New Roman" w:hAnsi="Times New Roman" w:cs="Times New Roman"/>
+          <w:color w:val="000000" w:themeColor="text1"/>
+          <w:sz w:val="24"/>
+          <w:szCs w:val="24"/>
+        </w:rPr>
+        <w:t xml:space="preserve">Bruce, D. F. (2020, September 13). </w:t>
+      </w:r>
+      <w:r>
+        <w:rPr>
+          <w:rFonts w:ascii="Times New Roman" w:hAnsi="Times New Roman" w:cs="Times New Roman"/>
+          <w:i/>
+          <w:color w:val="000000" w:themeColor="text1"/>
+          <w:sz w:val="24"/>
+          <w:szCs w:val="24"/>
+        </w:rPr>
+        <w:t>Major Depression (Clinical Depression)</w:t>
+      </w:r>
+      <w:r>
+        <w:rPr>
+          <w:rFonts w:ascii="Times New Roman" w:hAnsi="Times New Roman" w:cs="Times New Roman"/>
+          <w:color w:val="000000" w:themeColor="text1"/>
+          <w:sz w:val="24"/>
+          <w:szCs w:val="24"/>
+        </w:rPr>
+        <w:t xml:space="preserve">. </w:t>
+      </w:r>
+      <w:r>
+        <w:rPr>
+          <w:rFonts w:ascii="Times New Roman" w:hAnsi="Times New Roman" w:cs="Times New Roman"/>
+          <w:color w:val="000000" w:themeColor="text1"/>
+          <w:sz w:val="24"/>
+          <w:szCs w:val="24"/>
+        </w:rPr>
+        <w:t xml:space="preserve">WebMD. </w:t>
+      </w:r>
+      <w:r>
+        <w:rPr>
+          <w:rFonts w:ascii="Times New Roman" w:hAnsi="Times New Roman" w:cs="Times New Roman"/>
+          <w:color w:val="000000" w:themeColor="text1"/>
+          <w:sz w:val="24"/>
+          <w:szCs w:val="24"/>
+          <w:u w:val="single"/>
+        </w:rPr>
+        <w:t>https://www.webmd.com/depression/guide/major-depression</w:t>
+      </w:r>
+    </w:p>
+    <w:p>
+      <w:pPr>
+        <w:spacing w:beforeAutospacing="1" w:after="0" w:afterAutospacing="1" w:line="360" w:lineRule="auto"/>
+        <w:ind w:left="720" w:hanging="720"/>
+        <w:rPr>
+          <w:rFonts w:ascii="Times New Roman" w:hAnsi="Times New Roman" w:cs="Times New Roman"/>
+          <w:color w:val="000000" w:themeColor="text1"/>
+          <w:sz w:val="24"/>
+          <w:szCs w:val="24"/>
+        </w:rPr>
+      </w:pPr>
+      <w:r>
+        <w:rPr>
+          <w:rFonts w:ascii="Times New Roman" w:hAnsi="Times New Roman" w:cs="Times New Roman"/>
+          <w:color w:val="000000" w:themeColor="text1"/>
+          <w:sz w:val="24"/>
+          <w:szCs w:val="24"/>
+        </w:rPr>
+        <w:t xml:space="preserve">Howland, R. H. (2015). Therapeutic Armamentarium for Treating Depression. </w:t>
+      </w:r>
+      <w:r>
+        <w:rPr>
+          <w:rFonts w:ascii="Times New Roman" w:hAnsi="Times New Roman" w:cs="Times New Roman"/>
+          <w:i/>
+          <w:color w:val="000000" w:themeColor="text1"/>
+          <w:sz w:val="24"/>
+          <w:szCs w:val="24"/>
+        </w:rPr>
+        <w:t>Postgraduate Medicine, 122</w:t>
+      </w:r>
+      <w:r>
+        <w:rPr>
+          <w:rFonts w:ascii="Times New Roman" w:hAnsi="Times New Roman" w:cs="Times New Roman"/>
+          <w:color w:val="000000" w:themeColor="text1"/>
+          <w:sz w:val="24"/>
+          <w:szCs w:val="24"/>
+        </w:rPr>
+        <w:t>(</w:t>
+      </w:r>
+      <w:r>
+        <w:rPr>
+          <w:rFonts w:ascii="Times New Roman" w:hAnsi="Times New Roman" w:cs="Times New Roman"/>
+          <w:i/>
+          <w:color w:val="000000" w:themeColor="text1"/>
+          <w:sz w:val="24"/>
+          <w:szCs w:val="24"/>
+        </w:rPr>
+        <w:t>4</w:t>
+      </w:r>
+      <w:r>
+        <w:rPr>
+          <w:rFonts w:ascii="Times New Roman" w:hAnsi="Times New Roman" w:cs="Times New Roman"/>
+          <w:color w:val="000000" w:themeColor="text1"/>
+          <w:sz w:val="24"/>
+          <w:szCs w:val="24"/>
+        </w:rPr>
+        <w:t xml:space="preserve">), p. 66-93. </w:t>
+      </w:r>
+      <w:hyperlink r:id="rId7" w:history="1">
+        <w:r>
+          <w:rPr>
+            <w:rStyle w:val="Hyperlink"/>
+            <w:rFonts w:ascii="Times New Roman" w:hAnsi="Times New Roman" w:cs="Times New Roman"/>
+            <w:color w:val="000000" w:themeColor="text1"/>
+            <w:sz w:val="24"/>
+            <w:szCs w:val="24"/>
+          </w:rPr>
+          <w:t>https://doi.org/10.3810/pgm.2010.07.2176</w:t>
+        </w:r>
+      </w:hyperlink>
+    </w:p>
+    <w:p>
+      <w:pPr>
+        <w:pStyle w:val="NormalWeb"/>
+        <w:spacing w:before="0" w:beforeAutospacing="0" w:after="0" w:afterAutospacing="0" w:line="360" w:lineRule="auto"/>
+        <w:ind w:left="600" w:hanging="600"/>
+        <w:rPr>
+          <w:color w:val="000000"/>
+        </w:rPr>
+      </w:pPr>
+      <w:r>
+        <w:rPr>
+          <w:color w:val="000000" w:themeColor="text1"/>
+        </w:rPr>
+        <w:t>L</w:t>
+      </w:r>
+      <w:r>
+        <w:rPr>
+          <w:color w:val="000000" w:themeColor="text1"/>
+        </w:rPr>
+        <w:t>ittle</w:t>
+      </w:r>
+      <w:r>
+        <w:rPr>
+          <w:color w:val="000000"/>
+        </w:rPr>
+        <w:t>, A. (2009). Treatment-Resistant Depression. </w:t>
+      </w:r>
+      <w:r>
+        <w:rPr>
+          <w:i/>
+          <w:iCs/>
+          <w:color w:val="000000"/>
+        </w:rPr>
+        <w:t>American Family Physician</w:t>
+      </w:r>
+      <w:r>
+        <w:rPr>
+          <w:color w:val="000000"/>
+        </w:rPr>
+        <w:t>, </w:t>
+      </w:r>
+      <w:r>
+        <w:rPr>
+          <w:i/>
+          <w:iCs/>
+          <w:color w:val="000000"/>
+        </w:rPr>
+        <w:t>80</w:t>
+      </w:r>
+      <w:r>
+        <w:rPr>
+          <w:color w:val="000000"/>
+        </w:rPr>
+        <w:t xml:space="preserve">(2), 167–172. </w:t>
+      </w:r>
+      <w:r>
+        <w:rPr>
+          <w:color w:val="000000"/>
+          <w:u w:val="single"/>
+        </w:rPr>
+        <w:t>https://www.aafp.org/pubs/afp/issues/2009/0715/p167.html</w:t>
+      </w:r>
+    </w:p>
+    <w:p>
+      <w:pPr>
+        <w:spacing w:beforeAutospacing="1" w:after="0" w:afterAutospacing="1" w:line="360" w:lineRule="auto"/>
+        <w:ind w:left="720" w:hanging="720"/>
+        <w:rPr>
+          <w:rFonts w:ascii="Times New Roman" w:hAnsi="Times New Roman" w:cs="Times New Roman"/>
+          <w:color w:val="000000" w:themeColor="text1"/>
+          <w:sz w:val="24"/>
+          <w:szCs w:val="24"/>
+        </w:rPr>
+      </w:pPr>
+      <w:r>
+        <w:rPr>
+          <w:rFonts w:ascii="Times New Roman" w:hAnsi="Times New Roman" w:cs="Times New Roman"/>
+          <w:sz w:val="24"/>
+          <w:szCs w:val="24"/>
+        </w:rPr>
+        <w:lastRenderedPageBreak/>
+        <w:t xml:space="preserve">Olchanski, N., McInnis Myers, M., Halseth, M., Cyr, P. L., Bockstedt, L., Goss, T. F., &amp; Howland, R. H. (2013). The Economic Burden of Treatment-Resistant Depression. </w:t>
+      </w:r>
+      <w:r>
+        <w:rPr>
+          <w:rFonts w:ascii="Times New Roman" w:hAnsi="Times New Roman" w:cs="Times New Roman"/>
+          <w:i/>
+          <w:iCs/>
+          <w:sz w:val="24"/>
+          <w:szCs w:val="24"/>
+        </w:rPr>
+        <w:t>Clinical Therapeutics</w:t>
+      </w:r>
+      <w:r>
+        <w:rPr>
+          <w:rFonts w:ascii="Times New Roman" w:hAnsi="Times New Roman" w:cs="Times New Roman"/>
+          <w:sz w:val="24"/>
+          <w:szCs w:val="24"/>
+        </w:rPr>
+        <w:t xml:space="preserve">, </w:t>
+      </w:r>
+      <w:r>
+        <w:rPr>
+          <w:rFonts w:ascii="Times New Roman" w:hAnsi="Times New Roman" w:cs="Times New Roman"/>
+          <w:i/>
+          <w:iCs/>
+          <w:sz w:val="24"/>
+          <w:szCs w:val="24"/>
+        </w:rPr>
+        <w:t>35</w:t>
+      </w:r>
+      <w:r>
+        <w:rPr>
+          <w:rFonts w:ascii="Times New Roman" w:hAnsi="Times New Roman" w:cs="Times New Roman"/>
+          <w:sz w:val="24"/>
+          <w:szCs w:val="24"/>
+        </w:rPr>
+        <w:t xml:space="preserve">(4), 512-522. </w:t>
+      </w:r>
+      <w:r>
+        <w:rPr>
+          <w:rFonts w:ascii="Times New Roman" w:hAnsi="Times New Roman" w:cs="Times New Roman"/>
+          <w:sz w:val="24"/>
+          <w:szCs w:val="24"/>
+          <w:u w:val="single"/>
+        </w:rPr>
+        <w:t>https://doi.org/10.1016/j.clinthera.2012.09.001</w:t>
+      </w:r>
+    </w:p>
+    <w:p>
+      <w:pPr>
+        <w:pStyle w:val="NormalWeb"/>
+        <w:spacing w:before="0" w:beforeAutospacing="0" w:after="0" w:afterAutospacing="0" w:line="360" w:lineRule="auto"/>
+        <w:ind w:left="720" w:hanging="720"/>
+        <w:rPr>
+          <w:u w:val="single"/>
+        </w:rPr>
+      </w:pPr>
+      <w:r>
+        <w:t>World</w:t>
+      </w:r>
+      <w:r>
+        <w:t xml:space="preserve"> Health Organization</w:t>
+      </w:r>
+      <w:r>
+        <w:t xml:space="preserve">. (2021, September 13). </w:t>
+      </w:r>
+      <w:r>
+        <w:rPr>
+          <w:i/>
+          <w:iCs/>
+        </w:rPr>
+        <w:t>Depression</w:t>
+      </w:r>
+      <w:r>
+        <w:t>. World Health Organization.</w:t>
+      </w:r>
+      <w:r>
+        <w:t xml:space="preserve"> </w:t>
+      </w:r>
+      <w:r>
+        <w:rPr>
+          <w:u w:val="single"/>
+        </w:rPr>
+        <w:t>https://www.who.int/news-room/fact-sheets/detail/depression</w:t>
+      </w:r>
+    </w:p>
+    <w:p>
+      <w:pPr>
+        <w:pStyle w:val="NormalWeb"/>
+        <w:spacing w:before="0" w:beforeAutospacing="0" w:after="0" w:afterAutospacing="0" w:line="360" w:lineRule="auto"/>
+        <w:ind w:left="720" w:hanging="720"/>
+      </w:pPr>
+    </w:p>
+    <w:p>
+      <w:pPr>
+        <w:pStyle w:val="NormalWeb"/>
+        <w:spacing w:before="0" w:beforeAutospacing="0" w:after="0" w:afterAutospacing="0" w:line="360" w:lineRule="auto"/>
+        <w:ind w:left="720" w:hanging="720"/>
+      </w:pPr>
+      <w:r>
+        <w:t xml:space="preserve">Zhdanava, M., Pilon, D., Ghelerter, I., Chow, W., Joshi, K., Lefebvre, P., &amp; Sheehan, J. J. (2021). The Prevalence and National Burde of Treatment-Resistant Depression and Major Depressive Disorder in the United States. </w:t>
+      </w:r>
+      <w:r>
+        <w:rPr>
+          <w:i/>
+        </w:rPr>
+        <w:t>The Journal of Clinical Psychiatry, 82</w:t>
+      </w:r>
+      <w:r>
+        <w:t xml:space="preserve">(2), </w:t>
+      </w:r>
+      <w:r>
+        <w:rPr>
+          <w:color w:val="202020"/>
+          <w:u w:val="single"/>
+          <w:shd w:val="clear" w:color="auto" w:fill="FFFFFF"/>
+        </w:rPr>
+        <w:t>https://doi.org/10.4088/JCP.20m13699</w:t>
+      </w:r>
+    </w:p>
+    <w:p>
+      <w:pPr>
+        <w:spacing w:line="360" w:lineRule="auto"/>
+        <w:rPr>
+          <w:rFonts w:ascii="Times New Roman" w:hAnsi="Times New Roman" w:cs="Times New Roman"/>
+          <w:sz w:val="24"/>
+          <w:szCs w:val="24"/>
+        </w:rPr>
+      </w:pPr>
     </w:p>
     <w:sectPr>
       <w:pgSz w:w="12240" w:h="15840"/>
@@ -345,9 +1265,297 @@
 </w:document>
 </file>
 
+<file path=word/comments.xml><?xml version="1.0" encoding="utf-8"?>
+<w:comments xmlns:wpc="http://schemas.microsoft.com/office/word/2010/wordprocessingCanvas" xmlns:cx="http://schemas.microsoft.com/office/drawing/2014/chartex" xmlns:cx1="http://schemas.microsoft.com/office/drawing/2015/9/8/chartex" xmlns:mc="http://schemas.openxmlformats.org/markup-compatibility/2006" xmlns:o="urn:schemas-microsoft-com:office:office" xmlns:r="http://schemas.openxmlformats.org/officeDocument/2006/relationships" xmlns:m="http://schemas.openxmlformats.org/officeDocument/2006/math" xmlns:v="urn:schemas-microsoft-com:vml" xmlns:wp14="http://schemas.microsoft.com/office/word/2010/wordprocessingDrawing" xmlns:wp="http://schemas.openxmlformats.org/drawingml/2006/wordprocessingDrawing" xmlns:w10="urn:schemas-microsoft-com:office:word" xmlns:w="http://schemas.openxmlformats.org/wordprocessingml/2006/main" xmlns:w14="http://schemas.microsoft.com/office/word/2010/wordml" xmlns:w15="http://schemas.microsoft.com/office/word/2012/wordml" xmlns:w16se="http://schemas.microsoft.com/office/word/2015/wordml/symex" xmlns:wpg="http://schemas.microsoft.com/office/word/2010/wordprocessingGroup" xmlns:wpi="http://schemas.microsoft.com/office/word/2010/wordprocessingInk" xmlns:wne="http://schemas.microsoft.com/office/word/2006/wordml" xmlns:wps="http://schemas.microsoft.com/office/word/2010/wordprocessingShape" mc:Ignorable="w14 w15 w16se wp14">
+  <w:comment w:id="1" w:author="Andreas Lie Massey" w:date="2022-09-20T15:13:00Z" w:initials="ALM">
+    <w:p>
+      <w:pPr>
+        <w:pStyle w:val="CommentText"/>
+      </w:pPr>
+      <w:r>
+        <w:rPr>
+          <w:rStyle w:val="CommentReference"/>
+        </w:rPr>
+        <w:annotationRef/>
+      </w:r>
+      <w:r>
+        <w:t xml:space="preserve">This number differs considerably by sources. See for instance … Zhdanava et al. (2021). Maybe add this as a footnote? </w:t>
+      </w:r>
+    </w:p>
+  </w:comment>
+</w:comments>
+</file>
+
+<file path=word/commentsExtended.xml><?xml version="1.0" encoding="utf-8"?>
+<w15:commentsEx xmlns:wpc="http://schemas.microsoft.com/office/word/2010/wordprocessingCanvas" xmlns:cx="http://schemas.microsoft.com/office/drawing/2014/chartex" xmlns:cx1="http://schemas.microsoft.com/office/drawing/2015/9/8/chartex" xmlns:mc="http://schemas.openxmlformats.org/markup-compatibility/2006" xmlns:o="urn:schemas-microsoft-com:office:office" xmlns:r="http://schemas.openxmlformats.org/officeDocument/2006/relationships" xmlns:m="http://schemas.openxmlformats.org/officeDocument/2006/math" xmlns:v="urn:schemas-microsoft-com:vml" xmlns:wp14="http://schemas.microsoft.com/office/word/2010/wordprocessingDrawing" xmlns:wp="http://schemas.openxmlformats.org/drawingml/2006/wordprocessingDrawing" xmlns:w10="urn:schemas-microsoft-com:office:word" xmlns:w="http://schemas.openxmlformats.org/wordprocessingml/2006/main" xmlns:w14="http://schemas.microsoft.com/office/word/2010/wordml" xmlns:w15="http://schemas.microsoft.com/office/word/2012/wordml" xmlns:w16se="http://schemas.microsoft.com/office/word/2015/wordml/symex" xmlns:wpg="http://schemas.microsoft.com/office/word/2010/wordprocessingGroup" xmlns:wpi="http://schemas.microsoft.com/office/word/2010/wordprocessingInk" xmlns:wne="http://schemas.microsoft.com/office/word/2006/wordml" xmlns:wps="http://schemas.microsoft.com/office/word/2010/wordprocessingShape" mc:Ignorable="w14 w15 w16se wp14">
+  <w15:commentEx w15:paraId="12BD71D4" w15:done="0"/>
+</w15:commentsEx>
+</file>
+
 <file path=word/numbering.xml><?xml version="1.0" encoding="utf-8"?>
 <w:numbering xmlns:wpc="http://schemas.microsoft.com/office/word/2010/wordprocessingCanvas" xmlns:cx="http://schemas.microsoft.com/office/drawing/2014/chartex" xmlns:cx1="http://schemas.microsoft.com/office/drawing/2015/9/8/chartex" xmlns:mc="http://schemas.openxmlformats.org/markup-compatibility/2006" xmlns:o="urn:schemas-microsoft-com:office:office" xmlns:r="http://schemas.openxmlformats.org/officeDocument/2006/relationships" xmlns:m="http://schemas.openxmlformats.org/officeDocument/2006/math" xmlns:v="urn:schemas-microsoft-com:vml" xmlns:wp14="http://schemas.microsoft.com/office/word/2010/wordprocessingDrawing" xmlns:wp="http://schemas.openxmlformats.org/drawingml/2006/wordprocessingDrawing" xmlns:w10="urn:schemas-microsoft-com:office:word" xmlns:w="http://schemas.openxmlformats.org/wordprocessingml/2006/main" xmlns:w14="http://schemas.microsoft.com/office/word/2010/wordml" xmlns:w15="http://schemas.microsoft.com/office/word/2012/wordml" xmlns:w16se="http://schemas.microsoft.com/office/word/2015/wordml/symex" xmlns:wpg="http://schemas.microsoft.com/office/word/2010/wordprocessingGroup" xmlns:wpi="http://schemas.microsoft.com/office/word/2010/wordprocessingInk" xmlns:wne="http://schemas.microsoft.com/office/word/2006/wordml" xmlns:wps="http://schemas.microsoft.com/office/word/2010/wordprocessingShape" mc:Ignorable="w14 w15 w16se wp14">
   <w:abstractNum w:abstractNumId="0" w15:restartNumberingAfterBreak="0">
+    <w:nsid w:val="1913277F"/>
+    <w:multiLevelType w:val="multilevel"/>
+    <w:tmpl w:val="C42C5B16"/>
+    <w:lvl w:ilvl="0">
+      <w:start w:val="1"/>
+      <w:numFmt w:val="bullet"/>
+      <w:lvlText w:val=""/>
+      <w:lvlJc w:val="left"/>
+      <w:pPr>
+        <w:tabs>
+          <w:tab w:val="num" w:pos="720"/>
+        </w:tabs>
+        <w:ind w:left="720" w:hanging="360"/>
+      </w:pPr>
+      <w:rPr>
+        <w:rFonts w:ascii="Symbol" w:hAnsi="Symbol" w:hint="default"/>
+        <w:sz w:val="20"/>
+      </w:rPr>
+    </w:lvl>
+    <w:lvl w:ilvl="1" w:tentative="1">
+      <w:start w:val="1"/>
+      <w:numFmt w:val="bullet"/>
+      <w:lvlText w:val="o"/>
+      <w:lvlJc w:val="left"/>
+      <w:pPr>
+        <w:tabs>
+          <w:tab w:val="num" w:pos="1440"/>
+        </w:tabs>
+        <w:ind w:left="1440" w:hanging="360"/>
+      </w:pPr>
+      <w:rPr>
+        <w:rFonts w:ascii="Courier New" w:hAnsi="Courier New" w:hint="default"/>
+        <w:sz w:val="20"/>
+      </w:rPr>
+    </w:lvl>
+    <w:lvl w:ilvl="2" w:tentative="1">
+      <w:start w:val="1"/>
+      <w:numFmt w:val="bullet"/>
+      <w:lvlText w:val=""/>
+      <w:lvlJc w:val="left"/>
+      <w:pPr>
+        <w:tabs>
+          <w:tab w:val="num" w:pos="2160"/>
+        </w:tabs>
+        <w:ind w:left="2160" w:hanging="360"/>
+      </w:pPr>
+      <w:rPr>
+        <w:rFonts w:ascii="Wingdings" w:hAnsi="Wingdings" w:hint="default"/>
+        <w:sz w:val="20"/>
+      </w:rPr>
+    </w:lvl>
+    <w:lvl w:ilvl="3" w:tentative="1">
+      <w:start w:val="1"/>
+      <w:numFmt w:val="bullet"/>
+      <w:lvlText w:val=""/>
+      <w:lvlJc w:val="left"/>
+      <w:pPr>
+        <w:tabs>
+          <w:tab w:val="num" w:pos="2880"/>
+        </w:tabs>
+        <w:ind w:left="2880" w:hanging="360"/>
+      </w:pPr>
+      <w:rPr>
+        <w:rFonts w:ascii="Wingdings" w:hAnsi="Wingdings" w:hint="default"/>
+        <w:sz w:val="20"/>
+      </w:rPr>
+    </w:lvl>
+    <w:lvl w:ilvl="4" w:tentative="1">
+      <w:start w:val="1"/>
+      <w:numFmt w:val="bullet"/>
+      <w:lvlText w:val=""/>
+      <w:lvlJc w:val="left"/>
+      <w:pPr>
+        <w:tabs>
+          <w:tab w:val="num" w:pos="3600"/>
+        </w:tabs>
+        <w:ind w:left="3600" w:hanging="360"/>
+      </w:pPr>
+      <w:rPr>
+        <w:rFonts w:ascii="Wingdings" w:hAnsi="Wingdings" w:hint="default"/>
+        <w:sz w:val="20"/>
+      </w:rPr>
+    </w:lvl>
+    <w:lvl w:ilvl="5" w:tentative="1">
+      <w:start w:val="1"/>
+      <w:numFmt w:val="bullet"/>
+      <w:lvlText w:val=""/>
+      <w:lvlJc w:val="left"/>
+      <w:pPr>
+        <w:tabs>
+          <w:tab w:val="num" w:pos="4320"/>
+        </w:tabs>
+        <w:ind w:left="4320" w:hanging="360"/>
+      </w:pPr>
+      <w:rPr>
+        <w:rFonts w:ascii="Wingdings" w:hAnsi="Wingdings" w:hint="default"/>
+        <w:sz w:val="20"/>
+      </w:rPr>
+    </w:lvl>
+    <w:lvl w:ilvl="6" w:tentative="1">
+      <w:start w:val="1"/>
+      <w:numFmt w:val="bullet"/>
+      <w:lvlText w:val=""/>
+      <w:lvlJc w:val="left"/>
+      <w:pPr>
+        <w:tabs>
+          <w:tab w:val="num" w:pos="5040"/>
+        </w:tabs>
+        <w:ind w:left="5040" w:hanging="360"/>
+      </w:pPr>
+      <w:rPr>
+        <w:rFonts w:ascii="Wingdings" w:hAnsi="Wingdings" w:hint="default"/>
+        <w:sz w:val="20"/>
+      </w:rPr>
+    </w:lvl>
+    <w:lvl w:ilvl="7" w:tentative="1">
+      <w:start w:val="1"/>
+      <w:numFmt w:val="bullet"/>
+      <w:lvlText w:val=""/>
+      <w:lvlJc w:val="left"/>
+      <w:pPr>
+        <w:tabs>
+          <w:tab w:val="num" w:pos="5760"/>
+        </w:tabs>
+        <w:ind w:left="5760" w:hanging="360"/>
+      </w:pPr>
+      <w:rPr>
+        <w:rFonts w:ascii="Wingdings" w:hAnsi="Wingdings" w:hint="default"/>
+        <w:sz w:val="20"/>
+      </w:rPr>
+    </w:lvl>
+    <w:lvl w:ilvl="8" w:tentative="1">
+      <w:start w:val="1"/>
+      <w:numFmt w:val="bullet"/>
+      <w:lvlText w:val=""/>
+      <w:lvlJc w:val="left"/>
+      <w:pPr>
+        <w:tabs>
+          <w:tab w:val="num" w:pos="6480"/>
+        </w:tabs>
+        <w:ind w:left="6480" w:hanging="360"/>
+      </w:pPr>
+      <w:rPr>
+        <w:rFonts w:ascii="Wingdings" w:hAnsi="Wingdings" w:hint="default"/>
+        <w:sz w:val="20"/>
+      </w:rPr>
+    </w:lvl>
+  </w:abstractNum>
+  <w:abstractNum w:abstractNumId="1" w15:restartNumberingAfterBreak="0">
+    <w:nsid w:val="24A04164"/>
+    <w:multiLevelType w:val="hybridMultilevel"/>
+    <w:tmpl w:val="829CFD48"/>
+    <w:lvl w:ilvl="0" w:tplc="A2A8A968">
+      <w:numFmt w:val="bullet"/>
+      <w:lvlText w:val=""/>
+      <w:lvlJc w:val="left"/>
+      <w:pPr>
+        <w:ind w:left="720" w:hanging="360"/>
+      </w:pPr>
+      <w:rPr>
+        <w:rFonts w:ascii="Wingdings" w:eastAsiaTheme="minorHAnsi" w:hAnsi="Wingdings" w:cstheme="minorBidi" w:hint="default"/>
+      </w:rPr>
+    </w:lvl>
+    <w:lvl w:ilvl="1" w:tplc="04090003" w:tentative="1">
+      <w:start w:val="1"/>
+      <w:numFmt w:val="bullet"/>
+      <w:lvlText w:val="o"/>
+      <w:lvlJc w:val="left"/>
+      <w:pPr>
+        <w:ind w:left="1440" w:hanging="360"/>
+      </w:pPr>
+      <w:rPr>
+        <w:rFonts w:ascii="Courier New" w:hAnsi="Courier New" w:cs="Courier New" w:hint="default"/>
+      </w:rPr>
+    </w:lvl>
+    <w:lvl w:ilvl="2" w:tplc="04090005" w:tentative="1">
+      <w:start w:val="1"/>
+      <w:numFmt w:val="bullet"/>
+      <w:lvlText w:val=""/>
+      <w:lvlJc w:val="left"/>
+      <w:pPr>
+        <w:ind w:left="2160" w:hanging="360"/>
+      </w:pPr>
+      <w:rPr>
+        <w:rFonts w:ascii="Wingdings" w:hAnsi="Wingdings" w:hint="default"/>
+      </w:rPr>
+    </w:lvl>
+    <w:lvl w:ilvl="3" w:tplc="04090001" w:tentative="1">
+      <w:start w:val="1"/>
+      <w:numFmt w:val="bullet"/>
+      <w:lvlText w:val=""/>
+      <w:lvlJc w:val="left"/>
+      <w:pPr>
+        <w:ind w:left="2880" w:hanging="360"/>
+      </w:pPr>
+      <w:rPr>
+        <w:rFonts w:ascii="Symbol" w:hAnsi="Symbol" w:hint="default"/>
+      </w:rPr>
+    </w:lvl>
+    <w:lvl w:ilvl="4" w:tplc="04090003" w:tentative="1">
+      <w:start w:val="1"/>
+      <w:numFmt w:val="bullet"/>
+      <w:lvlText w:val="o"/>
+      <w:lvlJc w:val="left"/>
+      <w:pPr>
+        <w:ind w:left="3600" w:hanging="360"/>
+      </w:pPr>
+      <w:rPr>
+        <w:rFonts w:ascii="Courier New" w:hAnsi="Courier New" w:cs="Courier New" w:hint="default"/>
+      </w:rPr>
+    </w:lvl>
+    <w:lvl w:ilvl="5" w:tplc="04090005" w:tentative="1">
+      <w:start w:val="1"/>
+      <w:numFmt w:val="bullet"/>
+      <w:lvlText w:val=""/>
+      <w:lvlJc w:val="left"/>
+      <w:pPr>
+        <w:ind w:left="4320" w:hanging="360"/>
+      </w:pPr>
+      <w:rPr>
+        <w:rFonts w:ascii="Wingdings" w:hAnsi="Wingdings" w:hint="default"/>
+      </w:rPr>
+    </w:lvl>
+    <w:lvl w:ilvl="6" w:tplc="04090001" w:tentative="1">
+      <w:start w:val="1"/>
+      <w:numFmt w:val="bullet"/>
+      <w:lvlText w:val=""/>
+      <w:lvlJc w:val="left"/>
+      <w:pPr>
+        <w:ind w:left="5040" w:hanging="360"/>
+      </w:pPr>
+      <w:rPr>
+        <w:rFonts w:ascii="Symbol" w:hAnsi="Symbol" w:hint="default"/>
+      </w:rPr>
+    </w:lvl>
+    <w:lvl w:ilvl="7" w:tplc="04090003" w:tentative="1">
+      <w:start w:val="1"/>
+      <w:numFmt w:val="bullet"/>
+      <w:lvlText w:val="o"/>
+      <w:lvlJc w:val="left"/>
+      <w:pPr>
+        <w:ind w:left="5760" w:hanging="360"/>
+      </w:pPr>
+      <w:rPr>
+        <w:rFonts w:ascii="Courier New" w:hAnsi="Courier New" w:cs="Courier New" w:hint="default"/>
+      </w:rPr>
+    </w:lvl>
+    <w:lvl w:ilvl="8" w:tplc="04090005" w:tentative="1">
+      <w:start w:val="1"/>
+      <w:numFmt w:val="bullet"/>
+      <w:lvlText w:val=""/>
+      <w:lvlJc w:val="left"/>
+      <w:pPr>
+        <w:ind w:left="6480" w:hanging="360"/>
+      </w:pPr>
+      <w:rPr>
+        <w:rFonts w:ascii="Wingdings" w:hAnsi="Wingdings" w:hint="default"/>
+      </w:rPr>
+    </w:lvl>
+  </w:abstractNum>
+  <w:abstractNum w:abstractNumId="2" w15:restartNumberingAfterBreak="0">
     <w:nsid w:val="58C700A1"/>
     <w:multiLevelType w:val="hybridMultilevel"/>
     <w:tmpl w:val="0A3C0BA6"/>
@@ -460,9 +1668,23 @@
     </w:lvl>
   </w:abstractNum>
   <w:num w:numId="1">
+    <w:abstractNumId w:val="2"/>
+  </w:num>
+  <w:num w:numId="2">
+    <w:abstractNumId w:val="1"/>
+  </w:num>
+  <w:num w:numId="3">
     <w:abstractNumId w:val="0"/>
   </w:num>
 </w:numbering>
+</file>
+
+<file path=word/people.xml><?xml version="1.0" encoding="utf-8"?>
+<w15:people xmlns:wpc="http://schemas.microsoft.com/office/word/2010/wordprocessingCanvas" xmlns:cx="http://schemas.microsoft.com/office/drawing/2014/chartex" xmlns:cx1="http://schemas.microsoft.com/office/drawing/2015/9/8/chartex" xmlns:mc="http://schemas.openxmlformats.org/markup-compatibility/2006" xmlns:o="urn:schemas-microsoft-com:office:office" xmlns:r="http://schemas.openxmlformats.org/officeDocument/2006/relationships" xmlns:m="http://schemas.openxmlformats.org/officeDocument/2006/math" xmlns:v="urn:schemas-microsoft-com:vml" xmlns:wp14="http://schemas.microsoft.com/office/word/2010/wordprocessingDrawing" xmlns:wp="http://schemas.openxmlformats.org/drawingml/2006/wordprocessingDrawing" xmlns:w10="urn:schemas-microsoft-com:office:word" xmlns:w="http://schemas.openxmlformats.org/wordprocessingml/2006/main" xmlns:w14="http://schemas.microsoft.com/office/word/2010/wordml" xmlns:w15="http://schemas.microsoft.com/office/word/2012/wordml" xmlns:w16se="http://schemas.microsoft.com/office/word/2015/wordml/symex" xmlns:wpg="http://schemas.microsoft.com/office/word/2010/wordprocessingGroup" xmlns:wpi="http://schemas.microsoft.com/office/word/2010/wordprocessingInk" xmlns:wne="http://schemas.microsoft.com/office/word/2006/wordml" xmlns:wps="http://schemas.microsoft.com/office/word/2010/wordprocessingShape" mc:Ignorable="w14 w15 w16se wp14">
+  <w15:person w15:author="Andreas Lie Massey">
+    <w15:presenceInfo w15:providerId="Windows Live" w15:userId="e005b3f8b47b9365"/>
+  </w15:person>
+</w15:people>
 </file>
 
 <file path=word/styles.xml><?xml version="1.0" encoding="utf-8"?>
@@ -897,6 +2119,141 @@
       <w:contextualSpacing/>
     </w:pPr>
   </w:style>
+  <w:style w:type="paragraph" w:styleId="NormalWeb">
+    <w:name w:val="Normal (Web)"/>
+    <w:basedOn w:val="Normal"/>
+    <w:uiPriority w:val="99"/>
+    <w:semiHidden/>
+    <w:unhideWhenUsed/>
+    <w:rsid w:val="000E2626"/>
+    <w:pPr>
+      <w:spacing w:before="100" w:beforeAutospacing="1" w:after="100" w:afterAutospacing="1" w:line="240" w:lineRule="auto"/>
+    </w:pPr>
+    <w:rPr>
+      <w:rFonts w:ascii="Times New Roman" w:eastAsia="Times New Roman" w:hAnsi="Times New Roman" w:cs="Times New Roman"/>
+      <w:sz w:val="24"/>
+      <w:szCs w:val="24"/>
+    </w:rPr>
+  </w:style>
+  <w:style w:type="character" w:styleId="Hyperlink">
+    <w:name w:val="Hyperlink"/>
+    <w:basedOn w:val="DefaultParagraphFont"/>
+    <w:uiPriority w:val="99"/>
+    <w:unhideWhenUsed/>
+    <w:rsid w:val="009D79B1"/>
+    <w:rPr>
+      <w:color w:val="0563C1" w:themeColor="hyperlink"/>
+      <w:u w:val="single"/>
+    </w:rPr>
+  </w:style>
+  <w:style w:type="character" w:styleId="PlaceholderText">
+    <w:name w:val="Placeholder Text"/>
+    <w:basedOn w:val="DefaultParagraphFont"/>
+    <w:uiPriority w:val="99"/>
+    <w:semiHidden/>
+    <w:rsid w:val="005B50E4"/>
+    <w:rPr>
+      <w:color w:val="808080"/>
+    </w:rPr>
+  </w:style>
+  <w:style w:type="character" w:styleId="CommentReference">
+    <w:name w:val="annotation reference"/>
+    <w:basedOn w:val="DefaultParagraphFont"/>
+    <w:uiPriority w:val="99"/>
+    <w:semiHidden/>
+    <w:unhideWhenUsed/>
+    <w:rsid w:val="00133824"/>
+    <w:rPr>
+      <w:sz w:val="16"/>
+      <w:szCs w:val="16"/>
+    </w:rPr>
+  </w:style>
+  <w:style w:type="paragraph" w:styleId="CommentText">
+    <w:name w:val="annotation text"/>
+    <w:basedOn w:val="Normal"/>
+    <w:link w:val="CommentTextChar"/>
+    <w:uiPriority w:val="99"/>
+    <w:semiHidden/>
+    <w:unhideWhenUsed/>
+    <w:rsid w:val="00133824"/>
+    <w:pPr>
+      <w:spacing w:line="240" w:lineRule="auto"/>
+    </w:pPr>
+    <w:rPr>
+      <w:sz w:val="20"/>
+      <w:szCs w:val="20"/>
+    </w:rPr>
+  </w:style>
+  <w:style w:type="character" w:customStyle="1" w:styleId="CommentTextChar">
+    <w:name w:val="Comment Text Char"/>
+    <w:basedOn w:val="DefaultParagraphFont"/>
+    <w:link w:val="CommentText"/>
+    <w:uiPriority w:val="99"/>
+    <w:semiHidden/>
+    <w:rsid w:val="00133824"/>
+    <w:rPr>
+      <w:sz w:val="20"/>
+      <w:szCs w:val="20"/>
+    </w:rPr>
+  </w:style>
+  <w:style w:type="paragraph" w:styleId="CommentSubject">
+    <w:name w:val="annotation subject"/>
+    <w:basedOn w:val="CommentText"/>
+    <w:next w:val="CommentText"/>
+    <w:link w:val="CommentSubjectChar"/>
+    <w:uiPriority w:val="99"/>
+    <w:semiHidden/>
+    <w:unhideWhenUsed/>
+    <w:rsid w:val="00133824"/>
+    <w:rPr>
+      <w:b/>
+      <w:bCs/>
+    </w:rPr>
+  </w:style>
+  <w:style w:type="character" w:customStyle="1" w:styleId="CommentSubjectChar">
+    <w:name w:val="Comment Subject Char"/>
+    <w:basedOn w:val="CommentTextChar"/>
+    <w:link w:val="CommentSubject"/>
+    <w:uiPriority w:val="99"/>
+    <w:semiHidden/>
+    <w:rsid w:val="00133824"/>
+    <w:rPr>
+      <w:b/>
+      <w:bCs/>
+      <w:sz w:val="20"/>
+      <w:szCs w:val="20"/>
+    </w:rPr>
+  </w:style>
+  <w:style w:type="paragraph" w:styleId="BalloonText">
+    <w:name w:val="Balloon Text"/>
+    <w:basedOn w:val="Normal"/>
+    <w:link w:val="BalloonTextChar"/>
+    <w:uiPriority w:val="99"/>
+    <w:semiHidden/>
+    <w:unhideWhenUsed/>
+    <w:rsid w:val="00133824"/>
+    <w:pPr>
+      <w:spacing w:after="0" w:line="240" w:lineRule="auto"/>
+    </w:pPr>
+    <w:rPr>
+      <w:rFonts w:ascii="Segoe UI" w:hAnsi="Segoe UI" w:cs="Segoe UI"/>
+      <w:sz w:val="18"/>
+      <w:szCs w:val="18"/>
+    </w:rPr>
+  </w:style>
+  <w:style w:type="character" w:customStyle="1" w:styleId="BalloonTextChar">
+    <w:name w:val="Balloon Text Char"/>
+    <w:basedOn w:val="DefaultParagraphFont"/>
+    <w:link w:val="BalloonText"/>
+    <w:uiPriority w:val="99"/>
+    <w:semiHidden/>
+    <w:rsid w:val="00133824"/>
+    <w:rPr>
+      <w:rFonts w:ascii="Segoe UI" w:hAnsi="Segoe UI" w:cs="Segoe UI"/>
+      <w:sz w:val="18"/>
+      <w:szCs w:val="18"/>
+    </w:rPr>
+  </w:style>
 </w:styles>
 </file>
 

</xml_diff>

<commit_message>
trying to make this work, but file wont load correctly.
</commit_message>
<xml_diff>
--- a/Master.docx
+++ b/Master.docx
@@ -91,12 +91,7 @@
         </w:numPr>
       </w:pPr>
       <w:r>
-        <w:t>Abstract: up to</w:t>
-      </w:r>
-      <w:bookmarkStart w:id="0" w:name="_GoBack"/>
-      <w:bookmarkEnd w:id="0"/>
-      <w:r>
-        <w:t xml:space="preserve"> 500 words</w:t>
+        <w:t>Abstract: up to 500 words</w:t>
       </w:r>
     </w:p>
     <w:p>
@@ -454,6 +449,7 @@
           <w:vertAlign w:val="subscript"/>
         </w:rPr>
       </w:pPr>
+      <w:commentRangeStart w:id="0"/>
       <w:commentRangeStart w:id="1"/>
       <w:r>
         <w:rPr>
@@ -461,7 +457,22 @@
           <w:sz w:val="24"/>
           <w:szCs w:val="24"/>
         </w:rPr>
-        <w:t xml:space="preserve">Depression is a </w:t>
+        <w:t>D</w:t>
+      </w:r>
+      <w:commentRangeEnd w:id="1"/>
+      <w:r>
+        <w:rPr>
+          <w:rStyle w:val="CommentReference"/>
+        </w:rPr>
+        <w:commentReference w:id="1"/>
+      </w:r>
+      <w:r>
+        <w:rPr>
+          <w:rFonts w:ascii="Times New Roman" w:hAnsi="Times New Roman" w:cs="Times New Roman"/>
+          <w:sz w:val="24"/>
+          <w:szCs w:val="24"/>
+        </w:rPr>
+        <w:t xml:space="preserve">epression is a </w:t>
       </w:r>
       <w:r>
         <w:rPr>
@@ -527,12 +538,12 @@
         </w:rPr>
         <w:t>, 2021</w:t>
       </w:r>
-      <w:commentRangeEnd w:id="1"/>
+      <w:commentRangeEnd w:id="0"/>
       <w:r>
         <w:rPr>
           <w:rStyle w:val="CommentReference"/>
         </w:rPr>
-        <w:commentReference w:id="1"/>
+        <w:commentReference w:id="0"/>
       </w:r>
       <w:r>
         <w:rPr>
@@ -613,7 +624,17 @@
           <w:sz w:val="24"/>
           <w:szCs w:val="24"/>
         </w:rPr>
-        <w:t xml:space="preserve">According to Howland (2015), any first-choice antidepressant medication significantly alleviates depression symptoms in 50% to 70% </w:t>
+        <w:t>A</w:t>
+      </w:r>
+      <w:bookmarkStart w:id="2" w:name="_GoBack"/>
+      <w:bookmarkEnd w:id="2"/>
+      <w:r>
+        <w:rPr>
+          <w:rFonts w:ascii="Times New Roman" w:hAnsi="Times New Roman" w:cs="Times New Roman"/>
+          <w:sz w:val="24"/>
+          <w:szCs w:val="24"/>
+        </w:rPr>
+        <w:t xml:space="preserve">ccording to Howland (2015), any first-choice antidepressant medication significantly alleviates depression symptoms in 50% to 70% </w:t>
       </w:r>
       <w:r>
         <w:rPr>
@@ -1267,7 +1288,23 @@
 
 <file path=word/comments.xml><?xml version="1.0" encoding="utf-8"?>
 <w:comments xmlns:wpc="http://schemas.microsoft.com/office/word/2010/wordprocessingCanvas" xmlns:cx="http://schemas.microsoft.com/office/drawing/2014/chartex" xmlns:cx1="http://schemas.microsoft.com/office/drawing/2015/9/8/chartex" xmlns:mc="http://schemas.openxmlformats.org/markup-compatibility/2006" xmlns:o="urn:schemas-microsoft-com:office:office" xmlns:r="http://schemas.openxmlformats.org/officeDocument/2006/relationships" xmlns:m="http://schemas.openxmlformats.org/officeDocument/2006/math" xmlns:v="urn:schemas-microsoft-com:vml" xmlns:wp14="http://schemas.microsoft.com/office/word/2010/wordprocessingDrawing" xmlns:wp="http://schemas.openxmlformats.org/drawingml/2006/wordprocessingDrawing" xmlns:w10="urn:schemas-microsoft-com:office:word" xmlns:w="http://schemas.openxmlformats.org/wordprocessingml/2006/main" xmlns:w14="http://schemas.microsoft.com/office/word/2010/wordml" xmlns:w15="http://schemas.microsoft.com/office/word/2012/wordml" xmlns:w16se="http://schemas.microsoft.com/office/word/2015/wordml/symex" xmlns:wpg="http://schemas.microsoft.com/office/word/2010/wordprocessingGroup" xmlns:wpi="http://schemas.microsoft.com/office/word/2010/wordprocessingInk" xmlns:wne="http://schemas.microsoft.com/office/word/2006/wordml" xmlns:wps="http://schemas.microsoft.com/office/word/2010/wordprocessingShape" mc:Ignorable="w14 w15 w16se wp14">
-  <w:comment w:id="1" w:author="Andreas Lie Massey" w:date="2022-09-20T15:13:00Z" w:initials="ALM">
+  <w:comment w:id="1" w:author="Andreas Lie Massey" w:date="2022-09-20T15:30:00Z" w:initials="ALM">
+    <w:p>
+      <w:pPr>
+        <w:pStyle w:val="CommentText"/>
+      </w:pPr>
+      <w:r>
+        <w:rPr>
+          <w:rStyle w:val="CommentReference"/>
+        </w:rPr>
+        <w:annotationRef/>
+      </w:r>
+      <w:r>
+        <w:t>The first paragraph should be why this project is happening. What has sparked this?</w:t>
+      </w:r>
+    </w:p>
+  </w:comment>
+  <w:comment w:id="0" w:author="Andreas Lie Massey" w:date="2022-09-20T15:13:00Z" w:initials="ALM">
     <w:p>
       <w:pPr>
         <w:pStyle w:val="CommentText"/>
@@ -1288,6 +1325,7 @@
 
 <file path=word/commentsExtended.xml><?xml version="1.0" encoding="utf-8"?>
 <w15:commentsEx xmlns:wpc="http://schemas.microsoft.com/office/word/2010/wordprocessingCanvas" xmlns:cx="http://schemas.microsoft.com/office/drawing/2014/chartex" xmlns:cx1="http://schemas.microsoft.com/office/drawing/2015/9/8/chartex" xmlns:mc="http://schemas.openxmlformats.org/markup-compatibility/2006" xmlns:o="urn:schemas-microsoft-com:office:office" xmlns:r="http://schemas.openxmlformats.org/officeDocument/2006/relationships" xmlns:m="http://schemas.openxmlformats.org/officeDocument/2006/math" xmlns:v="urn:schemas-microsoft-com:vml" xmlns:wp14="http://schemas.microsoft.com/office/word/2010/wordprocessingDrawing" xmlns:wp="http://schemas.openxmlformats.org/drawingml/2006/wordprocessingDrawing" xmlns:w10="urn:schemas-microsoft-com:office:word" xmlns:w="http://schemas.openxmlformats.org/wordprocessingml/2006/main" xmlns:w14="http://schemas.microsoft.com/office/word/2010/wordml" xmlns:w15="http://schemas.microsoft.com/office/word/2012/wordml" xmlns:w16se="http://schemas.microsoft.com/office/word/2015/wordml/symex" xmlns:wpg="http://schemas.microsoft.com/office/word/2010/wordprocessingGroup" xmlns:wpi="http://schemas.microsoft.com/office/word/2010/wordprocessingInk" xmlns:wne="http://schemas.microsoft.com/office/word/2006/wordml" xmlns:wps="http://schemas.microsoft.com/office/word/2010/wordprocessingShape" mc:Ignorable="w14 w15 w16se wp14">
+  <w15:commentEx w15:paraId="3C4B79EC" w15:done="0"/>
   <w15:commentEx w15:paraId="12BD71D4" w15:done="0"/>
 </w15:commentsEx>
 </file>

</xml_diff>

<commit_message>
Finished project plan with signature
</commit_message>
<xml_diff>
--- a/Master.docx
+++ b/Master.docx
@@ -1,6 +1,6 @@
 
 <file path=word/document.xml><?xml version="1.0" encoding="utf-8"?>
-<w:document xmlns:wpc="http://schemas.microsoft.com/office/word/2010/wordprocessingCanvas" xmlns:cx="http://schemas.microsoft.com/office/drawing/2014/chartex" xmlns:cx1="http://schemas.microsoft.com/office/drawing/2015/9/8/chartex" xmlns:mc="http://schemas.openxmlformats.org/markup-compatibility/2006" xmlns:o="urn:schemas-microsoft-com:office:office" xmlns:r="http://schemas.openxmlformats.org/officeDocument/2006/relationships" xmlns:m="http://schemas.openxmlformats.org/officeDocument/2006/math" xmlns:v="urn:schemas-microsoft-com:vml" xmlns:wp14="http://schemas.microsoft.com/office/word/2010/wordprocessingDrawing" xmlns:wp="http://schemas.openxmlformats.org/drawingml/2006/wordprocessingDrawing" xmlns:w10="urn:schemas-microsoft-com:office:word" xmlns:w="http://schemas.openxmlformats.org/wordprocessingml/2006/main" xmlns:w14="http://schemas.microsoft.com/office/word/2010/wordml" xmlns:w15="http://schemas.microsoft.com/office/word/2012/wordml" xmlns:w16se="http://schemas.microsoft.com/office/word/2015/wordml/symex" xmlns:wpg="http://schemas.microsoft.com/office/word/2010/wordprocessingGroup" xmlns:wpi="http://schemas.microsoft.com/office/word/2010/wordprocessingInk" xmlns:wne="http://schemas.microsoft.com/office/word/2006/wordml" xmlns:wps="http://schemas.microsoft.com/office/word/2010/wordprocessingShape" mc:Ignorable="w14 w15 w16se wp14">
+<w:document xmlns:wpc="http://schemas.microsoft.com/office/word/2010/wordprocessingCanvas" xmlns:cx="http://schemas.microsoft.com/office/drawing/2014/chartex" xmlns:cx1="http://schemas.microsoft.com/office/drawing/2015/9/8/chartex" xmlns:cx2="http://schemas.microsoft.com/office/drawing/2015/10/21/chartex" xmlns:cx3="http://schemas.microsoft.com/office/drawing/2016/5/9/chartex" xmlns:cx4="http://schemas.microsoft.com/office/drawing/2016/5/10/chartex" xmlns:cx5="http://schemas.microsoft.com/office/drawing/2016/5/11/chartex" xmlns:cx6="http://schemas.microsoft.com/office/drawing/2016/5/12/chartex" xmlns:cx7="http://schemas.microsoft.com/office/drawing/2016/5/13/chartex" xmlns:cx8="http://schemas.microsoft.com/office/drawing/2016/5/14/chartex" xmlns:mc="http://schemas.openxmlformats.org/markup-compatibility/2006" xmlns:aink="http://schemas.microsoft.com/office/drawing/2016/ink" xmlns:am3d="http://schemas.microsoft.com/office/drawing/2017/model3d" xmlns:o="urn:schemas-microsoft-com:office:office" xmlns:oel="http://schemas.microsoft.com/office/2019/extlst" xmlns:r="http://schemas.openxmlformats.org/officeDocument/2006/relationships" xmlns:m="http://schemas.openxmlformats.org/officeDocument/2006/math" xmlns:v="urn:schemas-microsoft-com:vml" xmlns:wp14="http://schemas.microsoft.com/office/word/2010/wordprocessingDrawing" xmlns:wp="http://schemas.openxmlformats.org/drawingml/2006/wordprocessingDrawing" xmlns:w10="urn:schemas-microsoft-com:office:word" xmlns:w="http://schemas.openxmlformats.org/wordprocessingml/2006/main" xmlns:w14="http://schemas.microsoft.com/office/word/2010/wordml" xmlns:w15="http://schemas.microsoft.com/office/word/2012/wordml" xmlns:w16cex="http://schemas.microsoft.com/office/word/2018/wordml/cex" xmlns:w16cid="http://schemas.microsoft.com/office/word/2016/wordml/cid" xmlns:w16="http://schemas.microsoft.com/office/word/2018/wordml" xmlns:w16sdtdh="http://schemas.microsoft.com/office/word/2020/wordml/sdtdatahash" xmlns:w16se="http://schemas.microsoft.com/office/word/2015/wordml/symex" xmlns:wpg="http://schemas.microsoft.com/office/word/2010/wordprocessingGroup" xmlns:wpi="http://schemas.microsoft.com/office/word/2010/wordprocessingInk" xmlns:wne="http://schemas.microsoft.com/office/word/2006/wordml" xmlns:wps="http://schemas.microsoft.com/office/word/2010/wordprocessingShape" mc:Ignorable="w14 w15 w16se w16cid w16 w16cex w16sdtdh wp14">
   <w:body>
     <w:p>
       <w:r>
@@ -15,7 +15,7 @@
     </w:p>
     <w:p>
       <w:pPr>
-        <w:pStyle w:val="ListParagraph"/>
+        <w:pStyle w:val="Listeavsnitt"/>
         <w:numPr>
           <w:ilvl w:val="0"/>
           <w:numId w:val="1"/>
@@ -42,7 +42,7 @@
     </w:p>
     <w:p>
       <w:pPr>
-        <w:pStyle w:val="ListParagraph"/>
+        <w:pStyle w:val="Listeavsnitt"/>
         <w:numPr>
           <w:ilvl w:val="0"/>
           <w:numId w:val="1"/>
@@ -72,7 +72,7 @@
     </w:p>
     <w:p>
       <w:pPr>
-        <w:pStyle w:val="ListParagraph"/>
+        <w:pStyle w:val="Listeavsnitt"/>
         <w:numPr>
           <w:ilvl w:val="0"/>
           <w:numId w:val="1"/>
@@ -84,7 +84,7 @@
     </w:p>
     <w:p>
       <w:pPr>
-        <w:pStyle w:val="ListParagraph"/>
+        <w:pStyle w:val="Listeavsnitt"/>
         <w:numPr>
           <w:ilvl w:val="0"/>
           <w:numId w:val="1"/>
@@ -101,7 +101,7 @@
     </w:p>
     <w:p>
       <w:pPr>
-        <w:pStyle w:val="ListParagraph"/>
+        <w:pStyle w:val="Listeavsnitt"/>
         <w:numPr>
           <w:ilvl w:val="0"/>
           <w:numId w:val="1"/>
@@ -110,13 +110,10 @@
       <w:r>
         <w:t>Frontpage</w:t>
       </w:r>
-      <w:r>
-        <w:t>ge</w:t>
-      </w:r>
-    </w:p>
-    <w:p>
-      <w:pPr>
-        <w:pStyle w:val="ListParagraph"/>
+    </w:p>
+    <w:p>
+      <w:pPr>
+        <w:pStyle w:val="Listeavsnitt"/>
         <w:numPr>
           <w:ilvl w:val="0"/>
           <w:numId w:val="1"/>
@@ -128,7 +125,7 @@
     </w:p>
     <w:p>
       <w:pPr>
-        <w:pStyle w:val="ListParagraph"/>
+        <w:pStyle w:val="Listeavsnitt"/>
         <w:numPr>
           <w:ilvl w:val="0"/>
           <w:numId w:val="1"/>
@@ -140,7 +137,7 @@
     </w:p>
     <w:p>
       <w:pPr>
-        <w:pStyle w:val="ListParagraph"/>
+        <w:pStyle w:val="Listeavsnitt"/>
         <w:numPr>
           <w:ilvl w:val="1"/>
           <w:numId w:val="1"/>
@@ -182,7 +179,7 @@
     </w:p>
     <w:p>
       <w:pPr>
-        <w:pStyle w:val="ListParagraph"/>
+        <w:pStyle w:val="Listeavsnitt"/>
         <w:numPr>
           <w:ilvl w:val="0"/>
           <w:numId w:val="1"/>
@@ -194,7 +191,7 @@
     </w:p>
     <w:p>
       <w:pPr>
-        <w:pStyle w:val="ListParagraph"/>
+        <w:pStyle w:val="Listeavsnitt"/>
         <w:numPr>
           <w:ilvl w:val="1"/>
           <w:numId w:val="1"/>
@@ -206,7 +203,7 @@
     </w:p>
     <w:p>
       <w:pPr>
-        <w:pStyle w:val="ListParagraph"/>
+        <w:pStyle w:val="Listeavsnitt"/>
         <w:numPr>
           <w:ilvl w:val="1"/>
           <w:numId w:val="1"/>
@@ -218,7 +215,7 @@
     </w:p>
     <w:p>
       <w:pPr>
-        <w:pStyle w:val="ListParagraph"/>
+        <w:pStyle w:val="Listeavsnitt"/>
         <w:numPr>
           <w:ilvl w:val="0"/>
           <w:numId w:val="1"/>
@@ -230,7 +227,7 @@
     </w:p>
     <w:p>
       <w:pPr>
-        <w:pStyle w:val="ListParagraph"/>
+        <w:pStyle w:val="Listeavsnitt"/>
         <w:numPr>
           <w:ilvl w:val="1"/>
           <w:numId w:val="1"/>
@@ -242,7 +239,7 @@
     </w:p>
     <w:p>
       <w:pPr>
-        <w:pStyle w:val="ListParagraph"/>
+        <w:pStyle w:val="Listeavsnitt"/>
         <w:numPr>
           <w:ilvl w:val="1"/>
           <w:numId w:val="1"/>
@@ -254,7 +251,7 @@
     </w:p>
     <w:p>
       <w:pPr>
-        <w:pStyle w:val="ListParagraph"/>
+        <w:pStyle w:val="Listeavsnitt"/>
         <w:numPr>
           <w:ilvl w:val="2"/>
           <w:numId w:val="1"/>
@@ -266,7 +263,7 @@
     </w:p>
     <w:p>
       <w:pPr>
-        <w:pStyle w:val="ListParagraph"/>
+        <w:pStyle w:val="Listeavsnitt"/>
         <w:numPr>
           <w:ilvl w:val="2"/>
           <w:numId w:val="1"/>
@@ -278,7 +275,7 @@
     </w:p>
     <w:p>
       <w:pPr>
-        <w:pStyle w:val="ListParagraph"/>
+        <w:pStyle w:val="Listeavsnitt"/>
         <w:numPr>
           <w:ilvl w:val="2"/>
           <w:numId w:val="1"/>
@@ -290,7 +287,7 @@
     </w:p>
     <w:p>
       <w:pPr>
-        <w:pStyle w:val="ListParagraph"/>
+        <w:pStyle w:val="Listeavsnitt"/>
         <w:numPr>
           <w:ilvl w:val="2"/>
           <w:numId w:val="1"/>
@@ -302,7 +299,7 @@
     </w:p>
     <w:p>
       <w:pPr>
-        <w:pStyle w:val="ListParagraph"/>
+        <w:pStyle w:val="Listeavsnitt"/>
         <w:numPr>
           <w:ilvl w:val="1"/>
           <w:numId w:val="1"/>
@@ -314,7 +311,7 @@
     </w:p>
     <w:p>
       <w:pPr>
-        <w:pStyle w:val="ListParagraph"/>
+        <w:pStyle w:val="Listeavsnitt"/>
         <w:numPr>
           <w:ilvl w:val="2"/>
           <w:numId w:val="1"/>
@@ -326,7 +323,7 @@
     </w:p>
     <w:p>
       <w:pPr>
-        <w:pStyle w:val="ListParagraph"/>
+        <w:pStyle w:val="Listeavsnitt"/>
         <w:numPr>
           <w:ilvl w:val="2"/>
           <w:numId w:val="1"/>
@@ -338,7 +335,7 @@
     </w:p>
     <w:p>
       <w:pPr>
-        <w:pStyle w:val="ListParagraph"/>
+        <w:pStyle w:val="Listeavsnitt"/>
         <w:numPr>
           <w:ilvl w:val="1"/>
           <w:numId w:val="1"/>
@@ -350,7 +347,7 @@
     </w:p>
     <w:p>
       <w:pPr>
-        <w:pStyle w:val="ListParagraph"/>
+        <w:pStyle w:val="Listeavsnitt"/>
         <w:numPr>
           <w:ilvl w:val="0"/>
           <w:numId w:val="1"/>
@@ -362,7 +359,7 @@
     </w:p>
     <w:p>
       <w:pPr>
-        <w:pStyle w:val="ListParagraph"/>
+        <w:pStyle w:val="Listeavsnitt"/>
         <w:numPr>
           <w:ilvl w:val="1"/>
           <w:numId w:val="1"/>
@@ -374,7 +371,7 @@
     </w:p>
     <w:p>
       <w:pPr>
-        <w:pStyle w:val="ListParagraph"/>
+        <w:pStyle w:val="Listeavsnitt"/>
         <w:numPr>
           <w:ilvl w:val="1"/>
           <w:numId w:val="1"/>
@@ -383,7 +380,7 @@
     </w:p>
     <w:p>
       <w:pPr>
-        <w:pStyle w:val="ListParagraph"/>
+        <w:pStyle w:val="Listeavsnitt"/>
         <w:numPr>
           <w:ilvl w:val="0"/>
           <w:numId w:val="1"/>
@@ -395,7 +392,7 @@
     </w:p>
     <w:p>
       <w:pPr>
-        <w:pStyle w:val="ListParagraph"/>
+        <w:pStyle w:val="Listeavsnitt"/>
         <w:numPr>
           <w:ilvl w:val="0"/>
           <w:numId w:val="1"/>
@@ -407,7 +404,7 @@
     </w:p>
     <w:p>
       <w:pPr>
-        <w:pStyle w:val="ListParagraph"/>
+        <w:pStyle w:val="Listeavsnitt"/>
         <w:numPr>
           <w:ilvl w:val="0"/>
           <w:numId w:val="1"/>
@@ -429,7 +426,7 @@
     </w:p>
     <w:p>
       <w:pPr>
-        <w:pStyle w:val="ListParagraph"/>
+        <w:pStyle w:val="Listeavsnitt"/>
         <w:numPr>
           <w:ilvl w:val="0"/>
           <w:numId w:val="2"/>
@@ -442,6 +439,899 @@
     <w:p>
       <w:pPr>
         <w:spacing w:line="360" w:lineRule="auto"/>
+        <w:jc w:val="both"/>
+        <w:rPr>
+          <w:rFonts w:ascii="Times New Roman" w:hAnsi="Times New Roman" w:cs="Times New Roman"/>
+          <w:sz w:val="24"/>
+          <w:szCs w:val="24"/>
+        </w:rPr>
+      </w:pPr>
+      <w:r>
+        <w:rPr>
+          <w:rFonts w:ascii="Times New Roman" w:hAnsi="Times New Roman" w:cs="Times New Roman"/>
+          <w:sz w:val="24"/>
+          <w:szCs w:val="24"/>
+        </w:rPr>
+        <w:t xml:space="preserve">This project aims </w:t>
+      </w:r>
+      <w:r>
+        <w:rPr>
+          <w:rFonts w:ascii="Times New Roman" w:hAnsi="Times New Roman" w:cs="Times New Roman"/>
+          <w:sz w:val="24"/>
+          <w:szCs w:val="24"/>
+        </w:rPr>
+        <w:t xml:space="preserve">to </w:t>
+      </w:r>
+      <w:r>
+        <w:rPr>
+          <w:rFonts w:ascii="Times New Roman" w:hAnsi="Times New Roman" w:cs="Times New Roman"/>
+          <w:sz w:val="24"/>
+          <w:szCs w:val="24"/>
+        </w:rPr>
+        <w:t xml:space="preserve">better </w:t>
+      </w:r>
+      <w:r>
+        <w:rPr>
+          <w:rFonts w:ascii="Times New Roman" w:hAnsi="Times New Roman" w:cs="Times New Roman"/>
+          <w:sz w:val="24"/>
+          <w:szCs w:val="24"/>
+        </w:rPr>
+        <w:t xml:space="preserve">understand </w:t>
+      </w:r>
+      <w:r>
+        <w:rPr>
+          <w:rFonts w:ascii="Times New Roman" w:hAnsi="Times New Roman" w:cs="Times New Roman"/>
+          <w:sz w:val="24"/>
+          <w:szCs w:val="24"/>
+        </w:rPr>
+        <w:t xml:space="preserve">the role of experience in </w:t>
+      </w:r>
+      <w:r>
+        <w:rPr>
+          <w:rFonts w:ascii="Times New Roman" w:hAnsi="Times New Roman" w:cs="Times New Roman"/>
+          <w:sz w:val="24"/>
+          <w:szCs w:val="24"/>
+        </w:rPr>
+        <w:t>ketamine</w:t>
+      </w:r>
+      <w:r>
+        <w:rPr>
+          <w:rFonts w:ascii="Times New Roman" w:hAnsi="Times New Roman" w:cs="Times New Roman"/>
+          <w:sz w:val="24"/>
+          <w:szCs w:val="24"/>
+        </w:rPr>
+        <w:t xml:space="preserve"> therapy</w:t>
+      </w:r>
+      <w:r>
+        <w:rPr>
+          <w:rFonts w:ascii="Times New Roman" w:hAnsi="Times New Roman" w:cs="Times New Roman"/>
+          <w:sz w:val="24"/>
+          <w:szCs w:val="24"/>
+        </w:rPr>
+        <w:t xml:space="preserve"> for treatment-resistant depression (TRD)</w:t>
+      </w:r>
+      <w:r>
+        <w:rPr>
+          <w:rFonts w:ascii="Times New Roman" w:hAnsi="Times New Roman" w:cs="Times New Roman"/>
+          <w:sz w:val="24"/>
+          <w:szCs w:val="24"/>
+        </w:rPr>
+        <w:t xml:space="preserve">. </w:t>
+      </w:r>
+    </w:p>
+    <w:p>
+      <w:pPr>
+        <w:spacing w:line="360" w:lineRule="auto"/>
+        <w:jc w:val="both"/>
+        <w:rPr>
+          <w:rFonts w:ascii="Times New Roman" w:hAnsi="Times New Roman" w:cs="Times New Roman"/>
+          <w:sz w:val="24"/>
+          <w:szCs w:val="24"/>
+        </w:rPr>
+      </w:pPr>
+      <w:r>
+        <w:rPr>
+          <w:rFonts w:ascii="Times New Roman" w:hAnsi="Times New Roman" w:cs="Times New Roman"/>
+          <w:sz w:val="24"/>
+          <w:szCs w:val="24"/>
+        </w:rPr>
+        <w:t>Although</w:t>
+      </w:r>
+      <w:r>
+        <w:rPr>
+          <w:rFonts w:ascii="Times New Roman" w:hAnsi="Times New Roman" w:cs="Times New Roman"/>
+          <w:sz w:val="24"/>
+          <w:szCs w:val="24"/>
+        </w:rPr>
+        <w:t xml:space="preserve"> ketamine treatment has proven to be </w:t>
+      </w:r>
+      <w:r>
+        <w:rPr>
+          <w:rFonts w:ascii="Times New Roman" w:hAnsi="Times New Roman" w:cs="Times New Roman"/>
+          <w:sz w:val="24"/>
+          <w:szCs w:val="24"/>
+        </w:rPr>
+        <w:t xml:space="preserve">a </w:t>
+      </w:r>
+      <w:r>
+        <w:rPr>
+          <w:rFonts w:ascii="Times New Roman" w:hAnsi="Times New Roman" w:cs="Times New Roman"/>
+          <w:sz w:val="24"/>
+          <w:szCs w:val="24"/>
+        </w:rPr>
+        <w:t>rapid-acting</w:t>
+      </w:r>
+      <w:r>
+        <w:rPr>
+          <w:rFonts w:ascii="Times New Roman" w:hAnsi="Times New Roman" w:cs="Times New Roman"/>
+          <w:sz w:val="24"/>
+          <w:szCs w:val="24"/>
+        </w:rPr>
+        <w:t xml:space="preserve"> antidepressant compound</w:t>
+      </w:r>
+      <w:r>
+        <w:rPr>
+          <w:rFonts w:ascii="Times New Roman" w:hAnsi="Times New Roman" w:cs="Times New Roman"/>
+          <w:sz w:val="24"/>
+          <w:szCs w:val="24"/>
+        </w:rPr>
+        <w:t xml:space="preserve"> (</w:t>
+      </w:r>
+      <w:commentRangeStart w:id="0"/>
+      <w:r>
+        <w:rPr>
+          <w:rFonts w:ascii="Times New Roman" w:hAnsi="Times New Roman" w:cs="Times New Roman"/>
+          <w:sz w:val="24"/>
+          <w:szCs w:val="24"/>
+        </w:rPr>
+        <w:t>Hyde, 2015</w:t>
+      </w:r>
+      <w:commentRangeEnd w:id="0"/>
+      <w:r>
+        <w:rPr>
+          <w:rStyle w:val="Merknadsreferanse"/>
+        </w:rPr>
+        <w:commentReference w:id="0"/>
+      </w:r>
+      <w:r>
+        <w:rPr>
+          <w:rFonts w:ascii="Times New Roman" w:hAnsi="Times New Roman" w:cs="Times New Roman"/>
+          <w:sz w:val="24"/>
+          <w:szCs w:val="24"/>
+        </w:rPr>
+        <w:t>)</w:t>
+      </w:r>
+      <w:r>
+        <w:rPr>
+          <w:rFonts w:ascii="Times New Roman" w:hAnsi="Times New Roman" w:cs="Times New Roman"/>
+          <w:sz w:val="24"/>
+          <w:szCs w:val="24"/>
+        </w:rPr>
+        <w:t>, c</w:t>
+      </w:r>
+      <w:r>
+        <w:rPr>
+          <w:rFonts w:ascii="Times New Roman" w:hAnsi="Times New Roman" w:cs="Times New Roman"/>
+          <w:sz w:val="24"/>
+          <w:szCs w:val="24"/>
+        </w:rPr>
+        <w:t xml:space="preserve">urrently, there is lacking research on </w:t>
+      </w:r>
+      <w:r>
+        <w:rPr>
+          <w:rFonts w:ascii="Times New Roman" w:hAnsi="Times New Roman" w:cs="Times New Roman"/>
+          <w:sz w:val="24"/>
+          <w:szCs w:val="24"/>
+        </w:rPr>
+        <w:t xml:space="preserve">the individual differences </w:t>
+      </w:r>
+      <w:r>
+        <w:rPr>
+          <w:rFonts w:ascii="Times New Roman" w:hAnsi="Times New Roman" w:cs="Times New Roman"/>
+          <w:sz w:val="24"/>
+          <w:szCs w:val="24"/>
+        </w:rPr>
+        <w:t>of the treatment</w:t>
+      </w:r>
+      <w:r>
+        <w:rPr>
+          <w:rFonts w:ascii="Times New Roman" w:hAnsi="Times New Roman" w:cs="Times New Roman"/>
+          <w:sz w:val="24"/>
+          <w:szCs w:val="24"/>
+        </w:rPr>
+        <w:t xml:space="preserve">. For instance, </w:t>
+      </w:r>
+    </w:p>
+    <w:p>
+      <w:pPr>
+        <w:spacing w:line="360" w:lineRule="auto"/>
+        <w:jc w:val="both"/>
+        <w:rPr>
+          <w:rFonts w:ascii="Times New Roman" w:hAnsi="Times New Roman" w:cs="Times New Roman"/>
+          <w:sz w:val="24"/>
+          <w:szCs w:val="24"/>
+        </w:rPr>
+      </w:pPr>
+    </w:p>
+    <w:p>
+      <w:pPr>
+        <w:spacing w:line="360" w:lineRule="auto"/>
+        <w:jc w:val="both"/>
+        <w:rPr>
+          <w:rFonts w:ascii="Times New Roman" w:hAnsi="Times New Roman" w:cs="Times New Roman"/>
+          <w:sz w:val="24"/>
+          <w:szCs w:val="24"/>
+        </w:rPr>
+      </w:pPr>
+    </w:p>
+    <w:p>
+      <w:pPr>
+        <w:spacing w:line="360" w:lineRule="auto"/>
+        <w:jc w:val="both"/>
+        <w:rPr>
+          <w:rFonts w:ascii="Times New Roman" w:hAnsi="Times New Roman" w:cs="Times New Roman"/>
+          <w:sz w:val="24"/>
+          <w:szCs w:val="24"/>
+        </w:rPr>
+      </w:pPr>
+      <w:commentRangeStart w:id="1"/>
+      <w:r>
+        <w:rPr>
+          <w:rFonts w:ascii="Times New Roman" w:hAnsi="Times New Roman" w:cs="Times New Roman"/>
+          <w:sz w:val="24"/>
+          <w:szCs w:val="24"/>
+        </w:rPr>
+        <w:t xml:space="preserve">among TR-D patients, </w:t>
+      </w:r>
+      <w:r>
+        <w:rPr>
+          <w:rFonts w:ascii="Times New Roman" w:hAnsi="Times New Roman" w:cs="Times New Roman"/>
+          <w:sz w:val="24"/>
+          <w:szCs w:val="24"/>
+        </w:rPr>
+        <w:t xml:space="preserve">around </w:t>
+      </w:r>
+      <w:r>
+        <w:rPr>
+          <w:rFonts w:ascii="Times New Roman" w:hAnsi="Times New Roman" w:cs="Times New Roman"/>
+          <w:sz w:val="24"/>
+          <w:szCs w:val="24"/>
+        </w:rPr>
+        <w:t xml:space="preserve">50% </w:t>
+      </w:r>
+      <w:r>
+        <w:rPr>
+          <w:rFonts w:ascii="Times New Roman" w:hAnsi="Times New Roman" w:cs="Times New Roman"/>
+          <w:sz w:val="24"/>
+          <w:szCs w:val="24"/>
+        </w:rPr>
+        <w:t>achieve remission</w:t>
+      </w:r>
+      <w:r>
+        <w:rPr>
+          <w:rFonts w:ascii="Times New Roman" w:hAnsi="Times New Roman" w:cs="Times New Roman"/>
+          <w:sz w:val="24"/>
+          <w:szCs w:val="24"/>
+        </w:rPr>
+        <w:t xml:space="preserve">, </w:t>
+      </w:r>
+      <w:r>
+        <w:rPr>
+          <w:rFonts w:ascii="Times New Roman" w:hAnsi="Times New Roman" w:cs="Times New Roman"/>
+          <w:sz w:val="24"/>
+          <w:szCs w:val="24"/>
+        </w:rPr>
+        <w:t xml:space="preserve">but there are still </w:t>
+      </w:r>
+      <w:r>
+        <w:rPr>
+          <w:rFonts w:ascii="Times New Roman" w:hAnsi="Times New Roman" w:cs="Times New Roman"/>
+          <w:sz w:val="24"/>
+          <w:szCs w:val="24"/>
+        </w:rPr>
+        <w:t>varying</w:t>
+      </w:r>
+      <w:r>
+        <w:rPr>
+          <w:rFonts w:ascii="Times New Roman" w:hAnsi="Times New Roman" w:cs="Times New Roman"/>
+          <w:sz w:val="24"/>
+          <w:szCs w:val="24"/>
+        </w:rPr>
+        <w:t xml:space="preserve"> </w:t>
+      </w:r>
+      <w:r>
+        <w:rPr>
+          <w:rFonts w:ascii="Times New Roman" w:hAnsi="Times New Roman" w:cs="Times New Roman"/>
+          <w:sz w:val="24"/>
+          <w:szCs w:val="24"/>
+        </w:rPr>
+        <w:t xml:space="preserve">reports of dropout rates </w:t>
+      </w:r>
+      <w:r>
+        <w:rPr>
+          <w:rFonts w:ascii="Times New Roman" w:hAnsi="Times New Roman" w:cs="Times New Roman"/>
+          <w:sz w:val="24"/>
+          <w:szCs w:val="24"/>
+        </w:rPr>
+        <w:t>following adverse events (</w:t>
+      </w:r>
+      <w:r>
+        <w:rPr>
+          <w:rFonts w:ascii="Times New Roman" w:hAnsi="Times New Roman" w:cs="Times New Roman"/>
+          <w:sz w:val="24"/>
+          <w:szCs w:val="24"/>
+        </w:rPr>
+        <w:t xml:space="preserve">Ekstrand et al., 2021), </w:t>
+      </w:r>
+      <w:r>
+        <w:rPr>
+          <w:rFonts w:ascii="Times New Roman" w:hAnsi="Times New Roman" w:cs="Times New Roman"/>
+          <w:sz w:val="24"/>
+          <w:szCs w:val="24"/>
+        </w:rPr>
+        <w:t>around 1.9-3% in Wan et al</w:t>
+      </w:r>
+      <w:r>
+        <w:rPr>
+          <w:rFonts w:ascii="Times New Roman" w:hAnsi="Times New Roman" w:cs="Times New Roman"/>
+          <w:sz w:val="24"/>
+          <w:szCs w:val="24"/>
+        </w:rPr>
+        <w:t xml:space="preserve">.’s (2015) study and 8% in Thomas et al.’s </w:t>
+      </w:r>
+      <w:r>
+        <w:rPr>
+          <w:rFonts w:ascii="Times New Roman" w:hAnsi="Times New Roman" w:cs="Times New Roman"/>
+          <w:sz w:val="24"/>
+          <w:szCs w:val="24"/>
+        </w:rPr>
+        <w:t xml:space="preserve">(2018) study. </w:t>
+      </w:r>
+      <w:r>
+        <w:rPr>
+          <w:rFonts w:ascii="Times New Roman" w:hAnsi="Times New Roman" w:cs="Times New Roman"/>
+          <w:sz w:val="24"/>
+          <w:szCs w:val="24"/>
+        </w:rPr>
+        <w:t xml:space="preserve">Although, this rate is lower than </w:t>
+      </w:r>
+      <w:r>
+        <w:rPr>
+          <w:rFonts w:ascii="Times New Roman" w:hAnsi="Times New Roman" w:cs="Times New Roman"/>
+          <w:sz w:val="24"/>
+          <w:szCs w:val="24"/>
+        </w:rPr>
+        <w:t>standard psychotherapy treatment dropout rates of 17.5% (</w:t>
+      </w:r>
+      <w:r>
+        <w:rPr>
+          <w:rFonts w:ascii="Times New Roman" w:hAnsi="Times New Roman" w:cs="Times New Roman"/>
+          <w:sz w:val="24"/>
+          <w:szCs w:val="24"/>
+        </w:rPr>
+        <w:t>Cooper &amp; Conklin, 2015)</w:t>
+      </w:r>
+      <w:commentRangeEnd w:id="1"/>
+      <w:r>
+        <w:rPr>
+          <w:rStyle w:val="Merknadsreferanse"/>
+        </w:rPr>
+        <w:commentReference w:id="1"/>
+      </w:r>
+    </w:p>
+    <w:p>
+      <w:pPr>
+        <w:spacing w:line="360" w:lineRule="auto"/>
+        <w:jc w:val="both"/>
+        <w:rPr>
+          <w:rFonts w:ascii="Times New Roman" w:hAnsi="Times New Roman" w:cs="Times New Roman"/>
+          <w:sz w:val="24"/>
+          <w:szCs w:val="24"/>
+        </w:rPr>
+      </w:pPr>
+    </w:p>
+    <w:p>
+      <w:pPr>
+        <w:spacing w:line="360" w:lineRule="auto"/>
+        <w:jc w:val="both"/>
+        <w:rPr>
+          <w:rFonts w:ascii="Times New Roman" w:hAnsi="Times New Roman" w:cs="Times New Roman"/>
+          <w:sz w:val="24"/>
+          <w:szCs w:val="24"/>
+        </w:rPr>
+      </w:pPr>
+      <w:r>
+        <w:rPr>
+          <w:rFonts w:ascii="Times New Roman" w:hAnsi="Times New Roman" w:cs="Times New Roman"/>
+          <w:sz w:val="24"/>
+          <w:szCs w:val="24"/>
+        </w:rPr>
+        <w:t>In Norway, ketamine has been approved as a therapeutic agent for TR-D patients</w:t>
+      </w:r>
+      <w:r>
+        <w:rPr>
+          <w:rFonts w:ascii="Times New Roman" w:hAnsi="Times New Roman" w:cs="Times New Roman"/>
+          <w:sz w:val="24"/>
+          <w:szCs w:val="24"/>
+        </w:rPr>
+        <w:t>, but it is unclear why this compound works for</w:t>
+      </w:r>
+      <w:r>
+        <w:rPr>
+          <w:rFonts w:ascii="Times New Roman" w:hAnsi="Times New Roman" w:cs="Times New Roman"/>
+          <w:sz w:val="24"/>
+          <w:szCs w:val="24"/>
+        </w:rPr>
+        <w:t xml:space="preserve"> </w:t>
+      </w:r>
+      <w:r>
+        <w:rPr>
+          <w:rFonts w:ascii="Times New Roman" w:hAnsi="Times New Roman" w:cs="Times New Roman"/>
+          <w:sz w:val="24"/>
+          <w:szCs w:val="24"/>
+        </w:rPr>
+        <w:t xml:space="preserve">70% of the patients and not the rest. </w:t>
+      </w:r>
+      <w:r>
+        <w:rPr>
+          <w:rFonts w:ascii="Times New Roman" w:hAnsi="Times New Roman" w:cs="Times New Roman"/>
+          <w:sz w:val="24"/>
+          <w:szCs w:val="24"/>
+        </w:rPr>
+        <w:t>There is</w:t>
+      </w:r>
+      <w:r>
+        <w:rPr>
+          <w:rFonts w:ascii="Times New Roman" w:hAnsi="Times New Roman" w:cs="Times New Roman"/>
+          <w:sz w:val="24"/>
+          <w:szCs w:val="24"/>
+        </w:rPr>
+        <w:t>,</w:t>
+      </w:r>
+      <w:r>
+        <w:rPr>
+          <w:rFonts w:ascii="Times New Roman" w:hAnsi="Times New Roman" w:cs="Times New Roman"/>
+          <w:sz w:val="24"/>
+          <w:szCs w:val="24"/>
+        </w:rPr>
+        <w:t xml:space="preserve"> therefore</w:t>
+      </w:r>
+      <w:r>
+        <w:rPr>
+          <w:rFonts w:ascii="Times New Roman" w:hAnsi="Times New Roman" w:cs="Times New Roman"/>
+          <w:sz w:val="24"/>
+          <w:szCs w:val="24"/>
+        </w:rPr>
+        <w:t>,</w:t>
+      </w:r>
+      <w:r>
+        <w:rPr>
+          <w:rFonts w:ascii="Times New Roman" w:hAnsi="Times New Roman" w:cs="Times New Roman"/>
+          <w:sz w:val="24"/>
+          <w:szCs w:val="24"/>
+        </w:rPr>
+        <w:t xml:space="preserve"> a need for markers that indicate which patients should receive this treatment and which should not</w:t>
+      </w:r>
+      <w:r>
+        <w:rPr>
+          <w:rFonts w:ascii="Times New Roman" w:hAnsi="Times New Roman" w:cs="Times New Roman"/>
+          <w:sz w:val="24"/>
+          <w:szCs w:val="24"/>
+        </w:rPr>
+        <w:t xml:space="preserve">. </w:t>
+      </w:r>
+      <w:r>
+        <w:rPr>
+          <w:rFonts w:ascii="Times New Roman" w:hAnsi="Times New Roman" w:cs="Times New Roman"/>
+          <w:sz w:val="24"/>
+          <w:szCs w:val="24"/>
+        </w:rPr>
+        <w:t>Some speculate that ego dissolution</w:t>
+      </w:r>
+      <w:r>
+        <w:rPr>
+          <w:rFonts w:ascii="Times New Roman" w:hAnsi="Times New Roman" w:cs="Times New Roman"/>
+          <w:sz w:val="24"/>
+          <w:szCs w:val="24"/>
+        </w:rPr>
+        <w:t xml:space="preserve"> can </w:t>
+      </w:r>
+      <w:r>
+        <w:rPr>
+          <w:rFonts w:ascii="Times New Roman" w:hAnsi="Times New Roman" w:cs="Times New Roman"/>
+          <w:sz w:val="24"/>
+          <w:szCs w:val="24"/>
+        </w:rPr>
+        <w:t>improve symptom alleviation after treatment (</w:t>
+      </w:r>
+      <w:r>
+        <w:rPr>
+          <w:rFonts w:ascii="Times New Roman" w:hAnsi="Times New Roman" w:cs="Times New Roman"/>
+          <w:sz w:val="24"/>
+          <w:szCs w:val="24"/>
+        </w:rPr>
+        <w:t xml:space="preserve">Bahji et al., 2021; </w:t>
+      </w:r>
+      <w:r>
+        <w:rPr>
+          <w:rFonts w:ascii="Times New Roman" w:hAnsi="Times New Roman" w:cs="Times New Roman"/>
+          <w:sz w:val="24"/>
+          <w:szCs w:val="24"/>
+        </w:rPr>
+        <w:t>Kaluzna et al., 2022</w:t>
+      </w:r>
+      <w:r>
+        <w:rPr>
+          <w:rFonts w:ascii="Times New Roman" w:hAnsi="Times New Roman" w:cs="Times New Roman"/>
+          <w:sz w:val="24"/>
+          <w:szCs w:val="24"/>
+        </w:rPr>
+        <w:t>)</w:t>
+      </w:r>
+      <w:r>
+        <w:rPr>
+          <w:rFonts w:ascii="Times New Roman" w:hAnsi="Times New Roman" w:cs="Times New Roman"/>
+          <w:sz w:val="24"/>
+          <w:szCs w:val="24"/>
+        </w:rPr>
+        <w:t xml:space="preserve">, but ego dissolution is often reported as “dissociation” in the </w:t>
+      </w:r>
+      <w:r>
+        <w:rPr>
+          <w:rFonts w:ascii="Times New Roman" w:hAnsi="Times New Roman" w:cs="Times New Roman"/>
+          <w:sz w:val="24"/>
+          <w:szCs w:val="24"/>
+        </w:rPr>
+        <w:t>literature. Therefore, explicit research on ego dissolution is necessary</w:t>
+      </w:r>
+      <w:r>
+        <w:rPr>
+          <w:rFonts w:ascii="Times New Roman" w:hAnsi="Times New Roman" w:cs="Times New Roman"/>
+          <w:sz w:val="24"/>
+          <w:szCs w:val="24"/>
+        </w:rPr>
+        <w:t xml:space="preserve">. </w:t>
+      </w:r>
+      <w:r>
+        <w:rPr>
+          <w:rFonts w:ascii="Times New Roman" w:hAnsi="Times New Roman" w:cs="Times New Roman"/>
+          <w:sz w:val="24"/>
+          <w:szCs w:val="24"/>
+        </w:rPr>
+        <w:t xml:space="preserve">For this project, we will investigate the degree of ego dissolution experienced by </w:t>
+      </w:r>
+      <w:r>
+        <w:rPr>
+          <w:rFonts w:ascii="Times New Roman" w:hAnsi="Times New Roman" w:cs="Times New Roman"/>
+          <w:sz w:val="24"/>
+          <w:szCs w:val="24"/>
+        </w:rPr>
+        <w:t>ketamine-treatment patients at Østfold Sykehus</w:t>
+      </w:r>
+      <w:r>
+        <w:rPr>
+          <w:rFonts w:ascii="Times New Roman" w:hAnsi="Times New Roman" w:cs="Times New Roman"/>
+          <w:sz w:val="24"/>
+          <w:szCs w:val="24"/>
+        </w:rPr>
+        <w:t xml:space="preserve">. </w:t>
+      </w:r>
+      <w:r>
+        <w:rPr>
+          <w:rFonts w:ascii="Times New Roman" w:hAnsi="Times New Roman" w:cs="Times New Roman"/>
+          <w:sz w:val="24"/>
+          <w:szCs w:val="24"/>
+        </w:rPr>
+        <w:t xml:space="preserve">We will also measure the </w:t>
+      </w:r>
+      <w:r>
+        <w:rPr>
+          <w:rFonts w:ascii="Times New Roman" w:hAnsi="Times New Roman" w:cs="Times New Roman"/>
+          <w:sz w:val="24"/>
+          <w:szCs w:val="24"/>
+        </w:rPr>
+        <w:t>patient’s brain activity</w:t>
+      </w:r>
+      <w:r>
+        <w:rPr>
+          <w:rFonts w:ascii="Times New Roman" w:hAnsi="Times New Roman" w:cs="Times New Roman"/>
+          <w:sz w:val="24"/>
+          <w:szCs w:val="24"/>
+        </w:rPr>
+        <w:t xml:space="preserve"> during treatment </w:t>
+      </w:r>
+      <w:r>
+        <w:rPr>
+          <w:rFonts w:ascii="Times New Roman" w:hAnsi="Times New Roman" w:cs="Times New Roman"/>
+          <w:sz w:val="24"/>
+          <w:szCs w:val="24"/>
+        </w:rPr>
+        <w:t>using</w:t>
+      </w:r>
+      <w:r>
+        <w:rPr>
+          <w:rFonts w:ascii="Times New Roman" w:hAnsi="Times New Roman" w:cs="Times New Roman"/>
+          <w:sz w:val="24"/>
+          <w:szCs w:val="24"/>
+        </w:rPr>
+        <w:t xml:space="preserve"> EEG to look for potential spectral frequency markers of ego dissolution. </w:t>
+      </w:r>
+    </w:p>
+    <w:p>
+      <w:pPr>
+        <w:spacing w:line="360" w:lineRule="auto"/>
+        <w:rPr>
+          <w:rFonts w:ascii="Times New Roman" w:hAnsi="Times New Roman" w:cs="Times New Roman"/>
+          <w:sz w:val="24"/>
+          <w:szCs w:val="24"/>
+        </w:rPr>
+      </w:pPr>
+    </w:p>
+    <w:p>
+      <w:pPr>
+        <w:spacing w:line="360" w:lineRule="auto"/>
+        <w:jc w:val="both"/>
+        <w:rPr>
+          <w:rFonts w:ascii="Times New Roman" w:hAnsi="Times New Roman" w:cs="Times New Roman"/>
+          <w:sz w:val="24"/>
+          <w:szCs w:val="24"/>
+        </w:rPr>
+      </w:pPr>
+      <w:commentRangeStart w:id="2"/>
+      <w:commentRangeStart w:id="3"/>
+      <w:r>
+        <w:rPr>
+          <w:rFonts w:ascii="Times New Roman" w:hAnsi="Times New Roman" w:cs="Times New Roman"/>
+          <w:sz w:val="24"/>
+          <w:szCs w:val="24"/>
+        </w:rPr>
+        <w:t>D</w:t>
+      </w:r>
+      <w:commentRangeEnd w:id="2"/>
+      <w:r>
+        <w:rPr>
+          <w:rStyle w:val="Merknadsreferanse"/>
+        </w:rPr>
+        <w:commentReference w:id="2"/>
+      </w:r>
+      <w:r>
+        <w:rPr>
+          <w:rFonts w:ascii="Times New Roman" w:hAnsi="Times New Roman" w:cs="Times New Roman"/>
+          <w:sz w:val="24"/>
+          <w:szCs w:val="24"/>
+        </w:rPr>
+        <w:t xml:space="preserve">epression is a </w:t>
+      </w:r>
+      <w:r>
+        <w:rPr>
+          <w:rFonts w:ascii="Times New Roman" w:hAnsi="Times New Roman" w:cs="Times New Roman"/>
+          <w:sz w:val="24"/>
+          <w:szCs w:val="24"/>
+        </w:rPr>
+        <w:t>severe</w:t>
+      </w:r>
+      <w:r>
+        <w:rPr>
+          <w:rFonts w:ascii="Times New Roman" w:hAnsi="Times New Roman" w:cs="Times New Roman"/>
+          <w:sz w:val="24"/>
+          <w:szCs w:val="24"/>
+        </w:rPr>
+        <w:t xml:space="preserve"> m</w:t>
+      </w:r>
+      <w:r>
+        <w:rPr>
+          <w:rFonts w:ascii="Times New Roman" w:hAnsi="Times New Roman" w:cs="Times New Roman"/>
+          <w:sz w:val="24"/>
+          <w:szCs w:val="24"/>
+        </w:rPr>
+        <w:t xml:space="preserve">ental disorder </w:t>
+      </w:r>
+      <w:r>
+        <w:rPr>
+          <w:rFonts w:ascii="Times New Roman" w:hAnsi="Times New Roman" w:cs="Times New Roman"/>
+          <w:sz w:val="24"/>
+          <w:szCs w:val="24"/>
+        </w:rPr>
+        <w:t>affecting around 5% of the</w:t>
+      </w:r>
+      <w:r>
+        <w:rPr>
+          <w:rFonts w:ascii="Times New Roman" w:hAnsi="Times New Roman" w:cs="Times New Roman"/>
+          <w:sz w:val="24"/>
+          <w:szCs w:val="24"/>
+        </w:rPr>
+        <w:t xml:space="preserve"> adult </w:t>
+      </w:r>
+      <w:r>
+        <w:rPr>
+          <w:rFonts w:ascii="Times New Roman" w:hAnsi="Times New Roman" w:cs="Times New Roman"/>
+          <w:sz w:val="24"/>
+          <w:szCs w:val="24"/>
+        </w:rPr>
+        <w:t xml:space="preserve">population </w:t>
+      </w:r>
+      <w:r>
+        <w:rPr>
+          <w:rFonts w:ascii="Times New Roman" w:hAnsi="Times New Roman" w:cs="Times New Roman"/>
+          <w:sz w:val="24"/>
+          <w:szCs w:val="24"/>
+        </w:rPr>
+        <w:t>(World Health Organization</w:t>
+      </w:r>
+      <w:r>
+        <w:rPr>
+          <w:rFonts w:ascii="Times New Roman" w:hAnsi="Times New Roman" w:cs="Times New Roman"/>
+          <w:sz w:val="24"/>
+          <w:szCs w:val="24"/>
+        </w:rPr>
+        <w:t>, 2021</w:t>
+      </w:r>
+      <w:commentRangeEnd w:id="3"/>
+      <w:r>
+        <w:rPr>
+          <w:rStyle w:val="Merknadsreferanse"/>
+        </w:rPr>
+        <w:commentReference w:id="3"/>
+      </w:r>
+      <w:r>
+        <w:rPr>
+          <w:rFonts w:ascii="Times New Roman" w:hAnsi="Times New Roman" w:cs="Times New Roman"/>
+          <w:sz w:val="24"/>
+          <w:szCs w:val="24"/>
+        </w:rPr>
+        <w:t>)</w:t>
+      </w:r>
+      <w:r>
+        <w:rPr>
+          <w:rFonts w:ascii="Times New Roman" w:hAnsi="Times New Roman" w:cs="Times New Roman"/>
+          <w:sz w:val="24"/>
+          <w:szCs w:val="24"/>
+        </w:rPr>
+        <w:t>, and 20% to 25% of adults may experience an episode of major depression at some point during their lifetime (Bruce, 2020)</w:t>
+      </w:r>
+      <w:r>
+        <w:rPr>
+          <w:rFonts w:ascii="Times New Roman" w:hAnsi="Times New Roman" w:cs="Times New Roman"/>
+          <w:sz w:val="24"/>
+          <w:szCs w:val="24"/>
+        </w:rPr>
+        <w:t xml:space="preserve">. </w:t>
+      </w:r>
+      <w:r>
+        <w:rPr>
+          <w:rFonts w:ascii="Times New Roman" w:hAnsi="Times New Roman" w:cs="Times New Roman"/>
+          <w:sz w:val="24"/>
+          <w:szCs w:val="24"/>
+        </w:rPr>
+        <w:t>Those diagnosed</w:t>
+      </w:r>
+      <w:r>
+        <w:rPr>
+          <w:rFonts w:ascii="Times New Roman" w:hAnsi="Times New Roman" w:cs="Times New Roman"/>
+          <w:sz w:val="24"/>
+          <w:szCs w:val="24"/>
+        </w:rPr>
+        <w:t xml:space="preserve"> </w:t>
+      </w:r>
+      <w:r>
+        <w:rPr>
+          <w:rFonts w:ascii="Times New Roman" w:hAnsi="Times New Roman" w:cs="Times New Roman"/>
+          <w:sz w:val="24"/>
+          <w:szCs w:val="24"/>
+        </w:rPr>
+        <w:t xml:space="preserve">with major depression are usually </w:t>
+      </w:r>
+      <w:r>
+        <w:rPr>
+          <w:rFonts w:ascii="Times New Roman" w:hAnsi="Times New Roman" w:cs="Times New Roman"/>
+          <w:sz w:val="24"/>
+          <w:szCs w:val="24"/>
+        </w:rPr>
+        <w:lastRenderedPageBreak/>
+        <w:t>treated with psychotherapy, medic</w:t>
+      </w:r>
+      <w:r>
+        <w:rPr>
+          <w:rFonts w:ascii="Times New Roman" w:hAnsi="Times New Roman" w:cs="Times New Roman"/>
+          <w:sz w:val="24"/>
+          <w:szCs w:val="24"/>
+        </w:rPr>
+        <w:t>ation, or both (</w:t>
+      </w:r>
+      <w:r>
+        <w:rPr>
+          <w:rFonts w:ascii="Times New Roman" w:hAnsi="Times New Roman" w:cs="Times New Roman"/>
+          <w:sz w:val="24"/>
+          <w:szCs w:val="24"/>
+          <w:highlight w:val="yellow"/>
+        </w:rPr>
+        <w:t>SOURCE</w:t>
+      </w:r>
+      <w:r>
+        <w:rPr>
+          <w:rFonts w:ascii="Times New Roman" w:hAnsi="Times New Roman" w:cs="Times New Roman"/>
+          <w:sz w:val="24"/>
+          <w:szCs w:val="24"/>
+        </w:rPr>
+        <w:t xml:space="preserve">). </w:t>
+      </w:r>
+      <w:r>
+        <w:rPr>
+          <w:rFonts w:ascii="Times New Roman" w:hAnsi="Times New Roman" w:cs="Times New Roman"/>
+          <w:sz w:val="24"/>
+          <w:szCs w:val="24"/>
+        </w:rPr>
+        <w:t xml:space="preserve">According to Howland (2015), any first-choice antidepressant medication significantly alleviates depression symptoms in 50% to 70% </w:t>
+      </w:r>
+      <w:r>
+        <w:rPr>
+          <w:rFonts w:ascii="Times New Roman" w:hAnsi="Times New Roman" w:cs="Times New Roman"/>
+          <w:sz w:val="24"/>
+          <w:szCs w:val="24"/>
+        </w:rPr>
+        <w:t>of MDD patients. However, only 50%</w:t>
+      </w:r>
+      <w:r>
+        <w:rPr>
+          <w:rFonts w:ascii="Times New Roman" w:hAnsi="Times New Roman" w:cs="Times New Roman"/>
+          <w:sz w:val="24"/>
+          <w:szCs w:val="24"/>
+        </w:rPr>
+        <w:t xml:space="preserve"> to</w:t>
+      </w:r>
+      <w:r>
+        <w:rPr>
+          <w:rFonts w:ascii="Times New Roman" w:hAnsi="Times New Roman" w:cs="Times New Roman"/>
+          <w:sz w:val="24"/>
+          <w:szCs w:val="24"/>
+        </w:rPr>
+        <w:t xml:space="preserve"> 33% </w:t>
+      </w:r>
+      <w:r>
+        <w:rPr>
+          <w:rFonts w:ascii="Times New Roman" w:hAnsi="Times New Roman" w:cs="Times New Roman"/>
+          <w:sz w:val="24"/>
+          <w:szCs w:val="24"/>
+        </w:rPr>
+        <w:t>reach</w:t>
+      </w:r>
+      <w:r>
+        <w:rPr>
+          <w:rFonts w:ascii="Times New Roman" w:hAnsi="Times New Roman" w:cs="Times New Roman"/>
+          <w:sz w:val="24"/>
+          <w:szCs w:val="24"/>
+        </w:rPr>
+        <w:t xml:space="preserve"> complete remission, which leaves 65% to 83% with untreated or residual depression </w:t>
+      </w:r>
+      <w:r>
+        <w:rPr>
+          <w:rFonts w:ascii="Times New Roman" w:hAnsi="Times New Roman" w:cs="Times New Roman"/>
+          <w:sz w:val="24"/>
+          <w:szCs w:val="24"/>
+        </w:rPr>
+        <w:t xml:space="preserve">symptoms (Howland, 2015). </w:t>
+      </w:r>
+      <w:r>
+        <w:rPr>
+          <w:rFonts w:ascii="Times New Roman" w:hAnsi="Times New Roman" w:cs="Times New Roman"/>
+          <w:sz w:val="24"/>
+          <w:szCs w:val="24"/>
+        </w:rPr>
+        <w:t xml:space="preserve">  </w:t>
+      </w:r>
+      <w:r>
+        <w:rPr>
+          <w:rFonts w:ascii="Times New Roman" w:hAnsi="Times New Roman" w:cs="Times New Roman"/>
+          <w:sz w:val="24"/>
+          <w:szCs w:val="24"/>
+        </w:rPr>
+        <w:t xml:space="preserve">  </w:t>
+      </w:r>
+    </w:p>
+    <w:p>
+      <w:pPr>
+        <w:spacing w:line="360" w:lineRule="auto"/>
+        <w:jc w:val="both"/>
         <w:rPr>
           <w:rFonts w:ascii="Times New Roman" w:hAnsi="Times New Roman" w:cs="Times New Roman"/>
           <w:sz w:val="24"/>
@@ -449,261 +1339,11 @@
           <w:vertAlign w:val="subscript"/>
         </w:rPr>
       </w:pPr>
-      <w:commentRangeStart w:id="0"/>
-      <w:commentRangeStart w:id="1"/>
-      <w:r>
-        <w:rPr>
-          <w:rFonts w:ascii="Times New Roman" w:hAnsi="Times New Roman" w:cs="Times New Roman"/>
-          <w:sz w:val="24"/>
-          <w:szCs w:val="24"/>
-        </w:rPr>
-        <w:t>D</w:t>
-      </w:r>
-      <w:commentRangeEnd w:id="1"/>
-      <w:r>
-        <w:rPr>
-          <w:rStyle w:val="CommentReference"/>
-        </w:rPr>
-        <w:commentReference w:id="1"/>
-      </w:r>
-      <w:r>
-        <w:rPr>
-          <w:rFonts w:ascii="Times New Roman" w:hAnsi="Times New Roman" w:cs="Times New Roman"/>
-          <w:sz w:val="24"/>
-          <w:szCs w:val="24"/>
-        </w:rPr>
-        <w:t xml:space="preserve">epression is a </w:t>
-      </w:r>
-      <w:r>
-        <w:rPr>
-          <w:rFonts w:ascii="Times New Roman" w:hAnsi="Times New Roman" w:cs="Times New Roman"/>
-          <w:sz w:val="24"/>
-          <w:szCs w:val="24"/>
-        </w:rPr>
-        <w:t>severe</w:t>
-      </w:r>
-      <w:r>
-        <w:rPr>
-          <w:rFonts w:ascii="Times New Roman" w:hAnsi="Times New Roman" w:cs="Times New Roman"/>
-          <w:sz w:val="24"/>
-          <w:szCs w:val="24"/>
-        </w:rPr>
-        <w:t xml:space="preserve"> m</w:t>
-      </w:r>
-      <w:r>
-        <w:rPr>
-          <w:rFonts w:ascii="Times New Roman" w:hAnsi="Times New Roman" w:cs="Times New Roman"/>
-          <w:sz w:val="24"/>
-          <w:szCs w:val="24"/>
-        </w:rPr>
-        <w:t xml:space="preserve">ental disorder </w:t>
-      </w:r>
-      <w:r>
-        <w:rPr>
-          <w:rFonts w:ascii="Times New Roman" w:hAnsi="Times New Roman" w:cs="Times New Roman"/>
-          <w:sz w:val="24"/>
-          <w:szCs w:val="24"/>
-        </w:rPr>
-        <w:t>affecting around 5% of the</w:t>
-      </w:r>
-      <w:r>
-        <w:rPr>
-          <w:rFonts w:ascii="Times New Roman" w:hAnsi="Times New Roman" w:cs="Times New Roman"/>
-          <w:sz w:val="24"/>
-          <w:szCs w:val="24"/>
-        </w:rPr>
-        <w:t xml:space="preserve"> adult world </w:t>
-      </w:r>
-      <w:r>
-        <w:rPr>
-          <w:rFonts w:ascii="Times New Roman" w:hAnsi="Times New Roman" w:cs="Times New Roman"/>
-          <w:sz w:val="24"/>
-          <w:szCs w:val="24"/>
-        </w:rPr>
-        <w:t xml:space="preserve">population </w:t>
-      </w:r>
-      <w:r>
-        <w:rPr>
-          <w:rFonts w:ascii="Times New Roman" w:hAnsi="Times New Roman" w:cs="Times New Roman"/>
-          <w:sz w:val="24"/>
-          <w:szCs w:val="24"/>
-        </w:rPr>
-        <w:t>(World Health Organization</w:t>
-      </w:r>
-      <w:r>
-        <w:rPr>
-          <w:rFonts w:ascii="Times New Roman" w:hAnsi="Times New Roman" w:cs="Times New Roman"/>
-          <w:sz w:val="24"/>
-          <w:szCs w:val="24"/>
-        </w:rPr>
-        <w:t>, 2021</w:t>
-      </w:r>
-      <w:commentRangeEnd w:id="0"/>
-      <w:r>
-        <w:rPr>
-          <w:rStyle w:val="CommentReference"/>
-        </w:rPr>
-        <w:commentReference w:id="0"/>
-      </w:r>
-      <w:r>
-        <w:rPr>
-          <w:rFonts w:ascii="Times New Roman" w:hAnsi="Times New Roman" w:cs="Times New Roman"/>
-          <w:sz w:val="24"/>
-          <w:szCs w:val="24"/>
-        </w:rPr>
-        <w:t>)</w:t>
-      </w:r>
-      <w:r>
-        <w:rPr>
-          <w:rFonts w:ascii="Times New Roman" w:hAnsi="Times New Roman" w:cs="Times New Roman"/>
-          <w:sz w:val="24"/>
-          <w:szCs w:val="24"/>
-        </w:rPr>
-        <w:t>, and 20% to 25% of adults may experience an episode of major depression at some point during their lifetime (Bruce, 2020)</w:t>
-      </w:r>
-      <w:r>
-        <w:rPr>
-          <w:rFonts w:ascii="Times New Roman" w:hAnsi="Times New Roman" w:cs="Times New Roman"/>
-          <w:sz w:val="24"/>
-          <w:szCs w:val="24"/>
-        </w:rPr>
-        <w:t xml:space="preserve">. </w:t>
-      </w:r>
-      <w:r>
-        <w:rPr>
-          <w:rFonts w:ascii="Times New Roman" w:hAnsi="Times New Roman" w:cs="Times New Roman"/>
-          <w:sz w:val="24"/>
-          <w:szCs w:val="24"/>
-        </w:rPr>
-        <w:t>Those diagnosed</w:t>
-      </w:r>
-      <w:r>
-        <w:rPr>
-          <w:rFonts w:ascii="Times New Roman" w:hAnsi="Times New Roman" w:cs="Times New Roman"/>
-          <w:sz w:val="24"/>
-          <w:szCs w:val="24"/>
-        </w:rPr>
-        <w:t xml:space="preserve"> </w:t>
-      </w:r>
-      <w:r>
-        <w:rPr>
-          <w:rFonts w:ascii="Times New Roman" w:hAnsi="Times New Roman" w:cs="Times New Roman"/>
-          <w:sz w:val="24"/>
-          <w:szCs w:val="24"/>
-        </w:rPr>
-        <w:t>with major depression are usually treated with psychotherapy, medic</w:t>
-      </w:r>
-      <w:r>
-        <w:rPr>
-          <w:rFonts w:ascii="Times New Roman" w:hAnsi="Times New Roman" w:cs="Times New Roman"/>
-          <w:sz w:val="24"/>
-          <w:szCs w:val="24"/>
-        </w:rPr>
-        <w:t>ation, or both (</w:t>
-      </w:r>
-      <w:r>
-        <w:rPr>
-          <w:rFonts w:ascii="Times New Roman" w:hAnsi="Times New Roman" w:cs="Times New Roman"/>
-          <w:sz w:val="24"/>
-          <w:szCs w:val="24"/>
-          <w:highlight w:val="yellow"/>
-        </w:rPr>
-        <w:t>SOURCE</w:t>
-      </w:r>
-      <w:r>
-        <w:rPr>
-          <w:rFonts w:ascii="Times New Roman" w:hAnsi="Times New Roman" w:cs="Times New Roman"/>
-          <w:sz w:val="24"/>
-          <w:szCs w:val="24"/>
-        </w:rPr>
-        <w:t xml:space="preserve">). </w:t>
-      </w:r>
-      <w:r>
-        <w:rPr>
-          <w:rFonts w:ascii="Times New Roman" w:hAnsi="Times New Roman" w:cs="Times New Roman"/>
-          <w:sz w:val="24"/>
-          <w:szCs w:val="24"/>
-        </w:rPr>
-        <w:t>A</w:t>
-      </w:r>
-      <w:bookmarkStart w:id="2" w:name="_GoBack"/>
-      <w:bookmarkEnd w:id="2"/>
-      <w:r>
-        <w:rPr>
-          <w:rFonts w:ascii="Times New Roman" w:hAnsi="Times New Roman" w:cs="Times New Roman"/>
-          <w:sz w:val="24"/>
-          <w:szCs w:val="24"/>
-        </w:rPr>
-        <w:t xml:space="preserve">ccording to Howland (2015), any first-choice antidepressant medication significantly alleviates depression symptoms in 50% to 70% </w:t>
-      </w:r>
-      <w:r>
-        <w:rPr>
-          <w:rFonts w:ascii="Times New Roman" w:hAnsi="Times New Roman" w:cs="Times New Roman"/>
-          <w:sz w:val="24"/>
-          <w:szCs w:val="24"/>
-        </w:rPr>
-        <w:t>of MDD patients. However, only 50%</w:t>
-      </w:r>
-      <w:r>
-        <w:rPr>
-          <w:rFonts w:ascii="Times New Roman" w:hAnsi="Times New Roman" w:cs="Times New Roman"/>
-          <w:sz w:val="24"/>
-          <w:szCs w:val="24"/>
-        </w:rPr>
-        <w:t xml:space="preserve"> to</w:t>
-      </w:r>
-      <w:r>
-        <w:rPr>
-          <w:rFonts w:ascii="Times New Roman" w:hAnsi="Times New Roman" w:cs="Times New Roman"/>
-          <w:sz w:val="24"/>
-          <w:szCs w:val="24"/>
-        </w:rPr>
-        <w:t xml:space="preserve"> 33% </w:t>
-      </w:r>
-      <w:r>
-        <w:rPr>
-          <w:rFonts w:ascii="Times New Roman" w:hAnsi="Times New Roman" w:cs="Times New Roman"/>
-          <w:sz w:val="24"/>
-          <w:szCs w:val="24"/>
-        </w:rPr>
-        <w:t>reach</w:t>
-      </w:r>
-      <w:r>
-        <w:rPr>
-          <w:rFonts w:ascii="Times New Roman" w:hAnsi="Times New Roman" w:cs="Times New Roman"/>
-          <w:sz w:val="24"/>
-          <w:szCs w:val="24"/>
-        </w:rPr>
-        <w:t xml:space="preserve"> complete remission, which leaves 65% to 83% with untreated or residual depression </w:t>
-      </w:r>
-      <w:r>
-        <w:rPr>
-          <w:rFonts w:ascii="Times New Roman" w:hAnsi="Times New Roman" w:cs="Times New Roman"/>
-          <w:sz w:val="24"/>
-          <w:szCs w:val="24"/>
-        </w:rPr>
-        <w:t xml:space="preserve">symptoms (Howland, 2015). </w:t>
-      </w:r>
-      <w:r>
-        <w:rPr>
-          <w:rFonts w:ascii="Times New Roman" w:hAnsi="Times New Roman" w:cs="Times New Roman"/>
-          <w:sz w:val="24"/>
-          <w:szCs w:val="24"/>
-        </w:rPr>
-        <w:t xml:space="preserve">  </w:t>
-      </w:r>
-      <w:r>
-        <w:rPr>
-          <w:rFonts w:ascii="Times New Roman" w:hAnsi="Times New Roman" w:cs="Times New Roman"/>
-          <w:sz w:val="24"/>
-          <w:szCs w:val="24"/>
-        </w:rPr>
-        <w:t xml:space="preserve">  </w:t>
-      </w:r>
     </w:p>
     <w:p>
       <w:pPr>
         <w:spacing w:line="360" w:lineRule="auto"/>
+        <w:jc w:val="both"/>
         <w:rPr>
           <w:rFonts w:ascii="Times New Roman" w:hAnsi="Times New Roman" w:cs="Times New Roman"/>
           <w:sz w:val="24"/>
@@ -1050,12 +1690,30 @@
           <w:sz w:val="24"/>
           <w:szCs w:val="24"/>
         </w:rPr>
-        <w:t xml:space="preserve">), p. 66-93. </w:t>
-      </w:r>
-      <w:hyperlink r:id="rId7" w:history="1">
+        <w:t>), 66</w:t>
+      </w:r>
+      <w:r>
+        <w:rPr>
+          <w:rFonts w:ascii="Times New Roman" w:hAnsi="Times New Roman" w:cs="Times New Roman"/>
+          <w:color w:val="000000" w:themeColor="text1"/>
+          <w:sz w:val="24"/>
+          <w:szCs w:val="24"/>
+        </w:rPr>
+        <w:t>–</w:t>
+      </w:r>
+      <w:r>
+        <w:rPr>
+          <w:rFonts w:ascii="Times New Roman" w:hAnsi="Times New Roman" w:cs="Times New Roman"/>
+          <w:color w:val="000000" w:themeColor="text1"/>
+          <w:sz w:val="24"/>
+          <w:szCs w:val="24"/>
+        </w:rPr>
+        <w:t xml:space="preserve">93. </w:t>
+      </w:r>
+      <w:hyperlink r:id="rId9" w:history="1">
         <w:r>
           <w:rPr>
-            <w:rStyle w:val="Hyperlink"/>
+            <w:rStyle w:val="Hyperkobling"/>
             <w:rFonts w:ascii="Times New Roman" w:hAnsi="Times New Roman" w:cs="Times New Roman"/>
             <w:color w:val="000000" w:themeColor="text1"/>
             <w:sz w:val="24"/>
@@ -1078,13 +1736,7 @@
         <w:rPr>
           <w:color w:val="000000" w:themeColor="text1"/>
         </w:rPr>
-        <w:t>L</w:t>
-      </w:r>
-      <w:r>
-        <w:rPr>
-          <w:color w:val="000000" w:themeColor="text1"/>
-        </w:rPr>
-        <w:t>ittle</w:t>
+        <w:t>Little</w:t>
       </w:r>
       <w:r>
         <w:rPr>
@@ -1145,7 +1797,6 @@
           <w:sz w:val="24"/>
           <w:szCs w:val="24"/>
         </w:rPr>
-        <w:lastRenderedPageBreak/>
         <w:t xml:space="preserve">Olchanski, N., McInnis Myers, M., Halseth, M., Cyr, P. L., Bockstedt, L., Goss, T. F., &amp; Howland, R. H. (2013). The Economic Burden of Treatment-Resistant Depression. </w:t>
       </w:r>
       <w:r>
@@ -1182,7 +1833,23 @@
           <w:sz w:val="24"/>
           <w:szCs w:val="24"/>
         </w:rPr>
-        <w:t xml:space="preserve">(4), 512-522. </w:t>
+        <w:t>(4), 512</w:t>
+      </w:r>
+      <w:r>
+        <w:rPr>
+          <w:rFonts w:ascii="Times New Roman" w:hAnsi="Times New Roman" w:cs="Times New Roman"/>
+          <w:sz w:val="24"/>
+          <w:szCs w:val="24"/>
+        </w:rPr>
+        <w:t>–</w:t>
+      </w:r>
+      <w:r>
+        <w:rPr>
+          <w:rFonts w:ascii="Times New Roman" w:hAnsi="Times New Roman" w:cs="Times New Roman"/>
+          <w:sz w:val="24"/>
+          <w:szCs w:val="24"/>
+        </w:rPr>
+        <w:t xml:space="preserve">522. </w:t>
       </w:r>
       <w:r>
         <w:rPr>
@@ -1244,17 +1911,25 @@
         <w:pStyle w:val="NormalWeb"/>
         <w:spacing w:before="0" w:beforeAutospacing="0" w:after="0" w:afterAutospacing="0" w:line="360" w:lineRule="auto"/>
         <w:ind w:left="720" w:hanging="720"/>
-      </w:pPr>
-      <w:r>
+        <w:rPr>
+          <w:lang w:val="nb-NO"/>
+        </w:rPr>
+      </w:pPr>
+      <w:r>
+        <w:lastRenderedPageBreak/>
         <w:t xml:space="preserve">Zhdanava, M., Pilon, D., Ghelerter, I., Chow, W., Joshi, K., Lefebvre, P., &amp; Sheehan, J. J. (2021). The Prevalence and National Burde of Treatment-Resistant Depression and Major Depressive Disorder in the United States. </w:t>
       </w:r>
       <w:r>
         <w:rPr>
           <w:i/>
+          <w:lang w:val="nb-NO"/>
         </w:rPr>
         <w:t>The Journal of Clinical Psychiatry, 82</w:t>
       </w:r>
       <w:r>
+        <w:rPr>
+          <w:lang w:val="nb-NO"/>
+        </w:rPr>
         <w:t xml:space="preserve">(2), </w:t>
       </w:r>
       <w:r>
@@ -1262,6 +1937,7 @@
           <w:color w:val="202020"/>
           <w:u w:val="single"/>
           <w:shd w:val="clear" w:color="auto" w:fill="FFFFFF"/>
+          <w:lang w:val="nb-NO"/>
         </w:rPr>
         <w:t>https://doi.org/10.4088/JCP.20m13699</w:t>
       </w:r>
@@ -1269,12 +1945,461 @@
     <w:p>
       <w:pPr>
         <w:spacing w:line="360" w:lineRule="auto"/>
-        <w:rPr>
-          <w:rFonts w:ascii="Times New Roman" w:hAnsi="Times New Roman" w:cs="Times New Roman"/>
-          <w:sz w:val="24"/>
-          <w:szCs w:val="24"/>
-        </w:rPr>
-      </w:pPr>
+        <w:ind w:left="720" w:hanging="720"/>
+        <w:rPr>
+          <w:rFonts w:ascii="Times New Roman" w:hAnsi="Times New Roman" w:cs="Times New Roman"/>
+          <w:sz w:val="24"/>
+          <w:szCs w:val="24"/>
+          <w:lang w:val="nb-NO"/>
+        </w:rPr>
+      </w:pPr>
+    </w:p>
+    <w:p>
+      <w:pPr>
+        <w:spacing w:line="360" w:lineRule="auto"/>
+        <w:ind w:left="720" w:hanging="720"/>
+        <w:rPr>
+          <w:rFonts w:ascii="Times New Roman" w:hAnsi="Times New Roman" w:cs="Times New Roman"/>
+          <w:sz w:val="24"/>
+          <w:szCs w:val="24"/>
+        </w:rPr>
+      </w:pPr>
+      <w:r>
+        <w:rPr>
+          <w:rFonts w:ascii="Times New Roman" w:hAnsi="Times New Roman" w:cs="Times New Roman"/>
+          <w:sz w:val="24"/>
+          <w:szCs w:val="24"/>
+          <w:lang w:val="nb-NO"/>
+        </w:rPr>
+        <w:t>Melkerud, A-G.</w:t>
+      </w:r>
+      <w:r>
+        <w:rPr>
+          <w:rFonts w:ascii="Times New Roman" w:hAnsi="Times New Roman" w:cs="Times New Roman"/>
+          <w:sz w:val="24"/>
+          <w:szCs w:val="24"/>
+          <w:lang w:val="nb-NO"/>
+        </w:rPr>
+        <w:t xml:space="preserve"> </w:t>
+      </w:r>
+      <w:r>
+        <w:rPr>
+          <w:rFonts w:ascii="Times New Roman" w:hAnsi="Times New Roman" w:cs="Times New Roman"/>
+          <w:sz w:val="24"/>
+          <w:szCs w:val="24"/>
+          <w:lang w:val="nb-NO"/>
+        </w:rPr>
+        <w:t>(</w:t>
+      </w:r>
+      <w:r>
+        <w:rPr>
+          <w:rFonts w:ascii="Times New Roman" w:hAnsi="Times New Roman" w:cs="Times New Roman"/>
+          <w:sz w:val="24"/>
+          <w:szCs w:val="24"/>
+          <w:lang w:val="nb-NO"/>
+        </w:rPr>
+        <w:t>n.d.</w:t>
+      </w:r>
+      <w:r>
+        <w:rPr>
+          <w:rFonts w:ascii="Times New Roman" w:hAnsi="Times New Roman" w:cs="Times New Roman"/>
+          <w:sz w:val="24"/>
+          <w:szCs w:val="24"/>
+          <w:lang w:val="nb-NO"/>
+        </w:rPr>
+        <w:t>)</w:t>
+      </w:r>
+      <w:r>
+        <w:rPr>
+          <w:rFonts w:ascii="Times New Roman" w:hAnsi="Times New Roman" w:cs="Times New Roman"/>
+          <w:sz w:val="24"/>
+          <w:szCs w:val="24"/>
+          <w:lang w:val="nb-NO"/>
+        </w:rPr>
+        <w:t xml:space="preserve"> Sykehuset Østfold. </w:t>
+      </w:r>
+      <w:r>
+        <w:rPr>
+          <w:rFonts w:ascii="Times New Roman" w:hAnsi="Times New Roman" w:cs="Times New Roman"/>
+          <w:sz w:val="24"/>
+          <w:szCs w:val="24"/>
+        </w:rPr>
+        <w:t>Accessed October 13, 2022. https://sykehuset-ostfold.no/nyheter/ny-behandlingsmetode-mot-depresjon.</w:t>
+      </w:r>
+    </w:p>
+    <w:p>
+      <w:pPr>
+        <w:spacing w:line="360" w:lineRule="auto"/>
+        <w:ind w:left="720" w:hanging="720"/>
+        <w:rPr>
+          <w:rFonts w:ascii="Times New Roman" w:hAnsi="Times New Roman" w:cs="Times New Roman"/>
+          <w:color w:val="212121"/>
+          <w:sz w:val="24"/>
+          <w:szCs w:val="24"/>
+          <w:u w:val="single"/>
+          <w:shd w:val="clear" w:color="auto" w:fill="FFFFFF"/>
+          <w:lang w:val="nb-NO"/>
+        </w:rPr>
+      </w:pPr>
+      <w:r>
+        <w:rPr>
+          <w:rFonts w:ascii="Times New Roman" w:hAnsi="Times New Roman" w:cs="Times New Roman"/>
+          <w:sz w:val="24"/>
+          <w:szCs w:val="24"/>
+        </w:rPr>
+        <w:t>Serafini, G</w:t>
+      </w:r>
+      <w:r>
+        <w:rPr>
+          <w:rFonts w:ascii="Times New Roman" w:hAnsi="Times New Roman" w:cs="Times New Roman"/>
+          <w:sz w:val="24"/>
+          <w:szCs w:val="24"/>
+        </w:rPr>
+        <w:t>.</w:t>
+      </w:r>
+      <w:r>
+        <w:rPr>
+          <w:rFonts w:ascii="Times New Roman" w:hAnsi="Times New Roman" w:cs="Times New Roman"/>
+          <w:sz w:val="24"/>
+          <w:szCs w:val="24"/>
+        </w:rPr>
+        <w:t>, Howland</w:t>
+      </w:r>
+      <w:r>
+        <w:rPr>
+          <w:rFonts w:ascii="Times New Roman" w:hAnsi="Times New Roman" w:cs="Times New Roman"/>
+          <w:sz w:val="24"/>
+          <w:szCs w:val="24"/>
+        </w:rPr>
+        <w:t xml:space="preserve">, </w:t>
+      </w:r>
+      <w:r>
+        <w:rPr>
+          <w:rFonts w:ascii="Times New Roman" w:hAnsi="Times New Roman" w:cs="Times New Roman"/>
+          <w:sz w:val="24"/>
+          <w:szCs w:val="24"/>
+        </w:rPr>
+        <w:t>R. H.</w:t>
+      </w:r>
+      <w:r>
+        <w:rPr>
+          <w:rFonts w:ascii="Times New Roman" w:hAnsi="Times New Roman" w:cs="Times New Roman"/>
+          <w:sz w:val="24"/>
+          <w:szCs w:val="24"/>
+        </w:rPr>
+        <w:t>, Rovedi</w:t>
+      </w:r>
+      <w:r>
+        <w:rPr>
+          <w:rFonts w:ascii="Times New Roman" w:hAnsi="Times New Roman" w:cs="Times New Roman"/>
+          <w:sz w:val="24"/>
+          <w:szCs w:val="24"/>
+        </w:rPr>
+        <w:t>, F.</w:t>
+      </w:r>
+      <w:r>
+        <w:rPr>
+          <w:rFonts w:ascii="Times New Roman" w:hAnsi="Times New Roman" w:cs="Times New Roman"/>
+          <w:sz w:val="24"/>
+          <w:szCs w:val="24"/>
+        </w:rPr>
+        <w:t>, Girardi</w:t>
+      </w:r>
+      <w:r>
+        <w:rPr>
+          <w:rFonts w:ascii="Times New Roman" w:hAnsi="Times New Roman" w:cs="Times New Roman"/>
+          <w:sz w:val="24"/>
+          <w:szCs w:val="24"/>
+        </w:rPr>
+        <w:t>, P.</w:t>
+      </w:r>
+      <w:r>
+        <w:rPr>
+          <w:rFonts w:ascii="Times New Roman" w:hAnsi="Times New Roman" w:cs="Times New Roman"/>
+          <w:sz w:val="24"/>
+          <w:szCs w:val="24"/>
+        </w:rPr>
+        <w:t xml:space="preserve">, </w:t>
+      </w:r>
+      <w:r>
+        <w:rPr>
+          <w:rFonts w:ascii="Times New Roman" w:hAnsi="Times New Roman" w:cs="Times New Roman"/>
+          <w:sz w:val="24"/>
+          <w:szCs w:val="24"/>
+        </w:rPr>
+        <w:t>&amp;</w:t>
+      </w:r>
+      <w:r>
+        <w:rPr>
+          <w:rFonts w:ascii="Times New Roman" w:hAnsi="Times New Roman" w:cs="Times New Roman"/>
+          <w:sz w:val="24"/>
+          <w:szCs w:val="24"/>
+        </w:rPr>
+        <w:t xml:space="preserve"> Amore</w:t>
+      </w:r>
+      <w:r>
+        <w:rPr>
+          <w:rFonts w:ascii="Times New Roman" w:hAnsi="Times New Roman" w:cs="Times New Roman"/>
+          <w:sz w:val="24"/>
+          <w:szCs w:val="24"/>
+        </w:rPr>
+        <w:t>, M</w:t>
+      </w:r>
+      <w:r>
+        <w:rPr>
+          <w:rFonts w:ascii="Times New Roman" w:hAnsi="Times New Roman" w:cs="Times New Roman"/>
+          <w:sz w:val="24"/>
+          <w:szCs w:val="24"/>
+        </w:rPr>
+        <w:t xml:space="preserve">. </w:t>
+      </w:r>
+      <w:r>
+        <w:rPr>
+          <w:rFonts w:ascii="Times New Roman" w:hAnsi="Times New Roman" w:cs="Times New Roman"/>
+          <w:sz w:val="24"/>
+          <w:szCs w:val="24"/>
+        </w:rPr>
+        <w:t>(</w:t>
+      </w:r>
+      <w:r>
+        <w:rPr>
+          <w:rFonts w:ascii="Times New Roman" w:hAnsi="Times New Roman" w:cs="Times New Roman"/>
+          <w:sz w:val="24"/>
+          <w:szCs w:val="24"/>
+        </w:rPr>
+        <w:t>2014</w:t>
+      </w:r>
+      <w:r>
+        <w:rPr>
+          <w:rFonts w:ascii="Times New Roman" w:hAnsi="Times New Roman" w:cs="Times New Roman"/>
+          <w:sz w:val="24"/>
+          <w:szCs w:val="24"/>
+        </w:rPr>
+        <w:t>)</w:t>
+      </w:r>
+      <w:r>
+        <w:rPr>
+          <w:rFonts w:ascii="Times New Roman" w:hAnsi="Times New Roman" w:cs="Times New Roman"/>
+          <w:sz w:val="24"/>
+          <w:szCs w:val="24"/>
+        </w:rPr>
+        <w:t xml:space="preserve">. The Role of Ketamine in Treatment-Resistant Depression: A Systematic Review. </w:t>
+      </w:r>
+      <w:r>
+        <w:rPr>
+          <w:rFonts w:ascii="Times New Roman" w:hAnsi="Times New Roman" w:cs="Times New Roman"/>
+          <w:i/>
+          <w:iCs/>
+          <w:sz w:val="24"/>
+          <w:szCs w:val="24"/>
+          <w:lang w:val="nb-NO"/>
+        </w:rPr>
+        <w:t>Current Neuropharmacology</w:t>
+      </w:r>
+      <w:r>
+        <w:rPr>
+          <w:rFonts w:ascii="Times New Roman" w:hAnsi="Times New Roman" w:cs="Times New Roman"/>
+          <w:sz w:val="24"/>
+          <w:szCs w:val="24"/>
+          <w:lang w:val="nb-NO"/>
+        </w:rPr>
+        <w:t xml:space="preserve"> 12 (5): 444–61.</w:t>
+      </w:r>
+      <w:r>
+        <w:rPr>
+          <w:rFonts w:ascii="Roboto" w:hAnsi="Roboto"/>
+          <w:color w:val="212121"/>
+          <w:sz w:val="26"/>
+          <w:szCs w:val="26"/>
+          <w:shd w:val="clear" w:color="auto" w:fill="FFFFFF"/>
+          <w:lang w:val="nb-NO"/>
+        </w:rPr>
+        <w:t xml:space="preserve"> </w:t>
+      </w:r>
+      <w:r>
+        <w:rPr>
+          <w:rFonts w:ascii="Times New Roman" w:hAnsi="Times New Roman" w:cs="Times New Roman"/>
+          <w:color w:val="212121"/>
+          <w:sz w:val="24"/>
+          <w:szCs w:val="24"/>
+          <w:u w:val="single"/>
+          <w:shd w:val="clear" w:color="auto" w:fill="FFFFFF"/>
+          <w:lang w:val="nb-NO"/>
+        </w:rPr>
+        <w:t>https://doi.org/10.2174/1570159X12666140619204251</w:t>
+      </w:r>
+    </w:p>
+    <w:p>
+      <w:pPr>
+        <w:spacing w:line="360" w:lineRule="auto"/>
+        <w:ind w:left="720" w:hanging="720"/>
+        <w:rPr>
+          <w:rFonts w:ascii="Times New Roman" w:hAnsi="Times New Roman" w:cs="Times New Roman"/>
+          <w:sz w:val="24"/>
+          <w:szCs w:val="24"/>
+          <w:bdr w:val="none" w:sz="0" w:space="0" w:color="auto" w:frame="1"/>
+          <w:shd w:val="clear" w:color="auto" w:fill="FFFFFF"/>
+        </w:rPr>
+      </w:pPr>
+      <w:r>
+        <w:rPr>
+          <w:rFonts w:ascii="Times New Roman" w:hAnsi="Times New Roman" w:cs="Times New Roman"/>
+          <w:sz w:val="24"/>
+          <w:szCs w:val="24"/>
+          <w:lang w:val="nb-NO"/>
+        </w:rPr>
+        <w:t xml:space="preserve">Ekstrand, J., Fattah, C., Persson, M., Cheng, T., Nordanskog, P., Åkeson, J., Tingström, A., Lindström, M. B., Nordenskjöld, A., &amp; Movahed Rad, P. (2021). </w:t>
+      </w:r>
+      <w:r>
+        <w:rPr>
+          <w:rFonts w:ascii="Times New Roman" w:hAnsi="Times New Roman" w:cs="Times New Roman"/>
+          <w:sz w:val="24"/>
+          <w:szCs w:val="24"/>
+        </w:rPr>
+        <w:t xml:space="preserve">Racemic Ketamine as an Alternative to Electroconvulsive Therapy for Unipolar Depression: A Randomized, Open-Label, Non-Inferiority Trial (KetECT). </w:t>
+      </w:r>
+      <w:r>
+        <w:rPr>
+          <w:rFonts w:ascii="Times New Roman" w:hAnsi="Times New Roman" w:cs="Times New Roman"/>
+          <w:i/>
+          <w:iCs/>
+          <w:sz w:val="24"/>
+          <w:szCs w:val="24"/>
+        </w:rPr>
+        <w:t>The International Journal of Neuropsychopharmacology</w:t>
+      </w:r>
+      <w:r>
+        <w:rPr>
+          <w:rFonts w:ascii="Times New Roman" w:hAnsi="Times New Roman" w:cs="Times New Roman"/>
+          <w:sz w:val="24"/>
+          <w:szCs w:val="24"/>
+        </w:rPr>
+        <w:t xml:space="preserve">, </w:t>
+      </w:r>
+      <w:r>
+        <w:rPr>
+          <w:rFonts w:ascii="Times New Roman" w:hAnsi="Times New Roman" w:cs="Times New Roman"/>
+          <w:i/>
+          <w:iCs/>
+          <w:sz w:val="24"/>
+          <w:szCs w:val="24"/>
+        </w:rPr>
+        <w:t>25</w:t>
+      </w:r>
+      <w:r>
+        <w:rPr>
+          <w:rFonts w:ascii="Times New Roman" w:hAnsi="Times New Roman" w:cs="Times New Roman"/>
+          <w:sz w:val="24"/>
+          <w:szCs w:val="24"/>
+        </w:rPr>
+        <w:t>(5), 339–349.</w:t>
+      </w:r>
+      <w:r>
+        <w:rPr>
+          <w:rFonts w:ascii="Times New Roman" w:hAnsi="Times New Roman" w:cs="Times New Roman"/>
+          <w:sz w:val="24"/>
+          <w:szCs w:val="24"/>
+        </w:rPr>
+        <w:t xml:space="preserve"> </w:t>
+      </w:r>
+      <w:r>
+        <w:rPr>
+          <w:rFonts w:ascii="Times New Roman" w:hAnsi="Times New Roman" w:cs="Times New Roman"/>
+          <w:color w:val="2A2A2A"/>
+          <w:sz w:val="24"/>
+          <w:szCs w:val="24"/>
+          <w:shd w:val="clear" w:color="auto" w:fill="FFFFFF"/>
+        </w:rPr>
+        <w:t> </w:t>
+      </w:r>
+      <w:hyperlink r:id="rId10" w:history="1">
+        <w:r>
+          <w:rPr>
+            <w:rStyle w:val="Hyperkobling"/>
+            <w:rFonts w:ascii="Times New Roman" w:hAnsi="Times New Roman" w:cs="Times New Roman"/>
+            <w:color w:val="000000" w:themeColor="text1"/>
+            <w:sz w:val="24"/>
+            <w:szCs w:val="24"/>
+            <w:bdr w:val="none" w:sz="0" w:space="0" w:color="auto" w:frame="1"/>
+            <w:shd w:val="clear" w:color="auto" w:fill="FFFFFF"/>
+          </w:rPr>
+          <w:t>https://doi.org/10.1093/ijnp/pyab088</w:t>
+        </w:r>
+      </w:hyperlink>
+    </w:p>
+    <w:p>
+      <w:pPr>
+        <w:spacing w:line="360" w:lineRule="auto"/>
+        <w:ind w:left="720" w:hanging="720"/>
+        <w:rPr>
+          <w:rFonts w:ascii="Times New Roman" w:hAnsi="Times New Roman" w:cs="Times New Roman"/>
+          <w:sz w:val="24"/>
+          <w:szCs w:val="24"/>
+        </w:rPr>
+      </w:pPr>
+      <w:r>
+        <w:rPr>
+          <w:rFonts w:ascii="Times New Roman" w:hAnsi="Times New Roman" w:cs="Times New Roman"/>
+          <w:sz w:val="24"/>
+          <w:szCs w:val="24"/>
+        </w:rPr>
+        <w:t xml:space="preserve">Cooper, A. A., &amp; Conklin, L. R. (2015). Dropout from individual psychotherapy for major depression: A meta-analysis of randomized clinical trials. </w:t>
+      </w:r>
+      <w:r>
+        <w:rPr>
+          <w:rFonts w:ascii="Times New Roman" w:hAnsi="Times New Roman" w:cs="Times New Roman"/>
+          <w:i/>
+          <w:iCs/>
+          <w:sz w:val="24"/>
+          <w:szCs w:val="24"/>
+        </w:rPr>
+        <w:t>Clinical Psychology Review</w:t>
+      </w:r>
+      <w:r>
+        <w:rPr>
+          <w:rFonts w:ascii="Times New Roman" w:hAnsi="Times New Roman" w:cs="Times New Roman"/>
+          <w:sz w:val="24"/>
+          <w:szCs w:val="24"/>
+        </w:rPr>
+        <w:t xml:space="preserve">, </w:t>
+      </w:r>
+      <w:r>
+        <w:rPr>
+          <w:rFonts w:ascii="Times New Roman" w:hAnsi="Times New Roman" w:cs="Times New Roman"/>
+          <w:i/>
+          <w:iCs/>
+          <w:sz w:val="24"/>
+          <w:szCs w:val="24"/>
+        </w:rPr>
+        <w:t>40</w:t>
+      </w:r>
+      <w:r>
+        <w:rPr>
+          <w:rFonts w:ascii="Times New Roman" w:hAnsi="Times New Roman" w:cs="Times New Roman"/>
+          <w:sz w:val="24"/>
+          <w:szCs w:val="24"/>
+        </w:rPr>
+        <w:t>, 57–65.</w:t>
+      </w:r>
+      <w:r>
+        <w:rPr>
+          <w:rFonts w:ascii="Times New Roman" w:hAnsi="Times New Roman" w:cs="Times New Roman"/>
+          <w:sz w:val="24"/>
+          <w:szCs w:val="24"/>
+        </w:rPr>
+        <w:t xml:space="preserve"> </w:t>
+      </w:r>
+      <w:r>
+        <w:rPr>
+          <w:rFonts w:ascii="Times New Roman" w:hAnsi="Times New Roman" w:cs="Times New Roman"/>
+          <w:color w:val="212121"/>
+          <w:sz w:val="24"/>
+          <w:szCs w:val="24"/>
+          <w:u w:val="single"/>
+          <w:shd w:val="clear" w:color="auto" w:fill="FFFFFF"/>
+        </w:rPr>
+        <w:t>https://doi.org/10.1016/j.cpr.2015.05.001</w:t>
+      </w:r>
     </w:p>
     <w:sectPr>
       <w:pgSz w:w="12240" w:h="15840"/>
@@ -1287,31 +2412,63 @@
 </file>
 
 <file path=word/comments.xml><?xml version="1.0" encoding="utf-8"?>
-<w:comments xmlns:wpc="http://schemas.microsoft.com/office/word/2010/wordprocessingCanvas" xmlns:cx="http://schemas.microsoft.com/office/drawing/2014/chartex" xmlns:cx1="http://schemas.microsoft.com/office/drawing/2015/9/8/chartex" xmlns:mc="http://schemas.openxmlformats.org/markup-compatibility/2006" xmlns:o="urn:schemas-microsoft-com:office:office" xmlns:r="http://schemas.openxmlformats.org/officeDocument/2006/relationships" xmlns:m="http://schemas.openxmlformats.org/officeDocument/2006/math" xmlns:v="urn:schemas-microsoft-com:vml" xmlns:wp14="http://schemas.microsoft.com/office/word/2010/wordprocessingDrawing" xmlns:wp="http://schemas.openxmlformats.org/drawingml/2006/wordprocessingDrawing" xmlns:w10="urn:schemas-microsoft-com:office:word" xmlns:w="http://schemas.openxmlformats.org/wordprocessingml/2006/main" xmlns:w14="http://schemas.microsoft.com/office/word/2010/wordml" xmlns:w15="http://schemas.microsoft.com/office/word/2012/wordml" xmlns:w16se="http://schemas.microsoft.com/office/word/2015/wordml/symex" xmlns:wpg="http://schemas.microsoft.com/office/word/2010/wordprocessingGroup" xmlns:wpi="http://schemas.microsoft.com/office/word/2010/wordprocessingInk" xmlns:wne="http://schemas.microsoft.com/office/word/2006/wordml" xmlns:wps="http://schemas.microsoft.com/office/word/2010/wordprocessingShape" mc:Ignorable="w14 w15 w16se wp14">
-  <w:comment w:id="1" w:author="Andreas Lie Massey" w:date="2022-09-20T15:30:00Z" w:initials="ALM">
-    <w:p>
-      <w:pPr>
-        <w:pStyle w:val="CommentText"/>
-      </w:pPr>
-      <w:r>
-        <w:rPr>
-          <w:rStyle w:val="CommentReference"/>
+<w:comments xmlns:wpc="http://schemas.microsoft.com/office/word/2010/wordprocessingCanvas" xmlns:cx="http://schemas.microsoft.com/office/drawing/2014/chartex" xmlns:cx1="http://schemas.microsoft.com/office/drawing/2015/9/8/chartex" xmlns:cx2="http://schemas.microsoft.com/office/drawing/2015/10/21/chartex" xmlns:cx3="http://schemas.microsoft.com/office/drawing/2016/5/9/chartex" xmlns:cx4="http://schemas.microsoft.com/office/drawing/2016/5/10/chartex" xmlns:cx5="http://schemas.microsoft.com/office/drawing/2016/5/11/chartex" xmlns:cx6="http://schemas.microsoft.com/office/drawing/2016/5/12/chartex" xmlns:cx7="http://schemas.microsoft.com/office/drawing/2016/5/13/chartex" xmlns:cx8="http://schemas.microsoft.com/office/drawing/2016/5/14/chartex" xmlns:mc="http://schemas.openxmlformats.org/markup-compatibility/2006" xmlns:aink="http://schemas.microsoft.com/office/drawing/2016/ink" xmlns:am3d="http://schemas.microsoft.com/office/drawing/2017/model3d" xmlns:o="urn:schemas-microsoft-com:office:office" xmlns:oel="http://schemas.microsoft.com/office/2019/extlst" xmlns:r="http://schemas.openxmlformats.org/officeDocument/2006/relationships" xmlns:m="http://schemas.openxmlformats.org/officeDocument/2006/math" xmlns:v="urn:schemas-microsoft-com:vml" xmlns:wp14="http://schemas.microsoft.com/office/word/2010/wordprocessingDrawing" xmlns:wp="http://schemas.openxmlformats.org/drawingml/2006/wordprocessingDrawing" xmlns:w10="urn:schemas-microsoft-com:office:word" xmlns:w="http://schemas.openxmlformats.org/wordprocessingml/2006/main" xmlns:w14="http://schemas.microsoft.com/office/word/2010/wordml" xmlns:w15="http://schemas.microsoft.com/office/word/2012/wordml" xmlns:w16cex="http://schemas.microsoft.com/office/word/2018/wordml/cex" xmlns:w16cid="http://schemas.microsoft.com/office/word/2016/wordml/cid" xmlns:w16="http://schemas.microsoft.com/office/word/2018/wordml" xmlns:w16sdtdh="http://schemas.microsoft.com/office/word/2020/wordml/sdtdatahash" xmlns:w16se="http://schemas.microsoft.com/office/word/2015/wordml/symex" xmlns:wpg="http://schemas.microsoft.com/office/word/2010/wordprocessingGroup" xmlns:wpi="http://schemas.microsoft.com/office/word/2010/wordprocessingInk" xmlns:wne="http://schemas.microsoft.com/office/word/2006/wordml" xmlns:wps="http://schemas.microsoft.com/office/word/2010/wordprocessingShape" mc:Ignorable="w14 w15 w16se w16cid w16 w16cex w16sdtdh wp14">
+  <w:comment w:id="0" w:author="andreas massey" w:date="2022-10-13T12:39:00Z" w:initials="am">
+    <w:p>
+      <w:pPr>
+        <w:pStyle w:val="Merknadstekst"/>
+      </w:pPr>
+      <w:r>
+        <w:rPr>
+          <w:rStyle w:val="Merknadsreferanse"/>
         </w:rPr>
         <w:annotationRef/>
       </w:r>
       <w:r>
+        <w:t>Add specific page and add the book to the list of references.</w:t>
+      </w:r>
+    </w:p>
+  </w:comment>
+  <w:comment w:id="1" w:author="andreas massey" w:date="2022-10-13T12:41:00Z" w:initials="am">
+    <w:p>
+      <w:pPr>
+        <w:pStyle w:val="Merknadstekst"/>
+      </w:pPr>
+      <w:r>
+        <w:rPr>
+          <w:rStyle w:val="Merknadsreferanse"/>
+        </w:rPr>
+        <w:annotationRef/>
+      </w:r>
+      <w:r>
+        <w:t>Considering to skip or have to rewrite. It is not clear how this applies to our current study.</w:t>
+      </w:r>
+    </w:p>
+  </w:comment>
+  <w:comment w:id="2" w:author="Andreas Lie Massey" w:date="2022-09-20T15:30:00Z" w:initials="ALM">
+    <w:p>
+      <w:pPr>
+        <w:pStyle w:val="Merknadstekst"/>
+      </w:pPr>
+      <w:r>
+        <w:rPr>
+          <w:rStyle w:val="Merknadsreferanse"/>
+        </w:rPr>
+        <w:annotationRef/>
+      </w:r>
+      <w:r>
         <w:t>The first paragraph should be why this project is happening. What has sparked this?</w:t>
       </w:r>
     </w:p>
   </w:comment>
-  <w:comment w:id="0" w:author="Andreas Lie Massey" w:date="2022-09-20T15:13:00Z" w:initials="ALM">
-    <w:p>
-      <w:pPr>
-        <w:pStyle w:val="CommentText"/>
-      </w:pPr>
-      <w:r>
-        <w:rPr>
-          <w:rStyle w:val="CommentReference"/>
+  <w:comment w:id="3" w:author="Andreas Lie Massey" w:date="2022-09-20T15:13:00Z" w:initials="ALM">
+    <w:p>
+      <w:pPr>
+        <w:pStyle w:val="Merknadstekst"/>
+      </w:pPr>
+      <w:r>
+        <w:rPr>
+          <w:rStyle w:val="Merknadsreferanse"/>
         </w:rPr>
         <w:annotationRef/>
       </w:r>
@@ -1324,14 +2481,32 @@
 </file>
 
 <file path=word/commentsExtended.xml><?xml version="1.0" encoding="utf-8"?>
-<w15:commentsEx xmlns:wpc="http://schemas.microsoft.com/office/word/2010/wordprocessingCanvas" xmlns:cx="http://schemas.microsoft.com/office/drawing/2014/chartex" xmlns:cx1="http://schemas.microsoft.com/office/drawing/2015/9/8/chartex" xmlns:mc="http://schemas.openxmlformats.org/markup-compatibility/2006" xmlns:o="urn:schemas-microsoft-com:office:office" xmlns:r="http://schemas.openxmlformats.org/officeDocument/2006/relationships" xmlns:m="http://schemas.openxmlformats.org/officeDocument/2006/math" xmlns:v="urn:schemas-microsoft-com:vml" xmlns:wp14="http://schemas.microsoft.com/office/word/2010/wordprocessingDrawing" xmlns:wp="http://schemas.openxmlformats.org/drawingml/2006/wordprocessingDrawing" xmlns:w10="urn:schemas-microsoft-com:office:word" xmlns:w="http://schemas.openxmlformats.org/wordprocessingml/2006/main" xmlns:w14="http://schemas.microsoft.com/office/word/2010/wordml" xmlns:w15="http://schemas.microsoft.com/office/word/2012/wordml" xmlns:w16se="http://schemas.microsoft.com/office/word/2015/wordml/symex" xmlns:wpg="http://schemas.microsoft.com/office/word/2010/wordprocessingGroup" xmlns:wpi="http://schemas.microsoft.com/office/word/2010/wordprocessingInk" xmlns:wne="http://schemas.microsoft.com/office/word/2006/wordml" xmlns:wps="http://schemas.microsoft.com/office/word/2010/wordprocessingShape" mc:Ignorable="w14 w15 w16se wp14">
+<w15:commentsEx xmlns:wpc="http://schemas.microsoft.com/office/word/2010/wordprocessingCanvas" xmlns:cx="http://schemas.microsoft.com/office/drawing/2014/chartex" xmlns:cx1="http://schemas.microsoft.com/office/drawing/2015/9/8/chartex" xmlns:cx2="http://schemas.microsoft.com/office/drawing/2015/10/21/chartex" xmlns:cx3="http://schemas.microsoft.com/office/drawing/2016/5/9/chartex" xmlns:cx4="http://schemas.microsoft.com/office/drawing/2016/5/10/chartex" xmlns:cx5="http://schemas.microsoft.com/office/drawing/2016/5/11/chartex" xmlns:cx6="http://schemas.microsoft.com/office/drawing/2016/5/12/chartex" xmlns:cx7="http://schemas.microsoft.com/office/drawing/2016/5/13/chartex" xmlns:cx8="http://schemas.microsoft.com/office/drawing/2016/5/14/chartex" xmlns:mc="http://schemas.openxmlformats.org/markup-compatibility/2006" xmlns:aink="http://schemas.microsoft.com/office/drawing/2016/ink" xmlns:am3d="http://schemas.microsoft.com/office/drawing/2017/model3d" xmlns:o="urn:schemas-microsoft-com:office:office" xmlns:oel="http://schemas.microsoft.com/office/2019/extlst" xmlns:r="http://schemas.openxmlformats.org/officeDocument/2006/relationships" xmlns:m="http://schemas.openxmlformats.org/officeDocument/2006/math" xmlns:v="urn:schemas-microsoft-com:vml" xmlns:wp14="http://schemas.microsoft.com/office/word/2010/wordprocessingDrawing" xmlns:wp="http://schemas.openxmlformats.org/drawingml/2006/wordprocessingDrawing" xmlns:w10="urn:schemas-microsoft-com:office:word" xmlns:w="http://schemas.openxmlformats.org/wordprocessingml/2006/main" xmlns:w14="http://schemas.microsoft.com/office/word/2010/wordml" xmlns:w15="http://schemas.microsoft.com/office/word/2012/wordml" xmlns:w16cex="http://schemas.microsoft.com/office/word/2018/wordml/cex" xmlns:w16cid="http://schemas.microsoft.com/office/word/2016/wordml/cid" xmlns:w16="http://schemas.microsoft.com/office/word/2018/wordml" xmlns:w16sdtdh="http://schemas.microsoft.com/office/word/2020/wordml/sdtdatahash" xmlns:w16se="http://schemas.microsoft.com/office/word/2015/wordml/symex" xmlns:wpg="http://schemas.microsoft.com/office/word/2010/wordprocessingGroup" xmlns:wpi="http://schemas.microsoft.com/office/word/2010/wordprocessingInk" xmlns:wne="http://schemas.microsoft.com/office/word/2006/wordml" xmlns:wps="http://schemas.microsoft.com/office/word/2010/wordprocessingShape" mc:Ignorable="w14 w15 w16se w16cid w16 w16cex w16sdtdh wp14">
+  <w15:commentEx w15:paraId="0FA1CD60" w15:done="0"/>
+  <w15:commentEx w15:paraId="0D589869" w15:done="0"/>
   <w15:commentEx w15:paraId="3C4B79EC" w15:done="0"/>
   <w15:commentEx w15:paraId="12BD71D4" w15:done="0"/>
 </w15:commentsEx>
 </file>
 
+<file path=word/commentsExtensible.xml><?xml version="1.0" encoding="utf-8"?>
+<w16cex:commentsExtensible xmlns:wpc="http://schemas.microsoft.com/office/word/2010/wordprocessingCanvas" xmlns:cx="http://schemas.microsoft.com/office/drawing/2014/chartex" xmlns:cx1="http://schemas.microsoft.com/office/drawing/2015/9/8/chartex" xmlns:cx2="http://schemas.microsoft.com/office/drawing/2015/10/21/chartex" xmlns:cx3="http://schemas.microsoft.com/office/drawing/2016/5/9/chartex" xmlns:cx4="http://schemas.microsoft.com/office/drawing/2016/5/10/chartex" xmlns:cx5="http://schemas.microsoft.com/office/drawing/2016/5/11/chartex" xmlns:cx6="http://schemas.microsoft.com/office/drawing/2016/5/12/chartex" xmlns:cx7="http://schemas.microsoft.com/office/drawing/2016/5/13/chartex" xmlns:cx8="http://schemas.microsoft.com/office/drawing/2016/5/14/chartex" xmlns:mc="http://schemas.openxmlformats.org/markup-compatibility/2006" xmlns:aink="http://schemas.microsoft.com/office/drawing/2016/ink" xmlns:am3d="http://schemas.microsoft.com/office/drawing/2017/model3d" xmlns:o="urn:schemas-microsoft-com:office:office" xmlns:oel="http://schemas.microsoft.com/office/2019/extlst" xmlns:r="http://schemas.openxmlformats.org/officeDocument/2006/relationships" xmlns:m="http://schemas.openxmlformats.org/officeDocument/2006/math" xmlns:v="urn:schemas-microsoft-com:vml" xmlns:wp14="http://schemas.microsoft.com/office/word/2010/wordprocessingDrawing" xmlns:wp="http://schemas.openxmlformats.org/drawingml/2006/wordprocessingDrawing" xmlns:w10="urn:schemas-microsoft-com:office:word" xmlns:w="http://schemas.openxmlformats.org/wordprocessingml/2006/main" xmlns:w14="http://schemas.microsoft.com/office/word/2010/wordml" xmlns:w15="http://schemas.microsoft.com/office/word/2012/wordml" xmlns:w16cex="http://schemas.microsoft.com/office/word/2018/wordml/cex" xmlns:w16cid="http://schemas.microsoft.com/office/word/2016/wordml/cid" xmlns:w16="http://schemas.microsoft.com/office/word/2018/wordml" xmlns:w16sdtdh="http://schemas.microsoft.com/office/word/2020/wordml/sdtdatahash" xmlns:w16se="http://schemas.microsoft.com/office/word/2015/wordml/symex" xmlns:wpg="http://schemas.microsoft.com/office/word/2010/wordprocessingGroup" xmlns:wpi="http://schemas.microsoft.com/office/word/2010/wordprocessingInk" xmlns:wne="http://schemas.microsoft.com/office/word/2006/wordml" xmlns:wps="http://schemas.microsoft.com/office/word/2010/wordprocessingShape" mc:Ignorable="w14 w15 w16se w16cid w16 w16cex w16sdtdh wp14">
+  <w16cex:commentExtensible w16cex:durableId="26F2859E" w16cex:dateUtc="2022-10-13T10:39:00Z"/>
+  <w16cex:commentExtensible w16cex:durableId="26F28608" w16cex:dateUtc="2022-10-13T10:41:00Z"/>
+</w16cex:commentsExtensible>
+</file>
+
+<file path=word/commentsIds.xml><?xml version="1.0" encoding="utf-8"?>
+<w16cid:commentsIds xmlns:wpc="http://schemas.microsoft.com/office/word/2010/wordprocessingCanvas" xmlns:cx="http://schemas.microsoft.com/office/drawing/2014/chartex" xmlns:cx1="http://schemas.microsoft.com/office/drawing/2015/9/8/chartex" xmlns:cx2="http://schemas.microsoft.com/office/drawing/2015/10/21/chartex" xmlns:cx3="http://schemas.microsoft.com/office/drawing/2016/5/9/chartex" xmlns:cx4="http://schemas.microsoft.com/office/drawing/2016/5/10/chartex" xmlns:cx5="http://schemas.microsoft.com/office/drawing/2016/5/11/chartex" xmlns:cx6="http://schemas.microsoft.com/office/drawing/2016/5/12/chartex" xmlns:cx7="http://schemas.microsoft.com/office/drawing/2016/5/13/chartex" xmlns:cx8="http://schemas.microsoft.com/office/drawing/2016/5/14/chartex" xmlns:mc="http://schemas.openxmlformats.org/markup-compatibility/2006" xmlns:aink="http://schemas.microsoft.com/office/drawing/2016/ink" xmlns:am3d="http://schemas.microsoft.com/office/drawing/2017/model3d" xmlns:o="urn:schemas-microsoft-com:office:office" xmlns:oel="http://schemas.microsoft.com/office/2019/extlst" xmlns:r="http://schemas.openxmlformats.org/officeDocument/2006/relationships" xmlns:m="http://schemas.openxmlformats.org/officeDocument/2006/math" xmlns:v="urn:schemas-microsoft-com:vml" xmlns:wp14="http://schemas.microsoft.com/office/word/2010/wordprocessingDrawing" xmlns:wp="http://schemas.openxmlformats.org/drawingml/2006/wordprocessingDrawing" xmlns:w10="urn:schemas-microsoft-com:office:word" xmlns:w="http://schemas.openxmlformats.org/wordprocessingml/2006/main" xmlns:w14="http://schemas.microsoft.com/office/word/2010/wordml" xmlns:w15="http://schemas.microsoft.com/office/word/2012/wordml" xmlns:w16cex="http://schemas.microsoft.com/office/word/2018/wordml/cex" xmlns:w16cid="http://schemas.microsoft.com/office/word/2016/wordml/cid" xmlns:w16="http://schemas.microsoft.com/office/word/2018/wordml" xmlns:w16sdtdh="http://schemas.microsoft.com/office/word/2020/wordml/sdtdatahash" xmlns:w16se="http://schemas.microsoft.com/office/word/2015/wordml/symex" xmlns:wpg="http://schemas.microsoft.com/office/word/2010/wordprocessingGroup" xmlns:wpi="http://schemas.microsoft.com/office/word/2010/wordprocessingInk" xmlns:wne="http://schemas.microsoft.com/office/word/2006/wordml" xmlns:wps="http://schemas.microsoft.com/office/word/2010/wordprocessingShape" mc:Ignorable="w14 w15 w16se w16cid w16 w16cex w16sdtdh wp14">
+  <w16cid:commentId w16cid:paraId="0FA1CD60" w16cid:durableId="26F2859E"/>
+  <w16cid:commentId w16cid:paraId="0D589869" w16cid:durableId="26F28608"/>
+  <w16cid:commentId w16cid:paraId="3C4B79EC" w16cid:durableId="26F27527"/>
+  <w16cid:commentId w16cid:paraId="12BD71D4" w16cid:durableId="26F27528"/>
+</w16cid:commentsIds>
+</file>
+
 <file path=word/numbering.xml><?xml version="1.0" encoding="utf-8"?>
-<w:numbering xmlns:wpc="http://schemas.microsoft.com/office/word/2010/wordprocessingCanvas" xmlns:cx="http://schemas.microsoft.com/office/drawing/2014/chartex" xmlns:cx1="http://schemas.microsoft.com/office/drawing/2015/9/8/chartex" xmlns:mc="http://schemas.openxmlformats.org/markup-compatibility/2006" xmlns:o="urn:schemas-microsoft-com:office:office" xmlns:r="http://schemas.openxmlformats.org/officeDocument/2006/relationships" xmlns:m="http://schemas.openxmlformats.org/officeDocument/2006/math" xmlns:v="urn:schemas-microsoft-com:vml" xmlns:wp14="http://schemas.microsoft.com/office/word/2010/wordprocessingDrawing" xmlns:wp="http://schemas.openxmlformats.org/drawingml/2006/wordprocessingDrawing" xmlns:w10="urn:schemas-microsoft-com:office:word" xmlns:w="http://schemas.openxmlformats.org/wordprocessingml/2006/main" xmlns:w14="http://schemas.microsoft.com/office/word/2010/wordml" xmlns:w15="http://schemas.microsoft.com/office/word/2012/wordml" xmlns:w16se="http://schemas.microsoft.com/office/word/2015/wordml/symex" xmlns:wpg="http://schemas.microsoft.com/office/word/2010/wordprocessingGroup" xmlns:wpi="http://schemas.microsoft.com/office/word/2010/wordprocessingInk" xmlns:wne="http://schemas.microsoft.com/office/word/2006/wordml" xmlns:wps="http://schemas.microsoft.com/office/word/2010/wordprocessingShape" mc:Ignorable="w14 w15 w16se wp14">
+<w:numbering xmlns:wpc="http://schemas.microsoft.com/office/word/2010/wordprocessingCanvas" xmlns:cx="http://schemas.microsoft.com/office/drawing/2014/chartex" xmlns:cx1="http://schemas.microsoft.com/office/drawing/2015/9/8/chartex" xmlns:cx2="http://schemas.microsoft.com/office/drawing/2015/10/21/chartex" xmlns:cx3="http://schemas.microsoft.com/office/drawing/2016/5/9/chartex" xmlns:cx4="http://schemas.microsoft.com/office/drawing/2016/5/10/chartex" xmlns:cx5="http://schemas.microsoft.com/office/drawing/2016/5/11/chartex" xmlns:cx6="http://schemas.microsoft.com/office/drawing/2016/5/12/chartex" xmlns:cx7="http://schemas.microsoft.com/office/drawing/2016/5/13/chartex" xmlns:cx8="http://schemas.microsoft.com/office/drawing/2016/5/14/chartex" xmlns:mc="http://schemas.openxmlformats.org/markup-compatibility/2006" xmlns:aink="http://schemas.microsoft.com/office/drawing/2016/ink" xmlns:am3d="http://schemas.microsoft.com/office/drawing/2017/model3d" xmlns:o="urn:schemas-microsoft-com:office:office" xmlns:oel="http://schemas.microsoft.com/office/2019/extlst" xmlns:r="http://schemas.openxmlformats.org/officeDocument/2006/relationships" xmlns:m="http://schemas.openxmlformats.org/officeDocument/2006/math" xmlns:v="urn:schemas-microsoft-com:vml" xmlns:wp14="http://schemas.microsoft.com/office/word/2010/wordprocessingDrawing" xmlns:wp="http://schemas.openxmlformats.org/drawingml/2006/wordprocessingDrawing" xmlns:w10="urn:schemas-microsoft-com:office:word" xmlns:w="http://schemas.openxmlformats.org/wordprocessingml/2006/main" xmlns:w14="http://schemas.microsoft.com/office/word/2010/wordml" xmlns:w15="http://schemas.microsoft.com/office/word/2012/wordml" xmlns:w16cex="http://schemas.microsoft.com/office/word/2018/wordml/cex" xmlns:w16cid="http://schemas.microsoft.com/office/word/2016/wordml/cid" xmlns:w16="http://schemas.microsoft.com/office/word/2018/wordml" xmlns:w16sdtdh="http://schemas.microsoft.com/office/word/2020/wordml/sdtdatahash" xmlns:w16se="http://schemas.microsoft.com/office/word/2015/wordml/symex" xmlns:wpg="http://schemas.microsoft.com/office/word/2010/wordprocessingGroup" xmlns:wpi="http://schemas.microsoft.com/office/word/2010/wordprocessingInk" xmlns:wne="http://schemas.microsoft.com/office/word/2006/wordml" xmlns:wps="http://schemas.microsoft.com/office/word/2010/wordprocessingShape" mc:Ignorable="w14 w15 w16se w16cid w16 w16cex w16sdtdh wp14">
   <w:abstractNum w:abstractNumId="0" w15:restartNumberingAfterBreak="0">
     <w:nsid w:val="1913277F"/>
     <w:multiLevelType w:val="multilevel"/>
@@ -1705,20 +2880,23 @@
       </w:rPr>
     </w:lvl>
   </w:abstractNum>
-  <w:num w:numId="1">
+  <w:num w:numId="1" w16cid:durableId="1990788383">
     <w:abstractNumId w:val="2"/>
   </w:num>
-  <w:num w:numId="2">
+  <w:num w:numId="2" w16cid:durableId="588389571">
     <w:abstractNumId w:val="1"/>
   </w:num>
-  <w:num w:numId="3">
+  <w:num w:numId="3" w16cid:durableId="1571303863">
     <w:abstractNumId w:val="0"/>
   </w:num>
 </w:numbering>
 </file>
 
 <file path=word/people.xml><?xml version="1.0" encoding="utf-8"?>
-<w15:people xmlns:wpc="http://schemas.microsoft.com/office/word/2010/wordprocessingCanvas" xmlns:cx="http://schemas.microsoft.com/office/drawing/2014/chartex" xmlns:cx1="http://schemas.microsoft.com/office/drawing/2015/9/8/chartex" xmlns:mc="http://schemas.openxmlformats.org/markup-compatibility/2006" xmlns:o="urn:schemas-microsoft-com:office:office" xmlns:r="http://schemas.openxmlformats.org/officeDocument/2006/relationships" xmlns:m="http://schemas.openxmlformats.org/officeDocument/2006/math" xmlns:v="urn:schemas-microsoft-com:vml" xmlns:wp14="http://schemas.microsoft.com/office/word/2010/wordprocessingDrawing" xmlns:wp="http://schemas.openxmlformats.org/drawingml/2006/wordprocessingDrawing" xmlns:w10="urn:schemas-microsoft-com:office:word" xmlns:w="http://schemas.openxmlformats.org/wordprocessingml/2006/main" xmlns:w14="http://schemas.microsoft.com/office/word/2010/wordml" xmlns:w15="http://schemas.microsoft.com/office/word/2012/wordml" xmlns:w16se="http://schemas.microsoft.com/office/word/2015/wordml/symex" xmlns:wpg="http://schemas.microsoft.com/office/word/2010/wordprocessingGroup" xmlns:wpi="http://schemas.microsoft.com/office/word/2010/wordprocessingInk" xmlns:wne="http://schemas.microsoft.com/office/word/2006/wordml" xmlns:wps="http://schemas.microsoft.com/office/word/2010/wordprocessingShape" mc:Ignorable="w14 w15 w16se wp14">
+<w15:people xmlns:wpc="http://schemas.microsoft.com/office/word/2010/wordprocessingCanvas" xmlns:cx="http://schemas.microsoft.com/office/drawing/2014/chartex" xmlns:cx1="http://schemas.microsoft.com/office/drawing/2015/9/8/chartex" xmlns:cx2="http://schemas.microsoft.com/office/drawing/2015/10/21/chartex" xmlns:cx3="http://schemas.microsoft.com/office/drawing/2016/5/9/chartex" xmlns:cx4="http://schemas.microsoft.com/office/drawing/2016/5/10/chartex" xmlns:cx5="http://schemas.microsoft.com/office/drawing/2016/5/11/chartex" xmlns:cx6="http://schemas.microsoft.com/office/drawing/2016/5/12/chartex" xmlns:cx7="http://schemas.microsoft.com/office/drawing/2016/5/13/chartex" xmlns:cx8="http://schemas.microsoft.com/office/drawing/2016/5/14/chartex" xmlns:mc="http://schemas.openxmlformats.org/markup-compatibility/2006" xmlns:aink="http://schemas.microsoft.com/office/drawing/2016/ink" xmlns:am3d="http://schemas.microsoft.com/office/drawing/2017/model3d" xmlns:o="urn:schemas-microsoft-com:office:office" xmlns:oel="http://schemas.microsoft.com/office/2019/extlst" xmlns:r="http://schemas.openxmlformats.org/officeDocument/2006/relationships" xmlns:m="http://schemas.openxmlformats.org/officeDocument/2006/math" xmlns:v="urn:schemas-microsoft-com:vml" xmlns:wp14="http://schemas.microsoft.com/office/word/2010/wordprocessingDrawing" xmlns:wp="http://schemas.openxmlformats.org/drawingml/2006/wordprocessingDrawing" xmlns:w10="urn:schemas-microsoft-com:office:word" xmlns:w="http://schemas.openxmlformats.org/wordprocessingml/2006/main" xmlns:w14="http://schemas.microsoft.com/office/word/2010/wordml" xmlns:w15="http://schemas.microsoft.com/office/word/2012/wordml" xmlns:w16cex="http://schemas.microsoft.com/office/word/2018/wordml/cex" xmlns:w16cid="http://schemas.microsoft.com/office/word/2016/wordml/cid" xmlns:w16="http://schemas.microsoft.com/office/word/2018/wordml" xmlns:w16sdtdh="http://schemas.microsoft.com/office/word/2020/wordml/sdtdatahash" xmlns:w16se="http://schemas.microsoft.com/office/word/2015/wordml/symex" xmlns:wpg="http://schemas.microsoft.com/office/word/2010/wordprocessingGroup" xmlns:wpi="http://schemas.microsoft.com/office/word/2010/wordprocessingInk" xmlns:wne="http://schemas.microsoft.com/office/word/2006/wordml" xmlns:wps="http://schemas.microsoft.com/office/word/2010/wordprocessingShape" mc:Ignorable="w14 w15 w16se w16cid w16 w16cex w16sdtdh wp14">
+  <w15:person w15:author="andreas massey">
+    <w15:presenceInfo w15:providerId="Windows Live" w15:userId="e005b3f8b47b9365"/>
+  </w15:person>
   <w15:person w15:author="Andreas Lie Massey">
     <w15:presenceInfo w15:providerId="Windows Live" w15:userId="e005b3f8b47b9365"/>
   </w15:person>
@@ -1726,7 +2904,7 @@
 </file>
 
 <file path=word/styles.xml><?xml version="1.0" encoding="utf-8"?>
-<w:styles xmlns:mc="http://schemas.openxmlformats.org/markup-compatibility/2006" xmlns:r="http://schemas.openxmlformats.org/officeDocument/2006/relationships" xmlns:w="http://schemas.openxmlformats.org/wordprocessingml/2006/main" xmlns:w14="http://schemas.microsoft.com/office/word/2010/wordml" xmlns:w15="http://schemas.microsoft.com/office/word/2012/wordml" xmlns:w16se="http://schemas.microsoft.com/office/word/2015/wordml/symex" mc:Ignorable="w14 w15 w16se">
+<w:styles xmlns:mc="http://schemas.openxmlformats.org/markup-compatibility/2006" xmlns:r="http://schemas.openxmlformats.org/officeDocument/2006/relationships" xmlns:w="http://schemas.openxmlformats.org/wordprocessingml/2006/main" xmlns:w14="http://schemas.microsoft.com/office/word/2010/wordml" xmlns:w15="http://schemas.microsoft.com/office/word/2012/wordml" xmlns:w16cex="http://schemas.microsoft.com/office/word/2018/wordml/cex" xmlns:w16cid="http://schemas.microsoft.com/office/word/2016/wordml/cid" xmlns:w16="http://schemas.microsoft.com/office/word/2018/wordml" xmlns:w16sdtdh="http://schemas.microsoft.com/office/word/2020/wordml/sdtdatahash" xmlns:w16se="http://schemas.microsoft.com/office/word/2015/wordml/symex" mc:Ignorable="w14 w15 w16se w16cid w16 w16cex w16sdtdh">
   <w:docDefaults>
     <w:rPrDefault>
       <w:rPr>
@@ -1742,7 +2920,7 @@
       </w:pPr>
     </w:pPrDefault>
   </w:docDefaults>
-  <w:latentStyles w:defLockedState="0" w:defUIPriority="99" w:defSemiHidden="0" w:defUnhideWhenUsed="0" w:defQFormat="0" w:count="371">
+  <w:latentStyles w:defLockedState="0" w:defUIPriority="99" w:defSemiHidden="0" w:defUnhideWhenUsed="0" w:defQFormat="0" w:count="376">
     <w:lsdException w:name="Normal" w:uiPriority="0" w:qFormat="1"/>
     <w:lsdException w:name="heading 1" w:uiPriority="9" w:qFormat="1"/>
     <w:lsdException w:name="heading 2" w:semiHidden="1" w:uiPriority="9" w:unhideWhenUsed="1" w:qFormat="1"/>
@@ -1848,7 +3026,6 @@
     <w:lsdException w:name="HTML Sample" w:semiHidden="1" w:unhideWhenUsed="1"/>
     <w:lsdException w:name="HTML Typewriter" w:semiHidden="1" w:unhideWhenUsed="1"/>
     <w:lsdException w:name="HTML Variable" w:semiHidden="1" w:unhideWhenUsed="1"/>
-    <w:lsdException w:name="Normal Table" w:semiHidden="1" w:unhideWhenUsed="1"/>
     <w:lsdException w:name="annotation subject" w:semiHidden="1" w:unhideWhenUsed="1"/>
     <w:lsdException w:name="No List" w:semiHidden="1" w:unhideWhenUsed="1"/>
     <w:lsdException w:name="Outline List 1" w:semiHidden="1" w:unhideWhenUsed="1"/>
@@ -1891,11 +3068,8 @@
     <w:lsdException w:name="Table Contemporary" w:semiHidden="1" w:unhideWhenUsed="1"/>
     <w:lsdException w:name="Table Elegant" w:semiHidden="1" w:unhideWhenUsed="1"/>
     <w:lsdException w:name="Table Professional" w:semiHidden="1" w:unhideWhenUsed="1"/>
-    <w:lsdException w:name="Table Subtle 1" w:semiHidden="1" w:unhideWhenUsed="1"/>
     <w:lsdException w:name="Table Subtle 2" w:semiHidden="1" w:unhideWhenUsed="1"/>
     <w:lsdException w:name="Table Web 1" w:semiHidden="1" w:unhideWhenUsed="1"/>
-    <w:lsdException w:name="Table Web 2" w:semiHidden="1" w:unhideWhenUsed="1"/>
-    <w:lsdException w:name="Table Web 3" w:semiHidden="1" w:unhideWhenUsed="1"/>
     <w:lsdException w:name="Balloon Text" w:semiHidden="1" w:unhideWhenUsed="1"/>
     <w:lsdException w:name="Table Grid" w:uiPriority="39"/>
     <w:lsdException w:name="Table Theme" w:semiHidden="1" w:unhideWhenUsed="1"/>
@@ -2114,18 +3288,23 @@
     <w:lsdException w:name="List Table 5 Dark Accent 6" w:uiPriority="50"/>
     <w:lsdException w:name="List Table 6 Colorful Accent 6" w:uiPriority="51"/>
     <w:lsdException w:name="List Table 7 Colorful Accent 6" w:uiPriority="52"/>
+    <w:lsdException w:name="Mention" w:semiHidden="1" w:unhideWhenUsed="1"/>
+    <w:lsdException w:name="Smart Hyperlink" w:semiHidden="1" w:unhideWhenUsed="1"/>
+    <w:lsdException w:name="Hashtag" w:semiHidden="1" w:unhideWhenUsed="1"/>
+    <w:lsdException w:name="Unresolved Mention" w:semiHidden="1" w:unhideWhenUsed="1"/>
+    <w:lsdException w:name="Smart Link" w:semiHidden="1" w:unhideWhenUsed="1"/>
   </w:latentStyles>
   <w:style w:type="paragraph" w:default="1" w:styleId="Normal">
     <w:name w:val="Normal"/>
     <w:qFormat/>
   </w:style>
-  <w:style w:type="character" w:default="1" w:styleId="DefaultParagraphFont">
+  <w:style w:type="character" w:default="1" w:styleId="Standardskriftforavsnitt">
     <w:name w:val="Default Paragraph Font"/>
     <w:uiPriority w:val="1"/>
     <w:semiHidden/>
     <w:unhideWhenUsed/>
   </w:style>
-  <w:style w:type="table" w:default="1" w:styleId="TableNormal">
+  <w:style w:type="table" w:default="1" w:styleId="Vanligtabell">
     <w:name w:val="Normal Table"/>
     <w:uiPriority w:val="99"/>
     <w:semiHidden/>
@@ -2140,13 +3319,13 @@
       </w:tblCellMar>
     </w:tblPr>
   </w:style>
-  <w:style w:type="numbering" w:default="1" w:styleId="NoList">
+  <w:style w:type="numbering" w:default="1" w:styleId="Ingenliste">
     <w:name w:val="No List"/>
     <w:uiPriority w:val="99"/>
     <w:semiHidden/>
     <w:unhideWhenUsed/>
   </w:style>
-  <w:style w:type="paragraph" w:styleId="ListParagraph">
+  <w:style w:type="paragraph" w:styleId="Listeavsnitt">
     <w:name w:val="List Paragraph"/>
     <w:basedOn w:val="Normal"/>
     <w:uiPriority w:val="34"/>
@@ -2173,9 +3352,9 @@
       <w:szCs w:val="24"/>
     </w:rPr>
   </w:style>
-  <w:style w:type="character" w:styleId="Hyperlink">
+  <w:style w:type="character" w:styleId="Hyperkobling">
     <w:name w:val="Hyperlink"/>
-    <w:basedOn w:val="DefaultParagraphFont"/>
+    <w:basedOn w:val="Standardskriftforavsnitt"/>
     <w:uiPriority w:val="99"/>
     <w:unhideWhenUsed/>
     <w:rsid w:val="009D79B1"/>
@@ -2184,9 +3363,9 @@
       <w:u w:val="single"/>
     </w:rPr>
   </w:style>
-  <w:style w:type="character" w:styleId="PlaceholderText">
+  <w:style w:type="character" w:styleId="Plassholdertekst">
     <w:name w:val="Placeholder Text"/>
-    <w:basedOn w:val="DefaultParagraphFont"/>
+    <w:basedOn w:val="Standardskriftforavsnitt"/>
     <w:uiPriority w:val="99"/>
     <w:semiHidden/>
     <w:rsid w:val="005B50E4"/>
@@ -2194,9 +3373,9 @@
       <w:color w:val="808080"/>
     </w:rPr>
   </w:style>
-  <w:style w:type="character" w:styleId="CommentReference">
+  <w:style w:type="character" w:styleId="Merknadsreferanse">
     <w:name w:val="annotation reference"/>
-    <w:basedOn w:val="DefaultParagraphFont"/>
+    <w:basedOn w:val="Standardskriftforavsnitt"/>
     <w:uiPriority w:val="99"/>
     <w:semiHidden/>
     <w:unhideWhenUsed/>
@@ -2206,12 +3385,11 @@
       <w:szCs w:val="16"/>
     </w:rPr>
   </w:style>
-  <w:style w:type="paragraph" w:styleId="CommentText">
+  <w:style w:type="paragraph" w:styleId="Merknadstekst">
     <w:name w:val="annotation text"/>
     <w:basedOn w:val="Normal"/>
-    <w:link w:val="CommentTextChar"/>
+    <w:link w:val="MerknadstekstTegn"/>
     <w:uiPriority w:val="99"/>
-    <w:semiHidden/>
     <w:unhideWhenUsed/>
     <w:rsid w:val="00133824"/>
     <w:pPr>
@@ -2222,23 +3400,22 @@
       <w:szCs w:val="20"/>
     </w:rPr>
   </w:style>
-  <w:style w:type="character" w:customStyle="1" w:styleId="CommentTextChar">
-    <w:name w:val="Comment Text Char"/>
-    <w:basedOn w:val="DefaultParagraphFont"/>
-    <w:link w:val="CommentText"/>
+  <w:style w:type="character" w:customStyle="1" w:styleId="MerknadstekstTegn">
+    <w:name w:val="Merknadstekst Tegn"/>
+    <w:basedOn w:val="Standardskriftforavsnitt"/>
+    <w:link w:val="Merknadstekst"/>
     <w:uiPriority w:val="99"/>
-    <w:semiHidden/>
     <w:rsid w:val="00133824"/>
     <w:rPr>
       <w:sz w:val="20"/>
       <w:szCs w:val="20"/>
     </w:rPr>
   </w:style>
-  <w:style w:type="paragraph" w:styleId="CommentSubject">
+  <w:style w:type="paragraph" w:styleId="Kommentaremne">
     <w:name w:val="annotation subject"/>
-    <w:basedOn w:val="CommentText"/>
-    <w:next w:val="CommentText"/>
-    <w:link w:val="CommentSubjectChar"/>
+    <w:basedOn w:val="Merknadstekst"/>
+    <w:next w:val="Merknadstekst"/>
+    <w:link w:val="KommentaremneTegn"/>
     <w:uiPriority w:val="99"/>
     <w:semiHidden/>
     <w:unhideWhenUsed/>
@@ -2248,10 +3425,10 @@
       <w:bCs/>
     </w:rPr>
   </w:style>
-  <w:style w:type="character" w:customStyle="1" w:styleId="CommentSubjectChar">
-    <w:name w:val="Comment Subject Char"/>
-    <w:basedOn w:val="CommentTextChar"/>
-    <w:link w:val="CommentSubject"/>
+  <w:style w:type="character" w:customStyle="1" w:styleId="KommentaremneTegn">
+    <w:name w:val="Kommentaremne Tegn"/>
+    <w:basedOn w:val="MerknadstekstTegn"/>
+    <w:link w:val="Kommentaremne"/>
     <w:uiPriority w:val="99"/>
     <w:semiHidden/>
     <w:rsid w:val="00133824"/>
@@ -2262,10 +3439,10 @@
       <w:szCs w:val="20"/>
     </w:rPr>
   </w:style>
-  <w:style w:type="paragraph" w:styleId="BalloonText">
+  <w:style w:type="paragraph" w:styleId="Bobletekst">
     <w:name w:val="Balloon Text"/>
     <w:basedOn w:val="Normal"/>
-    <w:link w:val="BalloonTextChar"/>
+    <w:link w:val="BobletekstTegn"/>
     <w:uiPriority w:val="99"/>
     <w:semiHidden/>
     <w:unhideWhenUsed/>
@@ -2279,10 +3456,10 @@
       <w:szCs w:val="18"/>
     </w:rPr>
   </w:style>
-  <w:style w:type="character" w:customStyle="1" w:styleId="BalloonTextChar">
-    <w:name w:val="Balloon Text Char"/>
-    <w:basedOn w:val="DefaultParagraphFont"/>
-    <w:link w:val="BalloonText"/>
+  <w:style w:type="character" w:customStyle="1" w:styleId="BobletekstTegn">
+    <w:name w:val="Bobletekst Tegn"/>
+    <w:basedOn w:val="Standardskriftforavsnitt"/>
+    <w:link w:val="Bobletekst"/>
     <w:uiPriority w:val="99"/>
     <w:semiHidden/>
     <w:rsid w:val="00133824"/>
@@ -2290,6 +3467,18 @@
       <w:rFonts w:ascii="Segoe UI" w:hAnsi="Segoe UI" w:cs="Segoe UI"/>
       <w:sz w:val="18"/>
       <w:szCs w:val="18"/>
+    </w:rPr>
+  </w:style>
+  <w:style w:type="character" w:styleId="Ulstomtale">
+    <w:name w:val="Unresolved Mention"/>
+    <w:basedOn w:val="Standardskriftforavsnitt"/>
+    <w:uiPriority w:val="99"/>
+    <w:semiHidden/>
+    <w:unhideWhenUsed/>
+    <w:rsid w:val="000668EB"/>
+    <w:rPr>
+      <w:color w:val="605E5C"/>
+      <w:shd w:val="clear" w:color="auto" w:fill="E1DFDD"/>
     </w:rPr>
   </w:style>
 </w:styles>

</xml_diff>

<commit_message>
Added more to background
</commit_message>
<xml_diff>
--- a/Master.docx
+++ b/Master.docx
@@ -452,63 +452,179 @@
           <w:sz w:val="24"/>
           <w:szCs w:val="24"/>
         </w:rPr>
-        <w:t xml:space="preserve">This project aims </w:t>
-      </w:r>
-      <w:r>
-        <w:rPr>
-          <w:rFonts w:ascii="Times New Roman" w:hAnsi="Times New Roman" w:cs="Times New Roman"/>
-          <w:sz w:val="24"/>
-          <w:szCs w:val="24"/>
-        </w:rPr>
-        <w:t xml:space="preserve">to </w:t>
-      </w:r>
-      <w:r>
-        <w:rPr>
-          <w:rFonts w:ascii="Times New Roman" w:hAnsi="Times New Roman" w:cs="Times New Roman"/>
-          <w:sz w:val="24"/>
-          <w:szCs w:val="24"/>
-        </w:rPr>
-        <w:t xml:space="preserve">better </w:t>
-      </w:r>
-      <w:r>
-        <w:rPr>
-          <w:rFonts w:ascii="Times New Roman" w:hAnsi="Times New Roman" w:cs="Times New Roman"/>
-          <w:sz w:val="24"/>
-          <w:szCs w:val="24"/>
-        </w:rPr>
-        <w:t xml:space="preserve">understand </w:t>
-      </w:r>
-      <w:r>
-        <w:rPr>
-          <w:rFonts w:ascii="Times New Roman" w:hAnsi="Times New Roman" w:cs="Times New Roman"/>
-          <w:sz w:val="24"/>
-          <w:szCs w:val="24"/>
-        </w:rPr>
-        <w:t xml:space="preserve">the role of experience in </w:t>
-      </w:r>
-      <w:r>
-        <w:rPr>
-          <w:rFonts w:ascii="Times New Roman" w:hAnsi="Times New Roman" w:cs="Times New Roman"/>
-          <w:sz w:val="24"/>
-          <w:szCs w:val="24"/>
-        </w:rPr>
-        <w:t>ketamine</w:t>
-      </w:r>
-      <w:r>
-        <w:rPr>
-          <w:rFonts w:ascii="Times New Roman" w:hAnsi="Times New Roman" w:cs="Times New Roman"/>
-          <w:sz w:val="24"/>
-          <w:szCs w:val="24"/>
-        </w:rPr>
-        <w:t xml:space="preserve"> therapy</w:t>
-      </w:r>
-      <w:r>
-        <w:rPr>
-          <w:rFonts w:ascii="Times New Roman" w:hAnsi="Times New Roman" w:cs="Times New Roman"/>
-          <w:sz w:val="24"/>
-          <w:szCs w:val="24"/>
-        </w:rPr>
-        <w:t xml:space="preserve"> for treatment-resistant depression (TRD)</w:t>
+        <w:t xml:space="preserve">The role of experience in psychedelic therapy remains elusive. Some argue that we should decrease </w:t>
+      </w:r>
+      <w:r>
+        <w:rPr>
+          <w:rFonts w:ascii="Times New Roman" w:hAnsi="Times New Roman" w:cs="Times New Roman"/>
+          <w:sz w:val="24"/>
+          <w:szCs w:val="24"/>
+        </w:rPr>
+        <w:t>side effects</w:t>
+      </w:r>
+      <w:r>
+        <w:rPr>
+          <w:rFonts w:ascii="Times New Roman" w:hAnsi="Times New Roman" w:cs="Times New Roman"/>
+          <w:sz w:val="24"/>
+          <w:szCs w:val="24"/>
+        </w:rPr>
+        <w:t xml:space="preserve"> like dissociation and out-of-body </w:t>
+      </w:r>
+      <w:r>
+        <w:rPr>
+          <w:rFonts w:ascii="Times New Roman" w:hAnsi="Times New Roman" w:cs="Times New Roman"/>
+          <w:sz w:val="24"/>
+          <w:szCs w:val="24"/>
+        </w:rPr>
+        <w:t xml:space="preserve">feelings </w:t>
+      </w:r>
+      <w:r>
+        <w:rPr>
+          <w:rFonts w:ascii="Times New Roman" w:hAnsi="Times New Roman" w:cs="Times New Roman"/>
+          <w:sz w:val="24"/>
+          <w:szCs w:val="24"/>
+        </w:rPr>
+        <w:t>since</w:t>
+      </w:r>
+      <w:r>
+        <w:rPr>
+          <w:rFonts w:ascii="Times New Roman" w:hAnsi="Times New Roman" w:cs="Times New Roman"/>
+          <w:sz w:val="24"/>
+          <w:szCs w:val="24"/>
+        </w:rPr>
+        <w:t xml:space="preserve"> </w:t>
+      </w:r>
+      <w:r>
+        <w:rPr>
+          <w:rFonts w:ascii="Times New Roman" w:hAnsi="Times New Roman" w:cs="Times New Roman"/>
+          <w:sz w:val="24"/>
+          <w:szCs w:val="24"/>
+        </w:rPr>
+        <w:t>they</w:t>
+      </w:r>
+      <w:r>
+        <w:rPr>
+          <w:rFonts w:ascii="Times New Roman" w:hAnsi="Times New Roman" w:cs="Times New Roman"/>
+          <w:sz w:val="24"/>
+          <w:szCs w:val="24"/>
+        </w:rPr>
+        <w:t xml:space="preserve"> might contribute to people dropping out of treatment. O</w:t>
+      </w:r>
+      <w:r>
+        <w:rPr>
+          <w:rFonts w:ascii="Times New Roman" w:hAnsi="Times New Roman" w:cs="Times New Roman"/>
+          <w:sz w:val="24"/>
+          <w:szCs w:val="24"/>
+        </w:rPr>
+        <w:t xml:space="preserve">thers </w:t>
+      </w:r>
+      <w:r>
+        <w:rPr>
+          <w:rFonts w:ascii="Times New Roman" w:hAnsi="Times New Roman" w:cs="Times New Roman"/>
+          <w:sz w:val="24"/>
+          <w:szCs w:val="24"/>
+        </w:rPr>
+        <w:t>claim</w:t>
+      </w:r>
+      <w:r>
+        <w:rPr>
+          <w:rFonts w:ascii="Times New Roman" w:hAnsi="Times New Roman" w:cs="Times New Roman"/>
+          <w:sz w:val="24"/>
+          <w:szCs w:val="24"/>
+        </w:rPr>
+        <w:t>, however,</w:t>
+      </w:r>
+      <w:r>
+        <w:rPr>
+          <w:rFonts w:ascii="Times New Roman" w:hAnsi="Times New Roman" w:cs="Times New Roman"/>
+          <w:sz w:val="24"/>
+          <w:szCs w:val="24"/>
+        </w:rPr>
+        <w:t xml:space="preserve"> that these experiences </w:t>
+      </w:r>
+      <w:r>
+        <w:rPr>
+          <w:rFonts w:ascii="Times New Roman" w:hAnsi="Times New Roman" w:cs="Times New Roman"/>
+          <w:i/>
+          <w:iCs/>
+          <w:sz w:val="24"/>
+          <w:szCs w:val="24"/>
+        </w:rPr>
+        <w:t>enhance</w:t>
+      </w:r>
+      <w:r>
+        <w:rPr>
+          <w:rFonts w:ascii="Times New Roman" w:hAnsi="Times New Roman" w:cs="Times New Roman"/>
+          <w:i/>
+          <w:iCs/>
+          <w:sz w:val="24"/>
+          <w:szCs w:val="24"/>
+        </w:rPr>
+        <w:t xml:space="preserve"> </w:t>
+      </w:r>
+      <w:r>
+        <w:rPr>
+          <w:rFonts w:ascii="Times New Roman" w:hAnsi="Times New Roman" w:cs="Times New Roman"/>
+          <w:sz w:val="24"/>
+          <w:szCs w:val="24"/>
+        </w:rPr>
+        <w:t xml:space="preserve">the effectiveness of the treatment. </w:t>
+      </w:r>
+      <w:r>
+        <w:rPr>
+          <w:rFonts w:ascii="Times New Roman" w:hAnsi="Times New Roman" w:cs="Times New Roman"/>
+          <w:sz w:val="24"/>
+          <w:szCs w:val="24"/>
+        </w:rPr>
+        <w:t>Some</w:t>
+      </w:r>
+      <w:r>
+        <w:rPr>
+          <w:rFonts w:ascii="Times New Roman" w:hAnsi="Times New Roman" w:cs="Times New Roman"/>
+          <w:sz w:val="24"/>
+          <w:szCs w:val="24"/>
+        </w:rPr>
+        <w:t xml:space="preserve"> studies on psilocybin and 5-MeO-DMT </w:t>
+      </w:r>
+      <w:r>
+        <w:rPr>
+          <w:rFonts w:ascii="Times New Roman" w:hAnsi="Times New Roman" w:cs="Times New Roman"/>
+          <w:sz w:val="24"/>
+          <w:szCs w:val="24"/>
+        </w:rPr>
+        <w:t xml:space="preserve">support the role of experience </w:t>
+      </w:r>
+      <w:r>
+        <w:rPr>
+          <w:rFonts w:ascii="Times New Roman" w:hAnsi="Times New Roman" w:cs="Times New Roman"/>
+          <w:sz w:val="24"/>
+          <w:szCs w:val="24"/>
+        </w:rPr>
+        <w:t>(</w:t>
+      </w:r>
+      <w:r>
+        <w:rPr>
+          <w:rFonts w:ascii="Times New Roman" w:hAnsi="Times New Roman" w:cs="Times New Roman"/>
+          <w:sz w:val="24"/>
+          <w:szCs w:val="24"/>
+        </w:rPr>
+        <w:t xml:space="preserve">Wellander &amp; Marchese, </w:t>
+      </w:r>
+      <w:r>
+        <w:rPr>
+          <w:rFonts w:ascii="Times New Roman" w:hAnsi="Times New Roman" w:cs="Times New Roman"/>
+          <w:sz w:val="24"/>
+          <w:szCs w:val="24"/>
+        </w:rPr>
+        <w:t xml:space="preserve">2022). They found a moderate negative correlation between ego dissolution and </w:t>
+      </w:r>
+      <w:r>
+        <w:rPr>
+          <w:rFonts w:ascii="Times New Roman" w:hAnsi="Times New Roman" w:cs="Times New Roman"/>
+          <w:sz w:val="24"/>
+          <w:szCs w:val="24"/>
+        </w:rPr>
+        <w:t>symptom prevalence in depression and anxiety</w:t>
       </w:r>
       <w:r>
         <w:rPr>
@@ -517,6 +633,46 @@
           <w:szCs w:val="24"/>
         </w:rPr>
         <w:t xml:space="preserve">. </w:t>
+      </w:r>
+      <w:r>
+        <w:rPr>
+          <w:rFonts w:ascii="Times New Roman" w:hAnsi="Times New Roman" w:cs="Times New Roman"/>
+          <w:sz w:val="24"/>
+          <w:szCs w:val="24"/>
+        </w:rPr>
+        <w:t xml:space="preserve">However, an esketamine study </w:t>
+      </w:r>
+      <w:r>
+        <w:rPr>
+          <w:rFonts w:ascii="Times New Roman" w:hAnsi="Times New Roman" w:cs="Times New Roman"/>
+          <w:sz w:val="24"/>
+          <w:szCs w:val="24"/>
+        </w:rPr>
+        <w:t xml:space="preserve">by Chen et al. (2022) found no correlation between dissociation and </w:t>
+      </w:r>
+      <w:r>
+        <w:rPr>
+          <w:rFonts w:ascii="Times New Roman" w:hAnsi="Times New Roman" w:cs="Times New Roman"/>
+          <w:sz w:val="24"/>
+          <w:szCs w:val="24"/>
+        </w:rPr>
+        <w:t>depression improvement. It should be noted that “dissociation” does not necessarily imply ego dissolution</w:t>
+      </w:r>
+      <w:r>
+        <w:rPr>
+          <w:rFonts w:ascii="Times New Roman" w:hAnsi="Times New Roman" w:cs="Times New Roman"/>
+          <w:sz w:val="24"/>
+          <w:szCs w:val="24"/>
+        </w:rPr>
+        <w:t>; thus,</w:t>
+      </w:r>
+      <w:r>
+        <w:rPr>
+          <w:rFonts w:ascii="Times New Roman" w:hAnsi="Times New Roman" w:cs="Times New Roman"/>
+          <w:sz w:val="24"/>
+          <w:szCs w:val="24"/>
+        </w:rPr>
+        <w:t xml:space="preserve"> the results are difficult to interpret. </w:t>
       </w:r>
     </w:p>
     <w:p>
@@ -529,118 +685,14 @@
           <w:szCs w:val="24"/>
         </w:rPr>
       </w:pPr>
-      <w:r>
-        <w:rPr>
-          <w:rFonts w:ascii="Times New Roman" w:hAnsi="Times New Roman" w:cs="Times New Roman"/>
-          <w:sz w:val="24"/>
-          <w:szCs w:val="24"/>
-        </w:rPr>
-        <w:t>Although</w:t>
-      </w:r>
-      <w:r>
-        <w:rPr>
-          <w:rFonts w:ascii="Times New Roman" w:hAnsi="Times New Roman" w:cs="Times New Roman"/>
-          <w:sz w:val="24"/>
-          <w:szCs w:val="24"/>
-        </w:rPr>
-        <w:t xml:space="preserve"> ketamine treatment has proven to be </w:t>
-      </w:r>
-      <w:r>
-        <w:rPr>
-          <w:rFonts w:ascii="Times New Roman" w:hAnsi="Times New Roman" w:cs="Times New Roman"/>
-          <w:sz w:val="24"/>
-          <w:szCs w:val="24"/>
-        </w:rPr>
-        <w:t xml:space="preserve">a </w:t>
-      </w:r>
-      <w:r>
-        <w:rPr>
-          <w:rFonts w:ascii="Times New Roman" w:hAnsi="Times New Roman" w:cs="Times New Roman"/>
-          <w:sz w:val="24"/>
-          <w:szCs w:val="24"/>
-        </w:rPr>
-        <w:t>rapid-acting</w:t>
-      </w:r>
-      <w:r>
-        <w:rPr>
-          <w:rFonts w:ascii="Times New Roman" w:hAnsi="Times New Roman" w:cs="Times New Roman"/>
-          <w:sz w:val="24"/>
-          <w:szCs w:val="24"/>
-        </w:rPr>
-        <w:t xml:space="preserve"> antidepressant compound</w:t>
-      </w:r>
-      <w:r>
-        <w:rPr>
-          <w:rFonts w:ascii="Times New Roman" w:hAnsi="Times New Roman" w:cs="Times New Roman"/>
-          <w:sz w:val="24"/>
-          <w:szCs w:val="24"/>
-        </w:rPr>
-        <w:t xml:space="preserve"> (</w:t>
-      </w:r>
-      <w:commentRangeStart w:id="0"/>
-      <w:r>
-        <w:rPr>
-          <w:rFonts w:ascii="Times New Roman" w:hAnsi="Times New Roman" w:cs="Times New Roman"/>
-          <w:sz w:val="24"/>
-          <w:szCs w:val="24"/>
-        </w:rPr>
-        <w:t>Hyde, 2015</w:t>
-      </w:r>
-      <w:commentRangeEnd w:id="0"/>
-      <w:r>
-        <w:rPr>
-          <w:rStyle w:val="Merknadsreferanse"/>
-        </w:rPr>
-        <w:commentReference w:id="0"/>
-      </w:r>
-      <w:r>
-        <w:rPr>
-          <w:rFonts w:ascii="Times New Roman" w:hAnsi="Times New Roman" w:cs="Times New Roman"/>
-          <w:sz w:val="24"/>
-          <w:szCs w:val="24"/>
-        </w:rPr>
-        <w:t>)</w:t>
-      </w:r>
-      <w:r>
-        <w:rPr>
-          <w:rFonts w:ascii="Times New Roman" w:hAnsi="Times New Roman" w:cs="Times New Roman"/>
-          <w:sz w:val="24"/>
-          <w:szCs w:val="24"/>
-        </w:rPr>
-        <w:t>, c</w:t>
-      </w:r>
-      <w:r>
-        <w:rPr>
-          <w:rFonts w:ascii="Times New Roman" w:hAnsi="Times New Roman" w:cs="Times New Roman"/>
-          <w:sz w:val="24"/>
-          <w:szCs w:val="24"/>
-        </w:rPr>
-        <w:t xml:space="preserve">urrently, there is lacking research on </w:t>
-      </w:r>
-      <w:r>
-        <w:rPr>
-          <w:rFonts w:ascii="Times New Roman" w:hAnsi="Times New Roman" w:cs="Times New Roman"/>
-          <w:sz w:val="24"/>
-          <w:szCs w:val="24"/>
-        </w:rPr>
-        <w:t xml:space="preserve">the individual differences </w:t>
-      </w:r>
-      <w:r>
-        <w:rPr>
-          <w:rFonts w:ascii="Times New Roman" w:hAnsi="Times New Roman" w:cs="Times New Roman"/>
-          <w:sz w:val="24"/>
-          <w:szCs w:val="24"/>
-        </w:rPr>
-        <w:t>of the treatment</w:t>
-      </w:r>
-      <w:r>
-        <w:rPr>
-          <w:rFonts w:ascii="Times New Roman" w:hAnsi="Times New Roman" w:cs="Times New Roman"/>
-          <w:sz w:val="24"/>
-          <w:szCs w:val="24"/>
-        </w:rPr>
-        <w:t xml:space="preserve">. For instance, </w:t>
-      </w:r>
+      <w:hyperlink r:id="rId5" w:history="1">
+        <w:r>
+          <w:rPr>
+            <w:rStyle w:val="Hyperkobling"/>
+          </w:rPr>
+          <w:t>The role of dissociation in ketamine’s antidepressant effects | Nature Communications</w:t>
+        </w:r>
+      </w:hyperlink>
     </w:p>
     <w:p>
       <w:pPr>
@@ -652,6 +704,118 @@
           <w:szCs w:val="24"/>
         </w:rPr>
       </w:pPr>
+      <w:r>
+        <w:rPr>
+          <w:rFonts w:ascii="Times New Roman" w:hAnsi="Times New Roman" w:cs="Times New Roman"/>
+          <w:sz w:val="24"/>
+          <w:szCs w:val="24"/>
+        </w:rPr>
+        <w:t>Although</w:t>
+      </w:r>
+      <w:r>
+        <w:rPr>
+          <w:rFonts w:ascii="Times New Roman" w:hAnsi="Times New Roman" w:cs="Times New Roman"/>
+          <w:sz w:val="24"/>
+          <w:szCs w:val="24"/>
+        </w:rPr>
+        <w:t xml:space="preserve"> ketamine treatment has proven to be </w:t>
+      </w:r>
+      <w:r>
+        <w:rPr>
+          <w:rFonts w:ascii="Times New Roman" w:hAnsi="Times New Roman" w:cs="Times New Roman"/>
+          <w:sz w:val="24"/>
+          <w:szCs w:val="24"/>
+        </w:rPr>
+        <w:t xml:space="preserve">a </w:t>
+      </w:r>
+      <w:r>
+        <w:rPr>
+          <w:rFonts w:ascii="Times New Roman" w:hAnsi="Times New Roman" w:cs="Times New Roman"/>
+          <w:sz w:val="24"/>
+          <w:szCs w:val="24"/>
+        </w:rPr>
+        <w:t>rapid-acting</w:t>
+      </w:r>
+      <w:r>
+        <w:rPr>
+          <w:rFonts w:ascii="Times New Roman" w:hAnsi="Times New Roman" w:cs="Times New Roman"/>
+          <w:sz w:val="24"/>
+          <w:szCs w:val="24"/>
+        </w:rPr>
+        <w:t xml:space="preserve"> antidepressant compound</w:t>
+      </w:r>
+      <w:r>
+        <w:rPr>
+          <w:rFonts w:ascii="Times New Roman" w:hAnsi="Times New Roman" w:cs="Times New Roman"/>
+          <w:sz w:val="24"/>
+          <w:szCs w:val="24"/>
+        </w:rPr>
+        <w:t xml:space="preserve"> (</w:t>
+      </w:r>
+      <w:commentRangeStart w:id="0"/>
+      <w:r>
+        <w:rPr>
+          <w:rFonts w:ascii="Times New Roman" w:hAnsi="Times New Roman" w:cs="Times New Roman"/>
+          <w:sz w:val="24"/>
+          <w:szCs w:val="24"/>
+        </w:rPr>
+        <w:t>Hyde, 2015</w:t>
+      </w:r>
+      <w:commentRangeEnd w:id="0"/>
+      <w:r>
+        <w:rPr>
+          <w:rStyle w:val="Merknadsreferanse"/>
+        </w:rPr>
+        <w:commentReference w:id="0"/>
+      </w:r>
+      <w:r>
+        <w:rPr>
+          <w:rFonts w:ascii="Times New Roman" w:hAnsi="Times New Roman" w:cs="Times New Roman"/>
+          <w:sz w:val="24"/>
+          <w:szCs w:val="24"/>
+        </w:rPr>
+        <w:t>)</w:t>
+      </w:r>
+      <w:r>
+        <w:rPr>
+          <w:rFonts w:ascii="Times New Roman" w:hAnsi="Times New Roman" w:cs="Times New Roman"/>
+          <w:sz w:val="24"/>
+          <w:szCs w:val="24"/>
+        </w:rPr>
+        <w:t>, c</w:t>
+      </w:r>
+      <w:r>
+        <w:rPr>
+          <w:rFonts w:ascii="Times New Roman" w:hAnsi="Times New Roman" w:cs="Times New Roman"/>
+          <w:sz w:val="24"/>
+          <w:szCs w:val="24"/>
+        </w:rPr>
+        <w:t xml:space="preserve">urrently, there is lacking research on </w:t>
+      </w:r>
+      <w:r>
+        <w:rPr>
+          <w:rFonts w:ascii="Times New Roman" w:hAnsi="Times New Roman" w:cs="Times New Roman"/>
+          <w:sz w:val="24"/>
+          <w:szCs w:val="24"/>
+        </w:rPr>
+        <w:t xml:space="preserve">the individual differences </w:t>
+      </w:r>
+      <w:r>
+        <w:rPr>
+          <w:rFonts w:ascii="Times New Roman" w:hAnsi="Times New Roman" w:cs="Times New Roman"/>
+          <w:sz w:val="24"/>
+          <w:szCs w:val="24"/>
+        </w:rPr>
+        <w:t>of the treatment</w:t>
+      </w:r>
+      <w:r>
+        <w:rPr>
+          <w:rFonts w:ascii="Times New Roman" w:hAnsi="Times New Roman" w:cs="Times New Roman"/>
+          <w:sz w:val="24"/>
+          <w:szCs w:val="24"/>
+        </w:rPr>
+        <w:t xml:space="preserve">. For instance, </w:t>
+      </w:r>
     </w:p>
     <w:p>
       <w:pPr>
@@ -674,150 +838,6 @@
           <w:szCs w:val="24"/>
         </w:rPr>
       </w:pPr>
-      <w:commentRangeStart w:id="1"/>
-      <w:r>
-        <w:rPr>
-          <w:rFonts w:ascii="Times New Roman" w:hAnsi="Times New Roman" w:cs="Times New Roman"/>
-          <w:sz w:val="24"/>
-          <w:szCs w:val="24"/>
-        </w:rPr>
-        <w:t xml:space="preserve">among TR-D patients, </w:t>
-      </w:r>
-      <w:r>
-        <w:rPr>
-          <w:rFonts w:ascii="Times New Roman" w:hAnsi="Times New Roman" w:cs="Times New Roman"/>
-          <w:sz w:val="24"/>
-          <w:szCs w:val="24"/>
-        </w:rPr>
-        <w:t xml:space="preserve">around </w:t>
-      </w:r>
-      <w:r>
-        <w:rPr>
-          <w:rFonts w:ascii="Times New Roman" w:hAnsi="Times New Roman" w:cs="Times New Roman"/>
-          <w:sz w:val="24"/>
-          <w:szCs w:val="24"/>
-        </w:rPr>
-        <w:t xml:space="preserve">50% </w:t>
-      </w:r>
-      <w:r>
-        <w:rPr>
-          <w:rFonts w:ascii="Times New Roman" w:hAnsi="Times New Roman" w:cs="Times New Roman"/>
-          <w:sz w:val="24"/>
-          <w:szCs w:val="24"/>
-        </w:rPr>
-        <w:t>achieve remission</w:t>
-      </w:r>
-      <w:r>
-        <w:rPr>
-          <w:rFonts w:ascii="Times New Roman" w:hAnsi="Times New Roman" w:cs="Times New Roman"/>
-          <w:sz w:val="24"/>
-          <w:szCs w:val="24"/>
-        </w:rPr>
-        <w:t xml:space="preserve">, </w:t>
-      </w:r>
-      <w:r>
-        <w:rPr>
-          <w:rFonts w:ascii="Times New Roman" w:hAnsi="Times New Roman" w:cs="Times New Roman"/>
-          <w:sz w:val="24"/>
-          <w:szCs w:val="24"/>
-        </w:rPr>
-        <w:t xml:space="preserve">but there are still </w:t>
-      </w:r>
-      <w:r>
-        <w:rPr>
-          <w:rFonts w:ascii="Times New Roman" w:hAnsi="Times New Roman" w:cs="Times New Roman"/>
-          <w:sz w:val="24"/>
-          <w:szCs w:val="24"/>
-        </w:rPr>
-        <w:t>varying</w:t>
-      </w:r>
-      <w:r>
-        <w:rPr>
-          <w:rFonts w:ascii="Times New Roman" w:hAnsi="Times New Roman" w:cs="Times New Roman"/>
-          <w:sz w:val="24"/>
-          <w:szCs w:val="24"/>
-        </w:rPr>
-        <w:t xml:space="preserve"> </w:t>
-      </w:r>
-      <w:r>
-        <w:rPr>
-          <w:rFonts w:ascii="Times New Roman" w:hAnsi="Times New Roman" w:cs="Times New Roman"/>
-          <w:sz w:val="24"/>
-          <w:szCs w:val="24"/>
-        </w:rPr>
-        <w:t xml:space="preserve">reports of dropout rates </w:t>
-      </w:r>
-      <w:r>
-        <w:rPr>
-          <w:rFonts w:ascii="Times New Roman" w:hAnsi="Times New Roman" w:cs="Times New Roman"/>
-          <w:sz w:val="24"/>
-          <w:szCs w:val="24"/>
-        </w:rPr>
-        <w:t>following adverse events (</w:t>
-      </w:r>
-      <w:r>
-        <w:rPr>
-          <w:rFonts w:ascii="Times New Roman" w:hAnsi="Times New Roman" w:cs="Times New Roman"/>
-          <w:sz w:val="24"/>
-          <w:szCs w:val="24"/>
-        </w:rPr>
-        <w:t xml:space="preserve">Ekstrand et al., 2021), </w:t>
-      </w:r>
-      <w:r>
-        <w:rPr>
-          <w:rFonts w:ascii="Times New Roman" w:hAnsi="Times New Roman" w:cs="Times New Roman"/>
-          <w:sz w:val="24"/>
-          <w:szCs w:val="24"/>
-        </w:rPr>
-        <w:t>around 1.9-3% in Wan et al</w:t>
-      </w:r>
-      <w:r>
-        <w:rPr>
-          <w:rFonts w:ascii="Times New Roman" w:hAnsi="Times New Roman" w:cs="Times New Roman"/>
-          <w:sz w:val="24"/>
-          <w:szCs w:val="24"/>
-        </w:rPr>
-        <w:t xml:space="preserve">.’s (2015) study and 8% in Thomas et al.’s </w:t>
-      </w:r>
-      <w:r>
-        <w:rPr>
-          <w:rFonts w:ascii="Times New Roman" w:hAnsi="Times New Roman" w:cs="Times New Roman"/>
-          <w:sz w:val="24"/>
-          <w:szCs w:val="24"/>
-        </w:rPr>
-        <w:t xml:space="preserve">(2018) study. </w:t>
-      </w:r>
-      <w:r>
-        <w:rPr>
-          <w:rFonts w:ascii="Times New Roman" w:hAnsi="Times New Roman" w:cs="Times New Roman"/>
-          <w:sz w:val="24"/>
-          <w:szCs w:val="24"/>
-        </w:rPr>
-        <w:t xml:space="preserve">Although, this rate is lower than </w:t>
-      </w:r>
-      <w:r>
-        <w:rPr>
-          <w:rFonts w:ascii="Times New Roman" w:hAnsi="Times New Roman" w:cs="Times New Roman"/>
-          <w:sz w:val="24"/>
-          <w:szCs w:val="24"/>
-        </w:rPr>
-        <w:t>standard psychotherapy treatment dropout rates of 17.5% (</w:t>
-      </w:r>
-      <w:r>
-        <w:rPr>
-          <w:rFonts w:ascii="Times New Roman" w:hAnsi="Times New Roman" w:cs="Times New Roman"/>
-          <w:sz w:val="24"/>
-          <w:szCs w:val="24"/>
-        </w:rPr>
-        <w:t>Cooper &amp; Conklin, 2015)</w:t>
-      </w:r>
-      <w:commentRangeEnd w:id="1"/>
-      <w:r>
-        <w:rPr>
-          <w:rStyle w:val="Merknadsreferanse"/>
-        </w:rPr>
-        <w:commentReference w:id="1"/>
-      </w:r>
     </w:p>
     <w:p>
       <w:pPr>
@@ -829,6 +849,150 @@
           <w:szCs w:val="24"/>
         </w:rPr>
       </w:pPr>
+      <w:commentRangeStart w:id="1"/>
+      <w:r>
+        <w:rPr>
+          <w:rFonts w:ascii="Times New Roman" w:hAnsi="Times New Roman" w:cs="Times New Roman"/>
+          <w:sz w:val="24"/>
+          <w:szCs w:val="24"/>
+        </w:rPr>
+        <w:t xml:space="preserve">among TR-D patients, </w:t>
+      </w:r>
+      <w:r>
+        <w:rPr>
+          <w:rFonts w:ascii="Times New Roman" w:hAnsi="Times New Roman" w:cs="Times New Roman"/>
+          <w:sz w:val="24"/>
+          <w:szCs w:val="24"/>
+        </w:rPr>
+        <w:t xml:space="preserve">around </w:t>
+      </w:r>
+      <w:r>
+        <w:rPr>
+          <w:rFonts w:ascii="Times New Roman" w:hAnsi="Times New Roman" w:cs="Times New Roman"/>
+          <w:sz w:val="24"/>
+          <w:szCs w:val="24"/>
+        </w:rPr>
+        <w:t xml:space="preserve">50% </w:t>
+      </w:r>
+      <w:r>
+        <w:rPr>
+          <w:rFonts w:ascii="Times New Roman" w:hAnsi="Times New Roman" w:cs="Times New Roman"/>
+          <w:sz w:val="24"/>
+          <w:szCs w:val="24"/>
+        </w:rPr>
+        <w:t>achieve remission</w:t>
+      </w:r>
+      <w:r>
+        <w:rPr>
+          <w:rFonts w:ascii="Times New Roman" w:hAnsi="Times New Roman" w:cs="Times New Roman"/>
+          <w:sz w:val="24"/>
+          <w:szCs w:val="24"/>
+        </w:rPr>
+        <w:t xml:space="preserve">, </w:t>
+      </w:r>
+      <w:r>
+        <w:rPr>
+          <w:rFonts w:ascii="Times New Roman" w:hAnsi="Times New Roman" w:cs="Times New Roman"/>
+          <w:sz w:val="24"/>
+          <w:szCs w:val="24"/>
+        </w:rPr>
+        <w:t xml:space="preserve">but there are still </w:t>
+      </w:r>
+      <w:r>
+        <w:rPr>
+          <w:rFonts w:ascii="Times New Roman" w:hAnsi="Times New Roman" w:cs="Times New Roman"/>
+          <w:sz w:val="24"/>
+          <w:szCs w:val="24"/>
+        </w:rPr>
+        <w:t>varying</w:t>
+      </w:r>
+      <w:r>
+        <w:rPr>
+          <w:rFonts w:ascii="Times New Roman" w:hAnsi="Times New Roman" w:cs="Times New Roman"/>
+          <w:sz w:val="24"/>
+          <w:szCs w:val="24"/>
+        </w:rPr>
+        <w:t xml:space="preserve"> </w:t>
+      </w:r>
+      <w:r>
+        <w:rPr>
+          <w:rFonts w:ascii="Times New Roman" w:hAnsi="Times New Roman" w:cs="Times New Roman"/>
+          <w:sz w:val="24"/>
+          <w:szCs w:val="24"/>
+        </w:rPr>
+        <w:t xml:space="preserve">reports of dropout rates </w:t>
+      </w:r>
+      <w:r>
+        <w:rPr>
+          <w:rFonts w:ascii="Times New Roman" w:hAnsi="Times New Roman" w:cs="Times New Roman"/>
+          <w:sz w:val="24"/>
+          <w:szCs w:val="24"/>
+        </w:rPr>
+        <w:t>following adverse events (</w:t>
+      </w:r>
+      <w:r>
+        <w:rPr>
+          <w:rFonts w:ascii="Times New Roman" w:hAnsi="Times New Roman" w:cs="Times New Roman"/>
+          <w:sz w:val="24"/>
+          <w:szCs w:val="24"/>
+        </w:rPr>
+        <w:t xml:space="preserve">Ekstrand et al., 2021), </w:t>
+      </w:r>
+      <w:r>
+        <w:rPr>
+          <w:rFonts w:ascii="Times New Roman" w:hAnsi="Times New Roman" w:cs="Times New Roman"/>
+          <w:sz w:val="24"/>
+          <w:szCs w:val="24"/>
+        </w:rPr>
+        <w:t>around 1.9-3% in Wan et al</w:t>
+      </w:r>
+      <w:r>
+        <w:rPr>
+          <w:rFonts w:ascii="Times New Roman" w:hAnsi="Times New Roman" w:cs="Times New Roman"/>
+          <w:sz w:val="24"/>
+          <w:szCs w:val="24"/>
+        </w:rPr>
+        <w:t xml:space="preserve">.’s (2015) study and 8% in Thomas et al.’s </w:t>
+      </w:r>
+      <w:r>
+        <w:rPr>
+          <w:rFonts w:ascii="Times New Roman" w:hAnsi="Times New Roman" w:cs="Times New Roman"/>
+          <w:sz w:val="24"/>
+          <w:szCs w:val="24"/>
+        </w:rPr>
+        <w:t xml:space="preserve">(2018) study. </w:t>
+      </w:r>
+      <w:r>
+        <w:rPr>
+          <w:rFonts w:ascii="Times New Roman" w:hAnsi="Times New Roman" w:cs="Times New Roman"/>
+          <w:sz w:val="24"/>
+          <w:szCs w:val="24"/>
+        </w:rPr>
+        <w:t xml:space="preserve">Although, this rate is lower than </w:t>
+      </w:r>
+      <w:r>
+        <w:rPr>
+          <w:rFonts w:ascii="Times New Roman" w:hAnsi="Times New Roman" w:cs="Times New Roman"/>
+          <w:sz w:val="24"/>
+          <w:szCs w:val="24"/>
+        </w:rPr>
+        <w:t>standard psychotherapy treatment dropout rates of 17.5% (</w:t>
+      </w:r>
+      <w:r>
+        <w:rPr>
+          <w:rFonts w:ascii="Times New Roman" w:hAnsi="Times New Roman" w:cs="Times New Roman"/>
+          <w:sz w:val="24"/>
+          <w:szCs w:val="24"/>
+        </w:rPr>
+        <w:t>Cooper &amp; Conklin, 2015)</w:t>
+      </w:r>
+      <w:commentRangeEnd w:id="1"/>
+      <w:r>
+        <w:rPr>
+          <w:rStyle w:val="Merknadsreferanse"/>
+        </w:rPr>
+        <w:commentReference w:id="1"/>
+      </w:r>
     </w:p>
     <w:p>
       <w:pPr>
@@ -840,232 +1004,6 @@
           <w:szCs w:val="24"/>
         </w:rPr>
       </w:pPr>
-      <w:r>
-        <w:rPr>
-          <w:rFonts w:ascii="Times New Roman" w:hAnsi="Times New Roman" w:cs="Times New Roman"/>
-          <w:sz w:val="24"/>
-          <w:szCs w:val="24"/>
-        </w:rPr>
-        <w:t>In Norway, ketamine has been approved as a therapeutic agent for TR-D patients</w:t>
-      </w:r>
-      <w:r>
-        <w:rPr>
-          <w:rFonts w:ascii="Times New Roman" w:hAnsi="Times New Roman" w:cs="Times New Roman"/>
-          <w:sz w:val="24"/>
-          <w:szCs w:val="24"/>
-        </w:rPr>
-        <w:t>, but it is unclear why this compound works for</w:t>
-      </w:r>
-      <w:r>
-        <w:rPr>
-          <w:rFonts w:ascii="Times New Roman" w:hAnsi="Times New Roman" w:cs="Times New Roman"/>
-          <w:sz w:val="24"/>
-          <w:szCs w:val="24"/>
-        </w:rPr>
-        <w:t xml:space="preserve"> </w:t>
-      </w:r>
-      <w:r>
-        <w:rPr>
-          <w:rFonts w:ascii="Times New Roman" w:hAnsi="Times New Roman" w:cs="Times New Roman"/>
-          <w:sz w:val="24"/>
-          <w:szCs w:val="24"/>
-        </w:rPr>
-        <w:t xml:space="preserve">70% of the patients and not the rest. </w:t>
-      </w:r>
-      <w:r>
-        <w:rPr>
-          <w:rFonts w:ascii="Times New Roman" w:hAnsi="Times New Roman" w:cs="Times New Roman"/>
-          <w:sz w:val="24"/>
-          <w:szCs w:val="24"/>
-        </w:rPr>
-        <w:t>There is</w:t>
-      </w:r>
-      <w:r>
-        <w:rPr>
-          <w:rFonts w:ascii="Times New Roman" w:hAnsi="Times New Roman" w:cs="Times New Roman"/>
-          <w:sz w:val="24"/>
-          <w:szCs w:val="24"/>
-        </w:rPr>
-        <w:t>,</w:t>
-      </w:r>
-      <w:r>
-        <w:rPr>
-          <w:rFonts w:ascii="Times New Roman" w:hAnsi="Times New Roman" w:cs="Times New Roman"/>
-          <w:sz w:val="24"/>
-          <w:szCs w:val="24"/>
-        </w:rPr>
-        <w:t xml:space="preserve"> therefore</w:t>
-      </w:r>
-      <w:r>
-        <w:rPr>
-          <w:rFonts w:ascii="Times New Roman" w:hAnsi="Times New Roman" w:cs="Times New Roman"/>
-          <w:sz w:val="24"/>
-          <w:szCs w:val="24"/>
-        </w:rPr>
-        <w:t>,</w:t>
-      </w:r>
-      <w:r>
-        <w:rPr>
-          <w:rFonts w:ascii="Times New Roman" w:hAnsi="Times New Roman" w:cs="Times New Roman"/>
-          <w:sz w:val="24"/>
-          <w:szCs w:val="24"/>
-        </w:rPr>
-        <w:t xml:space="preserve"> a need for markers that indicate which patients should receive this treatment and which should not</w:t>
-      </w:r>
-      <w:r>
-        <w:rPr>
-          <w:rFonts w:ascii="Times New Roman" w:hAnsi="Times New Roman" w:cs="Times New Roman"/>
-          <w:sz w:val="24"/>
-          <w:szCs w:val="24"/>
-        </w:rPr>
-        <w:t xml:space="preserve">. </w:t>
-      </w:r>
-      <w:r>
-        <w:rPr>
-          <w:rFonts w:ascii="Times New Roman" w:hAnsi="Times New Roman" w:cs="Times New Roman"/>
-          <w:sz w:val="24"/>
-          <w:szCs w:val="24"/>
-        </w:rPr>
-        <w:t>Some speculate that ego dissolution</w:t>
-      </w:r>
-      <w:r>
-        <w:rPr>
-          <w:rFonts w:ascii="Times New Roman" w:hAnsi="Times New Roman" w:cs="Times New Roman"/>
-          <w:sz w:val="24"/>
-          <w:szCs w:val="24"/>
-        </w:rPr>
-        <w:t xml:space="preserve"> can </w:t>
-      </w:r>
-      <w:r>
-        <w:rPr>
-          <w:rFonts w:ascii="Times New Roman" w:hAnsi="Times New Roman" w:cs="Times New Roman"/>
-          <w:sz w:val="24"/>
-          <w:szCs w:val="24"/>
-        </w:rPr>
-        <w:t>improve symptom alleviation after treatment (</w:t>
-      </w:r>
-      <w:r>
-        <w:rPr>
-          <w:rFonts w:ascii="Times New Roman" w:hAnsi="Times New Roman" w:cs="Times New Roman"/>
-          <w:sz w:val="24"/>
-          <w:szCs w:val="24"/>
-        </w:rPr>
-        <w:t xml:space="preserve">Bahji et al., 2021; </w:t>
-      </w:r>
-      <w:r>
-        <w:rPr>
-          <w:rFonts w:ascii="Times New Roman" w:hAnsi="Times New Roman" w:cs="Times New Roman"/>
-          <w:sz w:val="24"/>
-          <w:szCs w:val="24"/>
-        </w:rPr>
-        <w:t>Kaluzna et al., 2022</w:t>
-      </w:r>
-      <w:r>
-        <w:rPr>
-          <w:rFonts w:ascii="Times New Roman" w:hAnsi="Times New Roman" w:cs="Times New Roman"/>
-          <w:sz w:val="24"/>
-          <w:szCs w:val="24"/>
-        </w:rPr>
-        <w:t>)</w:t>
-      </w:r>
-      <w:r>
-        <w:rPr>
-          <w:rFonts w:ascii="Times New Roman" w:hAnsi="Times New Roman" w:cs="Times New Roman"/>
-          <w:sz w:val="24"/>
-          <w:szCs w:val="24"/>
-        </w:rPr>
-        <w:t xml:space="preserve">, but ego dissolution is often reported as “dissociation” in the </w:t>
-      </w:r>
-      <w:r>
-        <w:rPr>
-          <w:rFonts w:ascii="Times New Roman" w:hAnsi="Times New Roman" w:cs="Times New Roman"/>
-          <w:sz w:val="24"/>
-          <w:szCs w:val="24"/>
-        </w:rPr>
-        <w:t>literature. Therefore, explicit research on ego dissolution is necessary</w:t>
-      </w:r>
-      <w:r>
-        <w:rPr>
-          <w:rFonts w:ascii="Times New Roman" w:hAnsi="Times New Roman" w:cs="Times New Roman"/>
-          <w:sz w:val="24"/>
-          <w:szCs w:val="24"/>
-        </w:rPr>
-        <w:t xml:space="preserve">. </w:t>
-      </w:r>
-      <w:r>
-        <w:rPr>
-          <w:rFonts w:ascii="Times New Roman" w:hAnsi="Times New Roman" w:cs="Times New Roman"/>
-          <w:sz w:val="24"/>
-          <w:szCs w:val="24"/>
-        </w:rPr>
-        <w:t xml:space="preserve">For this project, we will investigate the degree of ego dissolution experienced by </w:t>
-      </w:r>
-      <w:r>
-        <w:rPr>
-          <w:rFonts w:ascii="Times New Roman" w:hAnsi="Times New Roman" w:cs="Times New Roman"/>
-          <w:sz w:val="24"/>
-          <w:szCs w:val="24"/>
-        </w:rPr>
-        <w:t>ketamine-treatment patients at Østfold Sykehus</w:t>
-      </w:r>
-      <w:r>
-        <w:rPr>
-          <w:rFonts w:ascii="Times New Roman" w:hAnsi="Times New Roman" w:cs="Times New Roman"/>
-          <w:sz w:val="24"/>
-          <w:szCs w:val="24"/>
-        </w:rPr>
-        <w:t xml:space="preserve">. </w:t>
-      </w:r>
-      <w:r>
-        <w:rPr>
-          <w:rFonts w:ascii="Times New Roman" w:hAnsi="Times New Roman" w:cs="Times New Roman"/>
-          <w:sz w:val="24"/>
-          <w:szCs w:val="24"/>
-        </w:rPr>
-        <w:t xml:space="preserve">We will also measure the </w:t>
-      </w:r>
-      <w:r>
-        <w:rPr>
-          <w:rFonts w:ascii="Times New Roman" w:hAnsi="Times New Roman" w:cs="Times New Roman"/>
-          <w:sz w:val="24"/>
-          <w:szCs w:val="24"/>
-        </w:rPr>
-        <w:t>patient’s brain activity</w:t>
-      </w:r>
-      <w:r>
-        <w:rPr>
-          <w:rFonts w:ascii="Times New Roman" w:hAnsi="Times New Roman" w:cs="Times New Roman"/>
-          <w:sz w:val="24"/>
-          <w:szCs w:val="24"/>
-        </w:rPr>
-        <w:t xml:space="preserve"> during treatment </w:t>
-      </w:r>
-      <w:r>
-        <w:rPr>
-          <w:rFonts w:ascii="Times New Roman" w:hAnsi="Times New Roman" w:cs="Times New Roman"/>
-          <w:sz w:val="24"/>
-          <w:szCs w:val="24"/>
-        </w:rPr>
-        <w:t>using</w:t>
-      </w:r>
-      <w:r>
-        <w:rPr>
-          <w:rFonts w:ascii="Times New Roman" w:hAnsi="Times New Roman" w:cs="Times New Roman"/>
-          <w:sz w:val="24"/>
-          <w:szCs w:val="24"/>
-        </w:rPr>
-        <w:t xml:space="preserve"> EEG to look for potential spectral frequency markers of ego dissolution. </w:t>
-      </w:r>
-    </w:p>
-    <w:p>
-      <w:pPr>
-        <w:spacing w:line="360" w:lineRule="auto"/>
-        <w:rPr>
-          <w:rFonts w:ascii="Times New Roman" w:hAnsi="Times New Roman" w:cs="Times New Roman"/>
-          <w:sz w:val="24"/>
-          <w:szCs w:val="24"/>
-        </w:rPr>
-      </w:pPr>
     </w:p>
     <w:p>
       <w:pPr>
@@ -1077,6 +1015,252 @@
           <w:szCs w:val="24"/>
         </w:rPr>
       </w:pPr>
+      <w:r>
+        <w:rPr>
+          <w:rFonts w:ascii="Times New Roman" w:hAnsi="Times New Roman" w:cs="Times New Roman"/>
+          <w:sz w:val="24"/>
+          <w:szCs w:val="24"/>
+        </w:rPr>
+        <w:t>In Norway, ketamine has been approved as a therapeutic agent for TR-D patients</w:t>
+      </w:r>
+      <w:r>
+        <w:rPr>
+          <w:rFonts w:ascii="Times New Roman" w:hAnsi="Times New Roman" w:cs="Times New Roman"/>
+          <w:sz w:val="24"/>
+          <w:szCs w:val="24"/>
+        </w:rPr>
+        <w:t>, but it is unclear why this compound works for</w:t>
+      </w:r>
+      <w:r>
+        <w:rPr>
+          <w:rFonts w:ascii="Times New Roman" w:hAnsi="Times New Roman" w:cs="Times New Roman"/>
+          <w:sz w:val="24"/>
+          <w:szCs w:val="24"/>
+        </w:rPr>
+        <w:t xml:space="preserve"> </w:t>
+      </w:r>
+      <w:r>
+        <w:rPr>
+          <w:rFonts w:ascii="Times New Roman" w:hAnsi="Times New Roman" w:cs="Times New Roman"/>
+          <w:sz w:val="24"/>
+          <w:szCs w:val="24"/>
+        </w:rPr>
+        <w:t xml:space="preserve">70% of the patients and not the rest. </w:t>
+      </w:r>
+      <w:r>
+        <w:rPr>
+          <w:rFonts w:ascii="Times New Roman" w:hAnsi="Times New Roman" w:cs="Times New Roman"/>
+          <w:sz w:val="24"/>
+          <w:szCs w:val="24"/>
+        </w:rPr>
+        <w:t>There is</w:t>
+      </w:r>
+      <w:r>
+        <w:rPr>
+          <w:rFonts w:ascii="Times New Roman" w:hAnsi="Times New Roman" w:cs="Times New Roman"/>
+          <w:sz w:val="24"/>
+          <w:szCs w:val="24"/>
+        </w:rPr>
+        <w:t>,</w:t>
+      </w:r>
+      <w:r>
+        <w:rPr>
+          <w:rFonts w:ascii="Times New Roman" w:hAnsi="Times New Roman" w:cs="Times New Roman"/>
+          <w:sz w:val="24"/>
+          <w:szCs w:val="24"/>
+        </w:rPr>
+        <w:t xml:space="preserve"> therefore</w:t>
+      </w:r>
+      <w:r>
+        <w:rPr>
+          <w:rFonts w:ascii="Times New Roman" w:hAnsi="Times New Roman" w:cs="Times New Roman"/>
+          <w:sz w:val="24"/>
+          <w:szCs w:val="24"/>
+        </w:rPr>
+        <w:t>,</w:t>
+      </w:r>
+      <w:r>
+        <w:rPr>
+          <w:rFonts w:ascii="Times New Roman" w:hAnsi="Times New Roman" w:cs="Times New Roman"/>
+          <w:sz w:val="24"/>
+          <w:szCs w:val="24"/>
+        </w:rPr>
+        <w:t xml:space="preserve"> a need for markers that indicate which patients should receive this treatment and which should not</w:t>
+      </w:r>
+      <w:r>
+        <w:rPr>
+          <w:rFonts w:ascii="Times New Roman" w:hAnsi="Times New Roman" w:cs="Times New Roman"/>
+          <w:sz w:val="24"/>
+          <w:szCs w:val="24"/>
+        </w:rPr>
+        <w:t xml:space="preserve">. </w:t>
+      </w:r>
+      <w:r>
+        <w:rPr>
+          <w:rFonts w:ascii="Times New Roman" w:hAnsi="Times New Roman" w:cs="Times New Roman"/>
+          <w:sz w:val="24"/>
+          <w:szCs w:val="24"/>
+        </w:rPr>
+        <w:t>Some speculate that ego dissolution</w:t>
+      </w:r>
+      <w:r>
+        <w:rPr>
+          <w:rFonts w:ascii="Times New Roman" w:hAnsi="Times New Roman" w:cs="Times New Roman"/>
+          <w:sz w:val="24"/>
+          <w:szCs w:val="24"/>
+        </w:rPr>
+        <w:t xml:space="preserve"> can </w:t>
+      </w:r>
+      <w:r>
+        <w:rPr>
+          <w:rFonts w:ascii="Times New Roman" w:hAnsi="Times New Roman" w:cs="Times New Roman"/>
+          <w:sz w:val="24"/>
+          <w:szCs w:val="24"/>
+        </w:rPr>
+        <w:t>improve symptom alleviation after treatment (</w:t>
+      </w:r>
+      <w:r>
+        <w:rPr>
+          <w:rFonts w:ascii="Times New Roman" w:hAnsi="Times New Roman" w:cs="Times New Roman"/>
+          <w:sz w:val="24"/>
+          <w:szCs w:val="24"/>
+        </w:rPr>
+        <w:t xml:space="preserve">Bahji et al., 2021; </w:t>
+      </w:r>
+      <w:r>
+        <w:rPr>
+          <w:rFonts w:ascii="Times New Roman" w:hAnsi="Times New Roman" w:cs="Times New Roman"/>
+          <w:sz w:val="24"/>
+          <w:szCs w:val="24"/>
+        </w:rPr>
+        <w:t>Kaluzna et al., 2022</w:t>
+      </w:r>
+      <w:r>
+        <w:rPr>
+          <w:rFonts w:ascii="Times New Roman" w:hAnsi="Times New Roman" w:cs="Times New Roman"/>
+          <w:sz w:val="24"/>
+          <w:szCs w:val="24"/>
+        </w:rPr>
+        <w:t>)</w:t>
+      </w:r>
+      <w:r>
+        <w:rPr>
+          <w:rFonts w:ascii="Times New Roman" w:hAnsi="Times New Roman" w:cs="Times New Roman"/>
+          <w:sz w:val="24"/>
+          <w:szCs w:val="24"/>
+        </w:rPr>
+        <w:t xml:space="preserve">, but ego dissolution is often reported as “dissociation” in the </w:t>
+      </w:r>
+      <w:r>
+        <w:rPr>
+          <w:rFonts w:ascii="Times New Roman" w:hAnsi="Times New Roman" w:cs="Times New Roman"/>
+          <w:sz w:val="24"/>
+          <w:szCs w:val="24"/>
+        </w:rPr>
+        <w:t xml:space="preserve">literature. </w:t>
+      </w:r>
+      <w:r>
+        <w:rPr>
+          <w:rFonts w:ascii="Times New Roman" w:hAnsi="Times New Roman" w:cs="Times New Roman"/>
+          <w:sz w:val="24"/>
+          <w:szCs w:val="24"/>
+        </w:rPr>
+        <w:lastRenderedPageBreak/>
+        <w:t>Therefore, explicit research on ego dissolution is necessary</w:t>
+      </w:r>
+      <w:r>
+        <w:rPr>
+          <w:rFonts w:ascii="Times New Roman" w:hAnsi="Times New Roman" w:cs="Times New Roman"/>
+          <w:sz w:val="24"/>
+          <w:szCs w:val="24"/>
+        </w:rPr>
+        <w:t xml:space="preserve">. </w:t>
+      </w:r>
+      <w:r>
+        <w:rPr>
+          <w:rFonts w:ascii="Times New Roman" w:hAnsi="Times New Roman" w:cs="Times New Roman"/>
+          <w:sz w:val="24"/>
+          <w:szCs w:val="24"/>
+        </w:rPr>
+        <w:t xml:space="preserve">For this project, we will investigate the degree of ego dissolution experienced by </w:t>
+      </w:r>
+      <w:r>
+        <w:rPr>
+          <w:rFonts w:ascii="Times New Roman" w:hAnsi="Times New Roman" w:cs="Times New Roman"/>
+          <w:sz w:val="24"/>
+          <w:szCs w:val="24"/>
+        </w:rPr>
+        <w:t>ketamine-treatment patients at Østfold Sykehus</w:t>
+      </w:r>
+      <w:r>
+        <w:rPr>
+          <w:rFonts w:ascii="Times New Roman" w:hAnsi="Times New Roman" w:cs="Times New Roman"/>
+          <w:sz w:val="24"/>
+          <w:szCs w:val="24"/>
+        </w:rPr>
+        <w:t xml:space="preserve">. </w:t>
+      </w:r>
+      <w:r>
+        <w:rPr>
+          <w:rFonts w:ascii="Times New Roman" w:hAnsi="Times New Roman" w:cs="Times New Roman"/>
+          <w:sz w:val="24"/>
+          <w:szCs w:val="24"/>
+        </w:rPr>
+        <w:t xml:space="preserve">We will also measure the </w:t>
+      </w:r>
+      <w:r>
+        <w:rPr>
+          <w:rFonts w:ascii="Times New Roman" w:hAnsi="Times New Roman" w:cs="Times New Roman"/>
+          <w:sz w:val="24"/>
+          <w:szCs w:val="24"/>
+        </w:rPr>
+        <w:t>patient’s brain activity</w:t>
+      </w:r>
+      <w:r>
+        <w:rPr>
+          <w:rFonts w:ascii="Times New Roman" w:hAnsi="Times New Roman" w:cs="Times New Roman"/>
+          <w:sz w:val="24"/>
+          <w:szCs w:val="24"/>
+        </w:rPr>
+        <w:t xml:space="preserve"> during treatment </w:t>
+      </w:r>
+      <w:r>
+        <w:rPr>
+          <w:rFonts w:ascii="Times New Roman" w:hAnsi="Times New Roman" w:cs="Times New Roman"/>
+          <w:sz w:val="24"/>
+          <w:szCs w:val="24"/>
+        </w:rPr>
+        <w:t>using</w:t>
+      </w:r>
+      <w:r>
+        <w:rPr>
+          <w:rFonts w:ascii="Times New Roman" w:hAnsi="Times New Roman" w:cs="Times New Roman"/>
+          <w:sz w:val="24"/>
+          <w:szCs w:val="24"/>
+        </w:rPr>
+        <w:t xml:space="preserve"> EEG to look for potential spectral frequency markers of ego dissolution. </w:t>
+      </w:r>
+    </w:p>
+    <w:p>
+      <w:pPr>
+        <w:spacing w:line="360" w:lineRule="auto"/>
+        <w:rPr>
+          <w:rFonts w:ascii="Times New Roman" w:hAnsi="Times New Roman" w:cs="Times New Roman"/>
+          <w:sz w:val="24"/>
+          <w:szCs w:val="24"/>
+        </w:rPr>
+      </w:pPr>
+    </w:p>
+    <w:p>
+      <w:pPr>
+        <w:spacing w:line="360" w:lineRule="auto"/>
+        <w:jc w:val="both"/>
+        <w:rPr>
+          <w:rFonts w:ascii="Times New Roman" w:hAnsi="Times New Roman" w:cs="Times New Roman"/>
+          <w:sz w:val="24"/>
+          <w:szCs w:val="24"/>
+        </w:rPr>
+      </w:pPr>
       <w:commentRangeStart w:id="2"/>
       <w:commentRangeStart w:id="3"/>
       <w:r>
@@ -1219,16 +1403,7 @@
           <w:sz w:val="24"/>
           <w:szCs w:val="24"/>
         </w:rPr>
-        <w:t xml:space="preserve">with major depression are usually </w:t>
-      </w:r>
-      <w:r>
-        <w:rPr>
-          <w:rFonts w:ascii="Times New Roman" w:hAnsi="Times New Roman" w:cs="Times New Roman"/>
-          <w:sz w:val="24"/>
-          <w:szCs w:val="24"/>
-        </w:rPr>
-        <w:lastRenderedPageBreak/>
-        <w:t>treated with psychotherapy, medic</w:t>
+        <w:t>with major depression are usually treated with psychotherapy, medic</w:t>
       </w:r>
       <w:r>
         <w:rPr>
@@ -1636,6 +1811,81 @@
     </w:p>
     <w:p>
       <w:pPr>
+        <w:spacing w:before="100" w:beforeAutospacing="1" w:after="100" w:afterAutospacing="1" w:line="360" w:lineRule="auto"/>
+        <w:ind w:left="720" w:hanging="720"/>
+        <w:rPr>
+          <w:rFonts w:ascii="Times New Roman" w:hAnsi="Times New Roman" w:cs="Times New Roman"/>
+          <w:color w:val="000000" w:themeColor="text1"/>
+          <w:sz w:val="24"/>
+          <w:szCs w:val="24"/>
+        </w:rPr>
+      </w:pPr>
+      <w:r>
+        <w:rPr>
+          <w:rFonts w:ascii="Times New Roman" w:hAnsi="Times New Roman" w:cs="Times New Roman"/>
+          <w:sz w:val="24"/>
+          <w:szCs w:val="24"/>
+        </w:rPr>
+        <w:t xml:space="preserve">Cooper, A. A., &amp; Conklin, L. R. (2015). Dropout from individual psychotherapy for major depression: A meta-analysis of randomized clinical trials. </w:t>
+      </w:r>
+      <w:r>
+        <w:rPr>
+          <w:rFonts w:ascii="Times New Roman" w:hAnsi="Times New Roman" w:cs="Times New Roman"/>
+          <w:i/>
+          <w:iCs/>
+          <w:sz w:val="24"/>
+          <w:szCs w:val="24"/>
+        </w:rPr>
+        <w:t>Clinical Psychology Review</w:t>
+      </w:r>
+      <w:r>
+        <w:rPr>
+          <w:rFonts w:ascii="Times New Roman" w:hAnsi="Times New Roman" w:cs="Times New Roman"/>
+          <w:sz w:val="24"/>
+          <w:szCs w:val="24"/>
+        </w:rPr>
+        <w:t xml:space="preserve">, </w:t>
+      </w:r>
+      <w:r>
+        <w:rPr>
+          <w:rFonts w:ascii="Times New Roman" w:hAnsi="Times New Roman" w:cs="Times New Roman"/>
+          <w:i/>
+          <w:iCs/>
+          <w:sz w:val="24"/>
+          <w:szCs w:val="24"/>
+        </w:rPr>
+        <w:t>40</w:t>
+      </w:r>
+      <w:r>
+        <w:rPr>
+          <w:rFonts w:ascii="Times New Roman" w:hAnsi="Times New Roman" w:cs="Times New Roman"/>
+          <w:sz w:val="24"/>
+          <w:szCs w:val="24"/>
+        </w:rPr>
+        <w:t>, 57–65.</w:t>
+      </w:r>
+      <w:r>
+        <w:rPr>
+          <w:rFonts w:ascii="Times New Roman" w:hAnsi="Times New Roman" w:cs="Times New Roman"/>
+          <w:sz w:val="24"/>
+          <w:szCs w:val="24"/>
+        </w:rPr>
+        <w:t xml:space="preserve"> </w:t>
+      </w:r>
+      <w:r>
+        <w:rPr>
+          <w:rFonts w:ascii="Times New Roman" w:hAnsi="Times New Roman" w:cs="Times New Roman"/>
+          <w:color w:val="212121"/>
+          <w:sz w:val="24"/>
+          <w:szCs w:val="24"/>
+          <w:u w:val="single"/>
+          <w:shd w:val="clear" w:color="auto" w:fill="FFFFFF"/>
+        </w:rPr>
+        <w:t>https://doi.org/10.1016/j.cpr.2015.05.001</w:t>
+      </w:r>
+    </w:p>
+    <w:p>
+      <w:pPr>
         <w:spacing w:beforeAutospacing="1" w:after="0" w:afterAutospacing="1" w:line="360" w:lineRule="auto"/>
         <w:ind w:left="720" w:hanging="720"/>
         <w:rPr>
@@ -1648,6 +1898,64 @@
       <w:r>
         <w:rPr>
           <w:rFonts w:ascii="Times New Roman" w:hAnsi="Times New Roman" w:cs="Times New Roman"/>
+          <w:sz w:val="24"/>
+          <w:szCs w:val="24"/>
+        </w:rPr>
+        <w:lastRenderedPageBreak/>
+        <w:t xml:space="preserve">Chen, G., Chen, L., Zhang, Y., Li, X., Lane, R., Lim, P., Daly, E. J., Furey, M. L., Fedgchin, M., Popova, V., Singh, J. B., &amp; Drevets, W. C. (2022). Relationship Between Dissociation and Antidepressant Effects of Esketamine Nasal Spray in Patients With Treatment-Resistant Depression. </w:t>
+      </w:r>
+      <w:r>
+        <w:rPr>
+          <w:rFonts w:ascii="Times New Roman" w:hAnsi="Times New Roman" w:cs="Times New Roman"/>
+          <w:i/>
+          <w:iCs/>
+          <w:sz w:val="24"/>
+          <w:szCs w:val="24"/>
+        </w:rPr>
+        <w:t>The International Journal of Neuropsychopharmacology</w:t>
+      </w:r>
+      <w:r>
+        <w:rPr>
+          <w:rFonts w:ascii="Times New Roman" w:hAnsi="Times New Roman" w:cs="Times New Roman"/>
+          <w:sz w:val="24"/>
+          <w:szCs w:val="24"/>
+        </w:rPr>
+        <w:t xml:space="preserve">, </w:t>
+      </w:r>
+      <w:r>
+        <w:rPr>
+          <w:rFonts w:ascii="Times New Roman" w:hAnsi="Times New Roman" w:cs="Times New Roman"/>
+          <w:i/>
+          <w:iCs/>
+          <w:sz w:val="24"/>
+          <w:szCs w:val="24"/>
+        </w:rPr>
+        <w:t>25</w:t>
+      </w:r>
+      <w:r>
+        <w:rPr>
+          <w:rFonts w:ascii="Times New Roman" w:hAnsi="Times New Roman" w:cs="Times New Roman"/>
+          <w:sz w:val="24"/>
+          <w:szCs w:val="24"/>
+        </w:rPr>
+        <w:t>(4), 269–279. https://doi.org/10.1093/ijnp/pyab084</w:t>
+      </w:r>
+    </w:p>
+    <w:p>
+      <w:pPr>
+        <w:spacing w:beforeAutospacing="1" w:after="0" w:afterAutospacing="1" w:line="360" w:lineRule="auto"/>
+        <w:ind w:left="720" w:hanging="720"/>
+        <w:rPr>
+          <w:rFonts w:ascii="Times New Roman" w:hAnsi="Times New Roman" w:cs="Times New Roman"/>
+          <w:color w:val="000000" w:themeColor="text1"/>
+          <w:sz w:val="24"/>
+          <w:szCs w:val="24"/>
+          <w:u w:val="single"/>
+        </w:rPr>
+      </w:pPr>
+      <w:r>
+        <w:rPr>
+          <w:rFonts w:ascii="Times New Roman" w:hAnsi="Times New Roman" w:cs="Times New Roman"/>
           <w:color w:val="000000" w:themeColor="text1"/>
           <w:sz w:val="24"/>
           <w:szCs w:val="24"/>
@@ -1710,7 +2018,7 @@
         </w:rPr>
         <w:t xml:space="preserve">93. </w:t>
       </w:r>
-      <w:hyperlink r:id="rId9" w:history="1">
+      <w:hyperlink r:id="rId10" w:history="1">
         <w:r>
           <w:rPr>
             <w:rStyle w:val="Hyperkobling"/>
@@ -1730,6 +2038,7 @@
         <w:ind w:left="600" w:hanging="600"/>
         <w:rPr>
           <w:color w:val="000000"/>
+          <w:u w:val="single"/>
         </w:rPr>
       </w:pPr>
       <w:r>
@@ -1782,6 +2091,16 @@
     </w:p>
     <w:p>
       <w:pPr>
+        <w:pStyle w:val="NormalWeb"/>
+        <w:spacing w:before="0" w:beforeAutospacing="0" w:after="0" w:afterAutospacing="0" w:line="360" w:lineRule="auto"/>
+        <w:ind w:left="600" w:hanging="600"/>
+        <w:rPr>
+          <w:color w:val="000000"/>
+        </w:rPr>
+      </w:pPr>
+    </w:p>
+    <w:p>
+      <w:pPr>
         <w:spacing w:beforeAutospacing="1" w:after="0" w:afterAutospacing="1" w:line="360" w:lineRule="auto"/>
         <w:ind w:left="720" w:hanging="720"/>
         <w:rPr>
@@ -1912,35 +2231,38 @@
         <w:spacing w:before="0" w:beforeAutospacing="0" w:after="0" w:afterAutospacing="0" w:line="360" w:lineRule="auto"/>
         <w:ind w:left="720" w:hanging="720"/>
         <w:rPr>
-          <w:lang w:val="nb-NO"/>
-        </w:rPr>
-      </w:pPr>
-      <w:r>
-        <w:lastRenderedPageBreak/>
-        <w:t xml:space="preserve">Zhdanava, M., Pilon, D., Ghelerter, I., Chow, W., Joshi, K., Lefebvre, P., &amp; Sheehan, J. J. (2021). The Prevalence and National Burde of Treatment-Resistant Depression and Major Depressive Disorder in the United States. </w:t>
-      </w:r>
-      <w:r>
-        <w:rPr>
-          <w:i/>
-          <w:lang w:val="nb-NO"/>
-        </w:rPr>
-        <w:t>The Journal of Clinical Psychiatry, 82</w:t>
-      </w:r>
-      <w:r>
-        <w:rPr>
-          <w:lang w:val="nb-NO"/>
-        </w:rPr>
-        <w:t xml:space="preserve">(2), </w:t>
-      </w:r>
-      <w:r>
-        <w:rPr>
           <w:color w:val="202020"/>
           <w:u w:val="single"/>
           <w:shd w:val="clear" w:color="auto" w:fill="FFFFFF"/>
-          <w:lang w:val="nb-NO"/>
+        </w:rPr>
+      </w:pPr>
+      <w:r>
+        <w:t xml:space="preserve">Zhdanava, M., Pilon, D., Ghelerter, I., Chow, W., Joshi, K., Lefebvre, P., &amp; Sheehan, J. J. (2021). The Prevalence and National Burde of Treatment-Resistant Depression and Major Depressive Disorder in the United States. </w:t>
+      </w:r>
+      <w:r>
+        <w:rPr>
+          <w:i/>
+        </w:rPr>
+        <w:t>The Journal of Clinical Psychiatry, 82</w:t>
+      </w:r>
+      <w:r>
+        <w:t xml:space="preserve">(2), </w:t>
+      </w:r>
+      <w:r>
+        <w:rPr>
+          <w:color w:val="202020"/>
+          <w:u w:val="single"/>
+          <w:shd w:val="clear" w:color="auto" w:fill="FFFFFF"/>
         </w:rPr>
         <w:t>https://doi.org/10.4088/JCP.20m13699</w:t>
       </w:r>
+    </w:p>
+    <w:p>
+      <w:pPr>
+        <w:pStyle w:val="NormalWeb"/>
+        <w:spacing w:before="0" w:beforeAutospacing="0" w:after="0" w:afterAutospacing="0" w:line="360" w:lineRule="auto"/>
+        <w:ind w:left="720" w:hanging="720"/>
+      </w:pPr>
     </w:p>
     <w:p>
       <w:pPr>
@@ -1950,26 +2272,13 @@
           <w:rFonts w:ascii="Times New Roman" w:hAnsi="Times New Roman" w:cs="Times New Roman"/>
           <w:sz w:val="24"/>
           <w:szCs w:val="24"/>
-          <w:lang w:val="nb-NO"/>
-        </w:rPr>
-      </w:pPr>
-    </w:p>
-    <w:p>
-      <w:pPr>
-        <w:spacing w:line="360" w:lineRule="auto"/>
-        <w:ind w:left="720" w:hanging="720"/>
-        <w:rPr>
-          <w:rFonts w:ascii="Times New Roman" w:hAnsi="Times New Roman" w:cs="Times New Roman"/>
-          <w:sz w:val="24"/>
-          <w:szCs w:val="24"/>
-        </w:rPr>
-      </w:pPr>
-      <w:r>
-        <w:rPr>
-          <w:rFonts w:ascii="Times New Roman" w:hAnsi="Times New Roman" w:cs="Times New Roman"/>
-          <w:sz w:val="24"/>
-          <w:szCs w:val="24"/>
-          <w:lang w:val="nb-NO"/>
+        </w:rPr>
+      </w:pPr>
+      <w:r>
+        <w:rPr>
+          <w:rFonts w:ascii="Times New Roman" w:hAnsi="Times New Roman" w:cs="Times New Roman"/>
+          <w:sz w:val="24"/>
+          <w:szCs w:val="24"/>
         </w:rPr>
         <w:t>Melkerud, A-G.</w:t>
       </w:r>
@@ -1978,7 +2287,6 @@
           <w:rFonts w:ascii="Times New Roman" w:hAnsi="Times New Roman" w:cs="Times New Roman"/>
           <w:sz w:val="24"/>
           <w:szCs w:val="24"/>
-          <w:lang w:val="nb-NO"/>
         </w:rPr>
         <w:t xml:space="preserve"> </w:t>
       </w:r>
@@ -1987,7 +2295,6 @@
           <w:rFonts w:ascii="Times New Roman" w:hAnsi="Times New Roman" w:cs="Times New Roman"/>
           <w:sz w:val="24"/>
           <w:szCs w:val="24"/>
-          <w:lang w:val="nb-NO"/>
         </w:rPr>
         <w:t>(</w:t>
       </w:r>
@@ -1996,7 +2303,6 @@
           <w:rFonts w:ascii="Times New Roman" w:hAnsi="Times New Roman" w:cs="Times New Roman"/>
           <w:sz w:val="24"/>
           <w:szCs w:val="24"/>
-          <w:lang w:val="nb-NO"/>
         </w:rPr>
         <w:t>n.d.</w:t>
       </w:r>
@@ -2005,7 +2311,6 @@
           <w:rFonts w:ascii="Times New Roman" w:hAnsi="Times New Roman" w:cs="Times New Roman"/>
           <w:sz w:val="24"/>
           <w:szCs w:val="24"/>
-          <w:lang w:val="nb-NO"/>
         </w:rPr>
         <w:t>)</w:t>
       </w:r>
@@ -2014,7 +2319,6 @@
           <w:rFonts w:ascii="Times New Roman" w:hAnsi="Times New Roman" w:cs="Times New Roman"/>
           <w:sz w:val="24"/>
           <w:szCs w:val="24"/>
-          <w:lang w:val="nb-NO"/>
         </w:rPr>
         <w:t xml:space="preserve"> Sykehuset Østfold. </w:t>
       </w:r>
@@ -2024,7 +2328,16 @@
           <w:sz w:val="24"/>
           <w:szCs w:val="24"/>
         </w:rPr>
-        <w:t>Accessed October 13, 2022. https://sykehuset-ostfold.no/nyheter/ny-behandlingsmetode-mot-depresjon.</w:t>
+        <w:t xml:space="preserve">Accessed October 13, 2022. </w:t>
+      </w:r>
+      <w:r>
+        <w:rPr>
+          <w:rFonts w:ascii="Times New Roman" w:hAnsi="Times New Roman" w:cs="Times New Roman"/>
+          <w:sz w:val="24"/>
+          <w:szCs w:val="24"/>
+          <w:u w:val="single"/>
+        </w:rPr>
+        <w:t>https://sykehuset-ostfold.no/nyheter/ny-behandlingsmetode-mot-depresjon.</w:t>
       </w:r>
     </w:p>
     <w:p>
@@ -2256,7 +2569,16 @@
           <w:sz w:val="24"/>
           <w:szCs w:val="24"/>
         </w:rPr>
-        <w:t xml:space="preserve">Racemic Ketamine as an Alternative to Electroconvulsive Therapy for Unipolar Depression: A Randomized, Open-Label, Non-Inferiority Trial (KetECT). </w:t>
+        <w:t xml:space="preserve">Racemic Ketamine as an </w:t>
+      </w:r>
+      <w:r>
+        <w:rPr>
+          <w:rFonts w:ascii="Times New Roman" w:hAnsi="Times New Roman" w:cs="Times New Roman"/>
+          <w:sz w:val="24"/>
+          <w:szCs w:val="24"/>
+        </w:rPr>
+        <w:lastRenderedPageBreak/>
+        <w:t xml:space="preserve">Alternative to Electroconvulsive Therapy for Unipolar Depression: A Randomized, Open-Label, Non-Inferiority Trial (KetECT). </w:t>
       </w:r>
       <w:r>
         <w:rPr>
@@ -2312,7 +2634,7 @@
         </w:rPr>
         <w:t> </w:t>
       </w:r>
-      <w:hyperlink r:id="rId10" w:history="1">
+      <w:hyperlink r:id="rId11" w:history="1">
         <w:r>
           <w:rPr>
             <w:rStyle w:val="Hyperkobling"/>
@@ -2340,65 +2662,111 @@
       <w:r>
         <w:rPr>
           <w:rFonts w:ascii="Times New Roman" w:hAnsi="Times New Roman" w:cs="Times New Roman"/>
-          <w:sz w:val="24"/>
-          <w:szCs w:val="24"/>
-        </w:rPr>
-        <w:t xml:space="preserve">Cooper, A. A., &amp; Conklin, L. R. (2015). Dropout from individual psychotherapy for major depression: A meta-analysis of randomized clinical trials. </w:t>
-      </w:r>
-      <w:r>
-        <w:rPr>
-          <w:rFonts w:ascii="Times New Roman" w:hAnsi="Times New Roman" w:cs="Times New Roman"/>
-          <w:i/>
-          <w:iCs/>
-          <w:sz w:val="24"/>
-          <w:szCs w:val="24"/>
-        </w:rPr>
-        <w:t>Clinical Psychology Review</w:t>
-      </w:r>
-      <w:r>
-        <w:rPr>
-          <w:rFonts w:ascii="Times New Roman" w:hAnsi="Times New Roman" w:cs="Times New Roman"/>
-          <w:sz w:val="24"/>
-          <w:szCs w:val="24"/>
-        </w:rPr>
-        <w:t xml:space="preserve">, </w:t>
-      </w:r>
-      <w:r>
-        <w:rPr>
-          <w:rFonts w:ascii="Times New Roman" w:hAnsi="Times New Roman" w:cs="Times New Roman"/>
-          <w:i/>
-          <w:iCs/>
-          <w:sz w:val="24"/>
-          <w:szCs w:val="24"/>
-        </w:rPr>
-        <w:t>40</w:t>
-      </w:r>
-      <w:r>
-        <w:rPr>
-          <w:rFonts w:ascii="Times New Roman" w:hAnsi="Times New Roman" w:cs="Times New Roman"/>
-          <w:sz w:val="24"/>
-          <w:szCs w:val="24"/>
-        </w:rPr>
-        <w:t>, 57–65.</w:t>
-      </w:r>
-      <w:r>
-        <w:rPr>
-          <w:rFonts w:ascii="Times New Roman" w:hAnsi="Times New Roman" w:cs="Times New Roman"/>
-          <w:sz w:val="24"/>
-          <w:szCs w:val="24"/>
-        </w:rPr>
-        <w:t xml:space="preserve"> </w:t>
-      </w:r>
-      <w:r>
-        <w:rPr>
-          <w:rFonts w:ascii="Times New Roman" w:hAnsi="Times New Roman" w:cs="Times New Roman"/>
-          <w:color w:val="212121"/>
+          <w:color w:val="000000" w:themeColor="text1"/>
+          <w:sz w:val="24"/>
+          <w:szCs w:val="24"/>
+        </w:rPr>
+        <w:t>Wellander, K.</w:t>
+      </w:r>
+      <w:r>
+        <w:rPr>
+          <w:rFonts w:ascii="Times New Roman" w:hAnsi="Times New Roman" w:cs="Times New Roman"/>
+          <w:color w:val="000000" w:themeColor="text1"/>
+          <w:sz w:val="24"/>
+          <w:szCs w:val="24"/>
+        </w:rPr>
+        <w:t>,</w:t>
+      </w:r>
+      <w:r>
+        <w:rPr>
+          <w:rFonts w:ascii="Times New Roman" w:hAnsi="Times New Roman" w:cs="Times New Roman"/>
+          <w:color w:val="000000" w:themeColor="text1"/>
+          <w:sz w:val="24"/>
+          <w:szCs w:val="24"/>
+        </w:rPr>
+        <w:t xml:space="preserve"> &amp; </w:t>
+      </w:r>
+      <w:r>
+        <w:rPr>
+          <w:rFonts w:ascii="Times New Roman" w:hAnsi="Times New Roman" w:cs="Times New Roman"/>
+          <w:color w:val="000000" w:themeColor="text1"/>
+          <w:sz w:val="24"/>
+          <w:szCs w:val="24"/>
+        </w:rPr>
+        <w:t xml:space="preserve">Marchese, R. M. (2022). Prescribed </w:t>
+      </w:r>
+      <w:r>
+        <w:rPr>
+          <w:rFonts w:ascii="Times New Roman" w:hAnsi="Times New Roman" w:cs="Times New Roman"/>
+          <w:color w:val="000000" w:themeColor="text1"/>
+          <w:sz w:val="24"/>
+          <w:szCs w:val="24"/>
+        </w:rPr>
+        <w:t xml:space="preserve">ego-death: The therapeutic effects found in </w:t>
+      </w:r>
+      <w:r>
+        <w:rPr>
+          <w:rFonts w:ascii="Times New Roman" w:hAnsi="Times New Roman" w:cs="Times New Roman"/>
+          <w:color w:val="000000" w:themeColor="text1"/>
+          <w:sz w:val="24"/>
+          <w:szCs w:val="24"/>
+        </w:rPr>
+        <w:t xml:space="preserve">the </w:t>
+      </w:r>
+      <w:r>
+        <w:rPr>
+          <w:rFonts w:ascii="Times New Roman" w:hAnsi="Times New Roman" w:cs="Times New Roman"/>
+          <w:color w:val="000000" w:themeColor="text1"/>
+          <w:sz w:val="24"/>
+          <w:szCs w:val="24"/>
+        </w:rPr>
+        <w:t xml:space="preserve">psychedelic-induced absence of self.  </w:t>
+      </w:r>
+      <w:r>
+        <w:rPr>
+          <w:rFonts w:ascii="Times New Roman" w:hAnsi="Times New Roman" w:cs="Times New Roman"/>
+          <w:color w:val="000000" w:themeColor="text1"/>
+          <w:sz w:val="24"/>
+          <w:szCs w:val="24"/>
+        </w:rPr>
+        <w:t xml:space="preserve">The </w:t>
+      </w:r>
+      <w:r>
+        <w:rPr>
+          <w:rFonts w:ascii="Times New Roman" w:hAnsi="Times New Roman" w:cs="Times New Roman"/>
+          <w:color w:val="000000" w:themeColor="text1"/>
+          <w:sz w:val="24"/>
+          <w:szCs w:val="24"/>
+        </w:rPr>
+        <w:t xml:space="preserve">University of Skövde, </w:t>
+      </w:r>
+      <w:r>
+        <w:rPr>
+          <w:rFonts w:ascii="Times New Roman" w:hAnsi="Times New Roman" w:cs="Times New Roman"/>
+          <w:color w:val="000000" w:themeColor="text1"/>
+          <w:sz w:val="24"/>
+          <w:szCs w:val="24"/>
+        </w:rPr>
+        <w:t>faculty of bioscience</w:t>
+      </w:r>
+      <w:r>
+        <w:rPr>
+          <w:rFonts w:ascii="Times New Roman" w:hAnsi="Times New Roman" w:cs="Times New Roman"/>
+          <w:color w:val="000000" w:themeColor="text1"/>
+          <w:sz w:val="24"/>
+          <w:szCs w:val="24"/>
+        </w:rPr>
+        <w:t xml:space="preserve">. </w:t>
+      </w:r>
+      <w:r>
+        <w:rPr>
+          <w:rFonts w:ascii="Times New Roman" w:hAnsi="Times New Roman" w:cs="Times New Roman"/>
+          <w:color w:val="000000" w:themeColor="text1"/>
           <w:sz w:val="24"/>
           <w:szCs w:val="24"/>
           <w:u w:val="single"/>
-          <w:shd w:val="clear" w:color="auto" w:fill="FFFFFF"/>
-        </w:rPr>
-        <w:t>https://doi.org/10.1016/j.cpr.2015.05.001</w:t>
+        </w:rPr>
+        <w:t>https://www.diva-portal.org/smash/record.jsf?pid=diva2%3A1690149&amp;dswid=17</w:t>
       </w:r>
     </w:p>
     <w:sectPr>
@@ -3026,6 +3394,7 @@
     <w:lsdException w:name="HTML Sample" w:semiHidden="1" w:unhideWhenUsed="1"/>
     <w:lsdException w:name="HTML Typewriter" w:semiHidden="1" w:unhideWhenUsed="1"/>
     <w:lsdException w:name="HTML Variable" w:semiHidden="1" w:unhideWhenUsed="1"/>
+    <w:lsdException w:name="Normal Table" w:semiHidden="1" w:unhideWhenUsed="1"/>
     <w:lsdException w:name="annotation subject" w:semiHidden="1" w:unhideWhenUsed="1"/>
     <w:lsdException w:name="No List" w:semiHidden="1" w:unhideWhenUsed="1"/>
     <w:lsdException w:name="Outline List 1" w:semiHidden="1" w:unhideWhenUsed="1"/>
@@ -3068,8 +3437,11 @@
     <w:lsdException w:name="Table Contemporary" w:semiHidden="1" w:unhideWhenUsed="1"/>
     <w:lsdException w:name="Table Elegant" w:semiHidden="1" w:unhideWhenUsed="1"/>
     <w:lsdException w:name="Table Professional" w:semiHidden="1" w:unhideWhenUsed="1"/>
+    <w:lsdException w:name="Table Subtle 1" w:semiHidden="1" w:unhideWhenUsed="1"/>
     <w:lsdException w:name="Table Subtle 2" w:semiHidden="1" w:unhideWhenUsed="1"/>
     <w:lsdException w:name="Table Web 1" w:semiHidden="1" w:unhideWhenUsed="1"/>
+    <w:lsdException w:name="Table Web 2" w:semiHidden="1" w:unhideWhenUsed="1"/>
+    <w:lsdException w:name="Table Web 3" w:semiHidden="1" w:unhideWhenUsed="1"/>
     <w:lsdException w:name="Balloon Text" w:semiHidden="1" w:unhideWhenUsed="1"/>
     <w:lsdException w:name="Table Grid" w:uiPriority="39"/>
     <w:lsdException w:name="Table Theme" w:semiHidden="1" w:unhideWhenUsed="1"/>
@@ -3297,6 +3669,9 @@
   <w:style w:type="paragraph" w:default="1" w:styleId="Normal">
     <w:name w:val="Normal"/>
     <w:qFormat/>
+    <w:rPr>
+      <w:noProof/>
+    </w:rPr>
   </w:style>
   <w:style w:type="character" w:default="1" w:styleId="Standardskriftforavsnitt">
     <w:name w:val="Default Paragraph Font"/>
@@ -3340,7 +3715,6 @@
     <w:name w:val="Normal (Web)"/>
     <w:basedOn w:val="Normal"/>
     <w:uiPriority w:val="99"/>
-    <w:semiHidden/>
     <w:unhideWhenUsed/>
     <w:rsid w:val="000E2626"/>
     <w:pPr>
@@ -3480,6 +3854,16 @@
       <w:color w:val="605E5C"/>
       <w:shd w:val="clear" w:color="auto" w:fill="E1DFDD"/>
     </w:rPr>
+  </w:style>
+  <w:style w:type="paragraph" w:styleId="Revisjon">
+    <w:name w:val="Revision"/>
+    <w:hidden/>
+    <w:uiPriority w:val="99"/>
+    <w:semiHidden/>
+    <w:rsid w:val="00BB57FC"/>
+    <w:pPr>
+      <w:spacing w:after="0" w:line="240" w:lineRule="auto"/>
+    </w:pPr>
   </w:style>
 </w:styles>
 </file>

</xml_diff>